<commit_message>
Döküman renew - GDD completed
</commit_message>
<xml_diff>
--- a/Dökümanlar/Zombi Slayers GDD.docx
+++ b/Dökümanlar/Zombi Slayers GDD.docx
@@ -7,7 +7,7 @@
         <w:pStyle w:val="Balk1"/>
       </w:pPr>
       <w:bookmarkStart w:id="0" w:name="_Toc197165776"/>
-      <w:bookmarkStart w:id="1" w:name="_Toc197167409"/>
+      <w:bookmarkStart w:id="1" w:name="_Toc197178006"/>
       <w:r>
         <w:t>Girizgâh</w:t>
       </w:r>
@@ -24,7 +24,7 @@
         <w:pStyle w:val="Balk1"/>
       </w:pPr>
       <w:bookmarkStart w:id="2" w:name="_Toc197165777"/>
-      <w:bookmarkStart w:id="3" w:name="_Toc197167410"/>
+      <w:bookmarkStart w:id="3" w:name="_Toc197178007"/>
       <w:r>
         <w:t>Credits</w:t>
       </w:r>
@@ -32,6 +32,11 @@
       <w:bookmarkEnd w:id="3"/>
     </w:p>
     <w:p>
+      <w:r>
+        <w:t>Brutalist Studious</w:t>
+      </w:r>
+    </w:p>
+    <w:p>
       <w:pPr>
         <w:pStyle w:val="AralkYok"/>
       </w:pPr>
@@ -52,1533 +57,12 @@
         <w:t>Asset Assistant “Hasan Arif Yiğit”</w:t>
       </w:r>
     </w:p>
-    <w:sdt>
-      <w:sdtPr>
-        <w:id w:val="-929581311"/>
-        <w:docPartObj>
-          <w:docPartGallery w:val="Table of Contents"/>
-          <w:docPartUnique/>
-        </w:docPartObj>
-      </w:sdtPr>
-      <w:sdtEndPr>
-        <w:rPr>
-          <w:rFonts w:asciiTheme="minorHAnsi" w:eastAsiaTheme="minorHAnsi" w:hAnsiTheme="minorHAnsi" w:cstheme="minorBidi"/>
-          <w:b/>
-          <w:bCs/>
-          <w:color w:val="auto"/>
-          <w:kern w:val="2"/>
-          <w:sz w:val="24"/>
-          <w:szCs w:val="24"/>
-          <w:lang w:eastAsia="en-US"/>
-          <w14:ligatures w14:val="standardContextual"/>
-        </w:rPr>
-      </w:sdtEndPr>
-      <w:sdtContent>
-        <w:p>
-          <w:pPr>
-            <w:pStyle w:val="TBal"/>
-          </w:pPr>
-          <w:r>
-            <w:t>İçindekiler Tablosu</w:t>
-          </w:r>
-        </w:p>
-        <w:p>
-          <w:pPr>
-            <w:pStyle w:val="T1"/>
-            <w:tabs>
-              <w:tab w:val="right" w:leader="dot" w:pos="9062"/>
-            </w:tabs>
-            <w:rPr>
-              <w:rFonts w:eastAsiaTheme="minorEastAsia"/>
-              <w:noProof/>
-              <w:lang w:eastAsia="tr-TR"/>
-            </w:rPr>
-          </w:pPr>
-          <w:r>
-            <w:fldChar w:fldCharType="begin"/>
-          </w:r>
-          <w:r>
-            <w:instrText xml:space="preserve"> TOC \o "1-3" \h \z \u </w:instrText>
-          </w:r>
-          <w:r>
-            <w:fldChar w:fldCharType="separate"/>
-          </w:r>
-          <w:hyperlink w:anchor="_Toc197167409" w:history="1">
-            <w:r>
-              <w:rPr>
-                <w:rStyle w:val="Kpr"/>
-                <w:noProof/>
-              </w:rPr>
-              <w:t>Girizgâh</w:t>
-            </w:r>
-            <w:r>
-              <w:rPr>
-                <w:noProof/>
-                <w:webHidden/>
-              </w:rPr>
-              <w:tab/>
-            </w:r>
-            <w:r>
-              <w:rPr>
-                <w:noProof/>
-                <w:webHidden/>
-              </w:rPr>
-              <w:fldChar w:fldCharType="begin"/>
-            </w:r>
-            <w:r>
-              <w:rPr>
-                <w:noProof/>
-                <w:webHidden/>
-              </w:rPr>
-              <w:instrText xml:space="preserve"> PAGEREF _Toc197167409 \h </w:instrText>
-            </w:r>
-            <w:r>
-              <w:rPr>
-                <w:noProof/>
-                <w:webHidden/>
-              </w:rPr>
-            </w:r>
-            <w:r>
-              <w:rPr>
-                <w:noProof/>
-                <w:webHidden/>
-              </w:rPr>
-              <w:fldChar w:fldCharType="separate"/>
-            </w:r>
-            <w:r>
-              <w:rPr>
-                <w:noProof/>
-                <w:webHidden/>
-              </w:rPr>
-              <w:t>1</w:t>
-            </w:r>
-            <w:r>
-              <w:rPr>
-                <w:noProof/>
-                <w:webHidden/>
-              </w:rPr>
-              <w:fldChar w:fldCharType="end"/>
-            </w:r>
-          </w:hyperlink>
-        </w:p>
-        <w:p>
-          <w:pPr>
-            <w:pStyle w:val="T1"/>
-            <w:tabs>
-              <w:tab w:val="right" w:leader="dot" w:pos="9062"/>
-            </w:tabs>
-            <w:rPr>
-              <w:rFonts w:eastAsiaTheme="minorEastAsia"/>
-              <w:noProof/>
-              <w:lang w:eastAsia="tr-TR"/>
-            </w:rPr>
-          </w:pPr>
-          <w:hyperlink w:anchor="_Toc197167410" w:history="1">
-            <w:r>
-              <w:rPr>
-                <w:rStyle w:val="Kpr"/>
-                <w:noProof/>
-              </w:rPr>
-              <w:t>Credits</w:t>
-            </w:r>
-            <w:r>
-              <w:rPr>
-                <w:noProof/>
-                <w:webHidden/>
-              </w:rPr>
-              <w:tab/>
-            </w:r>
-            <w:r>
-              <w:rPr>
-                <w:noProof/>
-                <w:webHidden/>
-              </w:rPr>
-              <w:fldChar w:fldCharType="begin"/>
-            </w:r>
-            <w:r>
-              <w:rPr>
-                <w:noProof/>
-                <w:webHidden/>
-              </w:rPr>
-              <w:instrText xml:space="preserve"> PAGEREF _Toc197167410 \h </w:instrText>
-            </w:r>
-            <w:r>
-              <w:rPr>
-                <w:noProof/>
-                <w:webHidden/>
-              </w:rPr>
-            </w:r>
-            <w:r>
-              <w:rPr>
-                <w:noProof/>
-                <w:webHidden/>
-              </w:rPr>
-              <w:fldChar w:fldCharType="separate"/>
-            </w:r>
-            <w:r>
-              <w:rPr>
-                <w:noProof/>
-                <w:webHidden/>
-              </w:rPr>
-              <w:t>1</w:t>
-            </w:r>
-            <w:r>
-              <w:rPr>
-                <w:noProof/>
-                <w:webHidden/>
-              </w:rPr>
-              <w:fldChar w:fldCharType="end"/>
-            </w:r>
-          </w:hyperlink>
-        </w:p>
-        <w:p>
-          <w:pPr>
-            <w:pStyle w:val="T1"/>
-            <w:tabs>
-              <w:tab w:val="right" w:leader="dot" w:pos="9062"/>
-            </w:tabs>
-            <w:rPr>
-              <w:rFonts w:eastAsiaTheme="minorEastAsia"/>
-              <w:noProof/>
-              <w:lang w:eastAsia="tr-TR"/>
-            </w:rPr>
-          </w:pPr>
-          <w:hyperlink w:anchor="_Toc197167411" w:history="1">
-            <w:r>
-              <w:rPr>
-                <w:rStyle w:val="Kpr"/>
-                <w:noProof/>
-              </w:rPr>
-              <w:t>Oyun Tanımı</w:t>
-            </w:r>
-            <w:r>
-              <w:rPr>
-                <w:noProof/>
-                <w:webHidden/>
-              </w:rPr>
-              <w:tab/>
-            </w:r>
-            <w:r>
-              <w:rPr>
-                <w:noProof/>
-                <w:webHidden/>
-              </w:rPr>
-              <w:fldChar w:fldCharType="begin"/>
-            </w:r>
-            <w:r>
-              <w:rPr>
-                <w:noProof/>
-                <w:webHidden/>
-              </w:rPr>
-              <w:instrText xml:space="preserve"> PAGEREF _Toc197167411 \h </w:instrText>
-            </w:r>
-            <w:r>
-              <w:rPr>
-                <w:noProof/>
-                <w:webHidden/>
-              </w:rPr>
-            </w:r>
-            <w:r>
-              <w:rPr>
-                <w:noProof/>
-                <w:webHidden/>
-              </w:rPr>
-              <w:fldChar w:fldCharType="separate"/>
-            </w:r>
-            <w:r>
-              <w:rPr>
-                <w:noProof/>
-                <w:webHidden/>
-              </w:rPr>
-              <w:t>2</w:t>
-            </w:r>
-            <w:r>
-              <w:rPr>
-                <w:noProof/>
-                <w:webHidden/>
-              </w:rPr>
-              <w:fldChar w:fldCharType="end"/>
-            </w:r>
-          </w:hyperlink>
-        </w:p>
-        <w:p>
-          <w:pPr>
-            <w:pStyle w:val="T1"/>
-            <w:tabs>
-              <w:tab w:val="right" w:leader="dot" w:pos="9062"/>
-            </w:tabs>
-            <w:rPr>
-              <w:rFonts w:eastAsiaTheme="minorEastAsia"/>
-              <w:noProof/>
-              <w:lang w:eastAsia="tr-TR"/>
-            </w:rPr>
-          </w:pPr>
-          <w:hyperlink w:anchor="_Toc197167412" w:history="1">
-            <w:r>
-              <w:rPr>
-                <w:rStyle w:val="Kpr"/>
-                <w:noProof/>
-              </w:rPr>
-              <w:t>Karakterler</w:t>
-            </w:r>
-            <w:r>
-              <w:rPr>
-                <w:noProof/>
-                <w:webHidden/>
-              </w:rPr>
-              <w:tab/>
-            </w:r>
-            <w:r>
-              <w:rPr>
-                <w:noProof/>
-                <w:webHidden/>
-              </w:rPr>
-              <w:fldChar w:fldCharType="begin"/>
-            </w:r>
-            <w:r>
-              <w:rPr>
-                <w:noProof/>
-                <w:webHidden/>
-              </w:rPr>
-              <w:instrText xml:space="preserve"> PAGEREF _Toc197167412 \h </w:instrText>
-            </w:r>
-            <w:r>
-              <w:rPr>
-                <w:noProof/>
-                <w:webHidden/>
-              </w:rPr>
-            </w:r>
-            <w:r>
-              <w:rPr>
-                <w:noProof/>
-                <w:webHidden/>
-              </w:rPr>
-              <w:fldChar w:fldCharType="separate"/>
-            </w:r>
-            <w:r>
-              <w:rPr>
-                <w:noProof/>
-                <w:webHidden/>
-              </w:rPr>
-              <w:t>2</w:t>
-            </w:r>
-            <w:r>
-              <w:rPr>
-                <w:noProof/>
-                <w:webHidden/>
-              </w:rPr>
-              <w:fldChar w:fldCharType="end"/>
-            </w:r>
-          </w:hyperlink>
-        </w:p>
-        <w:p>
-          <w:pPr>
-            <w:pStyle w:val="T2"/>
-            <w:tabs>
-              <w:tab w:val="right" w:leader="dot" w:pos="9062"/>
-            </w:tabs>
-            <w:rPr>
-              <w:rFonts w:eastAsiaTheme="minorEastAsia"/>
-              <w:noProof/>
-              <w:lang w:eastAsia="tr-TR"/>
-            </w:rPr>
-          </w:pPr>
-          <w:hyperlink w:anchor="_Toc197167413" w:history="1">
-            <w:r>
-              <w:rPr>
-                <w:rStyle w:val="Kpr"/>
-                <w:noProof/>
-              </w:rPr>
-              <w:t>Woods</w:t>
-            </w:r>
-            <w:r>
-              <w:rPr>
-                <w:noProof/>
-                <w:webHidden/>
-              </w:rPr>
-              <w:tab/>
-            </w:r>
-            <w:r>
-              <w:rPr>
-                <w:noProof/>
-                <w:webHidden/>
-              </w:rPr>
-              <w:fldChar w:fldCharType="begin"/>
-            </w:r>
-            <w:r>
-              <w:rPr>
-                <w:noProof/>
-                <w:webHidden/>
-              </w:rPr>
-              <w:instrText xml:space="preserve"> PAGEREF _Toc197167413 \h </w:instrText>
-            </w:r>
-            <w:r>
-              <w:rPr>
-                <w:noProof/>
-                <w:webHidden/>
-              </w:rPr>
-            </w:r>
-            <w:r>
-              <w:rPr>
-                <w:noProof/>
-                <w:webHidden/>
-              </w:rPr>
-              <w:fldChar w:fldCharType="separate"/>
-            </w:r>
-            <w:r>
-              <w:rPr>
-                <w:noProof/>
-                <w:webHidden/>
-              </w:rPr>
-              <w:t>2</w:t>
-            </w:r>
-            <w:r>
-              <w:rPr>
-                <w:noProof/>
-                <w:webHidden/>
-              </w:rPr>
-              <w:fldChar w:fldCharType="end"/>
-            </w:r>
-          </w:hyperlink>
-        </w:p>
-        <w:p>
-          <w:pPr>
-            <w:pStyle w:val="T3"/>
-            <w:tabs>
-              <w:tab w:val="right" w:leader="dot" w:pos="9062"/>
-            </w:tabs>
-            <w:rPr>
-              <w:rFonts w:eastAsiaTheme="minorEastAsia"/>
-              <w:noProof/>
-              <w:lang w:eastAsia="tr-TR"/>
-            </w:rPr>
-          </w:pPr>
-          <w:hyperlink w:anchor="_Toc197167414" w:history="1">
-            <w:r>
-              <w:rPr>
-                <w:rStyle w:val="Kpr"/>
-                <w:noProof/>
-              </w:rPr>
-              <w:t>1.Yeteneği “Balyoz Darbesi”</w:t>
-            </w:r>
-            <w:r>
-              <w:rPr>
-                <w:noProof/>
-                <w:webHidden/>
-              </w:rPr>
-              <w:tab/>
-            </w:r>
-            <w:r>
-              <w:rPr>
-                <w:noProof/>
-                <w:webHidden/>
-              </w:rPr>
-              <w:fldChar w:fldCharType="begin"/>
-            </w:r>
-            <w:r>
-              <w:rPr>
-                <w:noProof/>
-                <w:webHidden/>
-              </w:rPr>
-              <w:instrText xml:space="preserve"> PAGEREF _Toc197167414 \h </w:instrText>
-            </w:r>
-            <w:r>
-              <w:rPr>
-                <w:noProof/>
-                <w:webHidden/>
-              </w:rPr>
-            </w:r>
-            <w:r>
-              <w:rPr>
-                <w:noProof/>
-                <w:webHidden/>
-              </w:rPr>
-              <w:fldChar w:fldCharType="separate"/>
-            </w:r>
-            <w:r>
-              <w:rPr>
-                <w:noProof/>
-                <w:webHidden/>
-              </w:rPr>
-              <w:t>2</w:t>
-            </w:r>
-            <w:r>
-              <w:rPr>
-                <w:noProof/>
-                <w:webHidden/>
-              </w:rPr>
-              <w:fldChar w:fldCharType="end"/>
-            </w:r>
-          </w:hyperlink>
-        </w:p>
-        <w:p>
-          <w:pPr>
-            <w:pStyle w:val="T3"/>
-            <w:tabs>
-              <w:tab w:val="right" w:leader="dot" w:pos="9062"/>
-            </w:tabs>
-            <w:rPr>
-              <w:rFonts w:eastAsiaTheme="minorEastAsia"/>
-              <w:noProof/>
-              <w:lang w:eastAsia="tr-TR"/>
-            </w:rPr>
-          </w:pPr>
-          <w:hyperlink w:anchor="_Toc197167415" w:history="1">
-            <w:r>
-              <w:rPr>
-                <w:rStyle w:val="Kpr"/>
-                <w:noProof/>
-              </w:rPr>
-              <w:t>2.Yeteneği “Dinamit”</w:t>
-            </w:r>
-            <w:r>
-              <w:rPr>
-                <w:noProof/>
-                <w:webHidden/>
-              </w:rPr>
-              <w:tab/>
-            </w:r>
-            <w:r>
-              <w:rPr>
-                <w:noProof/>
-                <w:webHidden/>
-              </w:rPr>
-              <w:fldChar w:fldCharType="begin"/>
-            </w:r>
-            <w:r>
-              <w:rPr>
-                <w:noProof/>
-                <w:webHidden/>
-              </w:rPr>
-              <w:instrText xml:space="preserve"> PAGEREF _Toc197167415 \h </w:instrText>
-            </w:r>
-            <w:r>
-              <w:rPr>
-                <w:noProof/>
-                <w:webHidden/>
-              </w:rPr>
-            </w:r>
-            <w:r>
-              <w:rPr>
-                <w:noProof/>
-                <w:webHidden/>
-              </w:rPr>
-              <w:fldChar w:fldCharType="separate"/>
-            </w:r>
-            <w:r>
-              <w:rPr>
-                <w:noProof/>
-                <w:webHidden/>
-              </w:rPr>
-              <w:t>2</w:t>
-            </w:r>
-            <w:r>
-              <w:rPr>
-                <w:noProof/>
-                <w:webHidden/>
-              </w:rPr>
-              <w:fldChar w:fldCharType="end"/>
-            </w:r>
-          </w:hyperlink>
-        </w:p>
-        <w:p>
-          <w:pPr>
-            <w:pStyle w:val="T2"/>
-            <w:tabs>
-              <w:tab w:val="right" w:leader="dot" w:pos="9062"/>
-            </w:tabs>
-            <w:rPr>
-              <w:rFonts w:eastAsiaTheme="minorEastAsia"/>
-              <w:noProof/>
-              <w:lang w:eastAsia="tr-TR"/>
-            </w:rPr>
-          </w:pPr>
-          <w:hyperlink w:anchor="_Toc197167416" w:history="1">
-            <w:r>
-              <w:rPr>
-                <w:rStyle w:val="Kpr"/>
-                <w:noProof/>
-              </w:rPr>
-              <w:t>Fletcher</w:t>
-            </w:r>
-            <w:r>
-              <w:rPr>
-                <w:noProof/>
-                <w:webHidden/>
-              </w:rPr>
-              <w:tab/>
-            </w:r>
-            <w:r>
-              <w:rPr>
-                <w:noProof/>
-                <w:webHidden/>
-              </w:rPr>
-              <w:fldChar w:fldCharType="begin"/>
-            </w:r>
-            <w:r>
-              <w:rPr>
-                <w:noProof/>
-                <w:webHidden/>
-              </w:rPr>
-              <w:instrText xml:space="preserve"> PAGEREF _Toc197167416 \h </w:instrText>
-            </w:r>
-            <w:r>
-              <w:rPr>
-                <w:noProof/>
-                <w:webHidden/>
-              </w:rPr>
-            </w:r>
-            <w:r>
-              <w:rPr>
-                <w:noProof/>
-                <w:webHidden/>
-              </w:rPr>
-              <w:fldChar w:fldCharType="separate"/>
-            </w:r>
-            <w:r>
-              <w:rPr>
-                <w:noProof/>
-                <w:webHidden/>
-              </w:rPr>
-              <w:t>2</w:t>
-            </w:r>
-            <w:r>
-              <w:rPr>
-                <w:noProof/>
-                <w:webHidden/>
-              </w:rPr>
-              <w:fldChar w:fldCharType="end"/>
-            </w:r>
-          </w:hyperlink>
-        </w:p>
-        <w:p>
-          <w:pPr>
-            <w:pStyle w:val="T3"/>
-            <w:tabs>
-              <w:tab w:val="right" w:leader="dot" w:pos="9062"/>
-            </w:tabs>
-            <w:rPr>
-              <w:rFonts w:eastAsiaTheme="minorEastAsia"/>
-              <w:noProof/>
-              <w:lang w:eastAsia="tr-TR"/>
-            </w:rPr>
-          </w:pPr>
-          <w:hyperlink w:anchor="_Toc197167417" w:history="1">
-            <w:r>
-              <w:rPr>
-                <w:rStyle w:val="Kpr"/>
-                <w:noProof/>
-              </w:rPr>
-              <w:t>1.Yeteneği “Pompalı bam bam”</w:t>
-            </w:r>
-            <w:r>
-              <w:rPr>
-                <w:noProof/>
-                <w:webHidden/>
-              </w:rPr>
-              <w:tab/>
-            </w:r>
-            <w:r>
-              <w:rPr>
-                <w:noProof/>
-                <w:webHidden/>
-              </w:rPr>
-              <w:fldChar w:fldCharType="begin"/>
-            </w:r>
-            <w:r>
-              <w:rPr>
-                <w:noProof/>
-                <w:webHidden/>
-              </w:rPr>
-              <w:instrText xml:space="preserve"> PAGEREF _Toc197167417 \h </w:instrText>
-            </w:r>
-            <w:r>
-              <w:rPr>
-                <w:noProof/>
-                <w:webHidden/>
-              </w:rPr>
-            </w:r>
-            <w:r>
-              <w:rPr>
-                <w:noProof/>
-                <w:webHidden/>
-              </w:rPr>
-              <w:fldChar w:fldCharType="separate"/>
-            </w:r>
-            <w:r>
-              <w:rPr>
-                <w:noProof/>
-                <w:webHidden/>
-              </w:rPr>
-              <w:t>2</w:t>
-            </w:r>
-            <w:r>
-              <w:rPr>
-                <w:noProof/>
-                <w:webHidden/>
-              </w:rPr>
-              <w:fldChar w:fldCharType="end"/>
-            </w:r>
-          </w:hyperlink>
-        </w:p>
-        <w:p>
-          <w:pPr>
-            <w:pStyle w:val="T3"/>
-            <w:tabs>
-              <w:tab w:val="right" w:leader="dot" w:pos="9062"/>
-            </w:tabs>
-            <w:rPr>
-              <w:rFonts w:eastAsiaTheme="minorEastAsia"/>
-              <w:noProof/>
-              <w:lang w:eastAsia="tr-TR"/>
-            </w:rPr>
-          </w:pPr>
-          <w:hyperlink w:anchor="_Toc197167418" w:history="1">
-            <w:r>
-              <w:rPr>
-                <w:rStyle w:val="Kpr"/>
-                <w:noProof/>
-              </w:rPr>
-              <w:t>2.Yeteneği “Kay”</w:t>
-            </w:r>
-            <w:r>
-              <w:rPr>
-                <w:noProof/>
-                <w:webHidden/>
-              </w:rPr>
-              <w:tab/>
-            </w:r>
-            <w:r>
-              <w:rPr>
-                <w:noProof/>
-                <w:webHidden/>
-              </w:rPr>
-              <w:fldChar w:fldCharType="begin"/>
-            </w:r>
-            <w:r>
-              <w:rPr>
-                <w:noProof/>
-                <w:webHidden/>
-              </w:rPr>
-              <w:instrText xml:space="preserve"> PAGEREF _Toc197167418 \h </w:instrText>
-            </w:r>
-            <w:r>
-              <w:rPr>
-                <w:noProof/>
-                <w:webHidden/>
-              </w:rPr>
-            </w:r>
-            <w:r>
-              <w:rPr>
-                <w:noProof/>
-                <w:webHidden/>
-              </w:rPr>
-              <w:fldChar w:fldCharType="separate"/>
-            </w:r>
-            <w:r>
-              <w:rPr>
-                <w:noProof/>
-                <w:webHidden/>
-              </w:rPr>
-              <w:t>3</w:t>
-            </w:r>
-            <w:r>
-              <w:rPr>
-                <w:noProof/>
-                <w:webHidden/>
-              </w:rPr>
-              <w:fldChar w:fldCharType="end"/>
-            </w:r>
-          </w:hyperlink>
-        </w:p>
-        <w:p>
-          <w:pPr>
-            <w:pStyle w:val="T2"/>
-            <w:tabs>
-              <w:tab w:val="right" w:leader="dot" w:pos="9062"/>
-            </w:tabs>
-            <w:rPr>
-              <w:rFonts w:eastAsiaTheme="minorEastAsia"/>
-              <w:noProof/>
-              <w:lang w:eastAsia="tr-TR"/>
-            </w:rPr>
-          </w:pPr>
-          <w:hyperlink w:anchor="_Toc197167419" w:history="1">
-            <w:r>
-              <w:rPr>
-                <w:rStyle w:val="Kpr"/>
-                <w:noProof/>
-              </w:rPr>
-              <w:t>Derrick</w:t>
-            </w:r>
-            <w:r>
-              <w:rPr>
-                <w:noProof/>
-                <w:webHidden/>
-              </w:rPr>
-              <w:tab/>
-            </w:r>
-            <w:r>
-              <w:rPr>
-                <w:noProof/>
-                <w:webHidden/>
-              </w:rPr>
-              <w:fldChar w:fldCharType="begin"/>
-            </w:r>
-            <w:r>
-              <w:rPr>
-                <w:noProof/>
-                <w:webHidden/>
-              </w:rPr>
-              <w:instrText xml:space="preserve"> PAGEREF _Toc197167419 \h </w:instrText>
-            </w:r>
-            <w:r>
-              <w:rPr>
-                <w:noProof/>
-                <w:webHidden/>
-              </w:rPr>
-            </w:r>
-            <w:r>
-              <w:rPr>
-                <w:noProof/>
-                <w:webHidden/>
-              </w:rPr>
-              <w:fldChar w:fldCharType="separate"/>
-            </w:r>
-            <w:r>
-              <w:rPr>
-                <w:noProof/>
-                <w:webHidden/>
-              </w:rPr>
-              <w:t>3</w:t>
-            </w:r>
-            <w:r>
-              <w:rPr>
-                <w:noProof/>
-                <w:webHidden/>
-              </w:rPr>
-              <w:fldChar w:fldCharType="end"/>
-            </w:r>
-          </w:hyperlink>
-        </w:p>
-        <w:p>
-          <w:pPr>
-            <w:pStyle w:val="T2"/>
-            <w:tabs>
-              <w:tab w:val="right" w:leader="dot" w:pos="9062"/>
-            </w:tabs>
-            <w:rPr>
-              <w:rFonts w:eastAsiaTheme="minorEastAsia"/>
-              <w:noProof/>
-              <w:lang w:eastAsia="tr-TR"/>
-            </w:rPr>
-          </w:pPr>
-          <w:hyperlink w:anchor="_Toc197167420" w:history="1">
-            <w:r>
-              <w:rPr>
-                <w:rStyle w:val="Kpr"/>
-                <w:noProof/>
-              </w:rPr>
-              <w:t>Fao</w:t>
-            </w:r>
-            <w:r>
-              <w:rPr>
-                <w:noProof/>
-                <w:webHidden/>
-              </w:rPr>
-              <w:tab/>
-            </w:r>
-            <w:r>
-              <w:rPr>
-                <w:noProof/>
-                <w:webHidden/>
-              </w:rPr>
-              <w:fldChar w:fldCharType="begin"/>
-            </w:r>
-            <w:r>
-              <w:rPr>
-                <w:noProof/>
-                <w:webHidden/>
-              </w:rPr>
-              <w:instrText xml:space="preserve"> PAGEREF _Toc197167420 \h </w:instrText>
-            </w:r>
-            <w:r>
-              <w:rPr>
-                <w:noProof/>
-                <w:webHidden/>
-              </w:rPr>
-            </w:r>
-            <w:r>
-              <w:rPr>
-                <w:noProof/>
-                <w:webHidden/>
-              </w:rPr>
-              <w:fldChar w:fldCharType="separate"/>
-            </w:r>
-            <w:r>
-              <w:rPr>
-                <w:noProof/>
-                <w:webHidden/>
-              </w:rPr>
-              <w:t>3</w:t>
-            </w:r>
-            <w:r>
-              <w:rPr>
-                <w:noProof/>
-                <w:webHidden/>
-              </w:rPr>
-              <w:fldChar w:fldCharType="end"/>
-            </w:r>
-          </w:hyperlink>
-        </w:p>
-        <w:p>
-          <w:pPr>
-            <w:pStyle w:val="T1"/>
-            <w:tabs>
-              <w:tab w:val="right" w:leader="dot" w:pos="9062"/>
-            </w:tabs>
-            <w:rPr>
-              <w:rFonts w:eastAsiaTheme="minorEastAsia"/>
-              <w:noProof/>
-              <w:lang w:eastAsia="tr-TR"/>
-            </w:rPr>
-          </w:pPr>
-          <w:hyperlink w:anchor="_Toc197167421" w:history="1">
-            <w:r>
-              <w:rPr>
-                <w:rStyle w:val="Kpr"/>
-                <w:noProof/>
-              </w:rPr>
-              <w:t>Bölüm Elemanları</w:t>
-            </w:r>
-            <w:r>
-              <w:rPr>
-                <w:noProof/>
-                <w:webHidden/>
-              </w:rPr>
-              <w:tab/>
-            </w:r>
-            <w:r>
-              <w:rPr>
-                <w:noProof/>
-                <w:webHidden/>
-              </w:rPr>
-              <w:fldChar w:fldCharType="begin"/>
-            </w:r>
-            <w:r>
-              <w:rPr>
-                <w:noProof/>
-                <w:webHidden/>
-              </w:rPr>
-              <w:instrText xml:space="preserve"> PAGEREF _Toc197167421 \h </w:instrText>
-            </w:r>
-            <w:r>
-              <w:rPr>
-                <w:noProof/>
-                <w:webHidden/>
-              </w:rPr>
-            </w:r>
-            <w:r>
-              <w:rPr>
-                <w:noProof/>
-                <w:webHidden/>
-              </w:rPr>
-              <w:fldChar w:fldCharType="separate"/>
-            </w:r>
-            <w:r>
-              <w:rPr>
-                <w:noProof/>
-                <w:webHidden/>
-              </w:rPr>
-              <w:t>3</w:t>
-            </w:r>
-            <w:r>
-              <w:rPr>
-                <w:noProof/>
-                <w:webHidden/>
-              </w:rPr>
-              <w:fldChar w:fldCharType="end"/>
-            </w:r>
-          </w:hyperlink>
-        </w:p>
-        <w:p>
-          <w:pPr>
-            <w:pStyle w:val="T2"/>
-            <w:tabs>
-              <w:tab w:val="right" w:leader="dot" w:pos="9062"/>
-            </w:tabs>
-            <w:rPr>
-              <w:rFonts w:eastAsiaTheme="minorEastAsia"/>
-              <w:noProof/>
-              <w:lang w:eastAsia="tr-TR"/>
-            </w:rPr>
-          </w:pPr>
-          <w:hyperlink w:anchor="_Toc197167422" w:history="1">
-            <w:r>
-              <w:rPr>
-                <w:rStyle w:val="Kpr"/>
-                <w:noProof/>
-              </w:rPr>
-              <w:t>Medkit</w:t>
-            </w:r>
-            <w:r>
-              <w:rPr>
-                <w:noProof/>
-                <w:webHidden/>
-              </w:rPr>
-              <w:tab/>
-            </w:r>
-            <w:r>
-              <w:rPr>
-                <w:noProof/>
-                <w:webHidden/>
-              </w:rPr>
-              <w:fldChar w:fldCharType="begin"/>
-            </w:r>
-            <w:r>
-              <w:rPr>
-                <w:noProof/>
-                <w:webHidden/>
-              </w:rPr>
-              <w:instrText xml:space="preserve"> PAGEREF _Toc197167422 \h </w:instrText>
-            </w:r>
-            <w:r>
-              <w:rPr>
-                <w:noProof/>
-                <w:webHidden/>
-              </w:rPr>
-            </w:r>
-            <w:r>
-              <w:rPr>
-                <w:noProof/>
-                <w:webHidden/>
-              </w:rPr>
-              <w:fldChar w:fldCharType="separate"/>
-            </w:r>
-            <w:r>
-              <w:rPr>
-                <w:noProof/>
-                <w:webHidden/>
-              </w:rPr>
-              <w:t>3</w:t>
-            </w:r>
-            <w:r>
-              <w:rPr>
-                <w:noProof/>
-                <w:webHidden/>
-              </w:rPr>
-              <w:fldChar w:fldCharType="end"/>
-            </w:r>
-          </w:hyperlink>
-        </w:p>
-        <w:p>
-          <w:pPr>
-            <w:pStyle w:val="T2"/>
-            <w:tabs>
-              <w:tab w:val="right" w:leader="dot" w:pos="9062"/>
-            </w:tabs>
-            <w:rPr>
-              <w:rFonts w:eastAsiaTheme="minorEastAsia"/>
-              <w:noProof/>
-              <w:lang w:eastAsia="tr-TR"/>
-            </w:rPr>
-          </w:pPr>
-          <w:hyperlink w:anchor="_Toc197167423" w:history="1">
-            <w:r>
-              <w:rPr>
-                <w:rStyle w:val="Kpr"/>
-                <w:noProof/>
-              </w:rPr>
-              <w:t>Kutu</w:t>
-            </w:r>
-            <w:r>
-              <w:rPr>
-                <w:noProof/>
-                <w:webHidden/>
-              </w:rPr>
-              <w:tab/>
-            </w:r>
-            <w:r>
-              <w:rPr>
-                <w:noProof/>
-                <w:webHidden/>
-              </w:rPr>
-              <w:fldChar w:fldCharType="begin"/>
-            </w:r>
-            <w:r>
-              <w:rPr>
-                <w:noProof/>
-                <w:webHidden/>
-              </w:rPr>
-              <w:instrText xml:space="preserve"> PAGEREF _Toc197167423 \h </w:instrText>
-            </w:r>
-            <w:r>
-              <w:rPr>
-                <w:noProof/>
-                <w:webHidden/>
-              </w:rPr>
-            </w:r>
-            <w:r>
-              <w:rPr>
-                <w:noProof/>
-                <w:webHidden/>
-              </w:rPr>
-              <w:fldChar w:fldCharType="separate"/>
-            </w:r>
-            <w:r>
-              <w:rPr>
-                <w:noProof/>
-                <w:webHidden/>
-              </w:rPr>
-              <w:t>4</w:t>
-            </w:r>
-            <w:r>
-              <w:rPr>
-                <w:noProof/>
-                <w:webHidden/>
-              </w:rPr>
-              <w:fldChar w:fldCharType="end"/>
-            </w:r>
-          </w:hyperlink>
-        </w:p>
-        <w:p>
-          <w:pPr>
-            <w:pStyle w:val="T2"/>
-            <w:tabs>
-              <w:tab w:val="right" w:leader="dot" w:pos="9062"/>
-            </w:tabs>
-            <w:rPr>
-              <w:rFonts w:eastAsiaTheme="minorEastAsia"/>
-              <w:noProof/>
-              <w:lang w:eastAsia="tr-TR"/>
-            </w:rPr>
-          </w:pPr>
-          <w:hyperlink w:anchor="_Toc197167424" w:history="1">
-            <w:r>
-              <w:rPr>
-                <w:rStyle w:val="Kpr"/>
-                <w:noProof/>
-              </w:rPr>
-              <w:t>Barikatlar</w:t>
-            </w:r>
-            <w:r>
-              <w:rPr>
-                <w:noProof/>
-                <w:webHidden/>
-              </w:rPr>
-              <w:tab/>
-            </w:r>
-            <w:r>
-              <w:rPr>
-                <w:noProof/>
-                <w:webHidden/>
-              </w:rPr>
-              <w:fldChar w:fldCharType="begin"/>
-            </w:r>
-            <w:r>
-              <w:rPr>
-                <w:noProof/>
-                <w:webHidden/>
-              </w:rPr>
-              <w:instrText xml:space="preserve"> PAGEREF _Toc197167424 \h </w:instrText>
-            </w:r>
-            <w:r>
-              <w:rPr>
-                <w:noProof/>
-                <w:webHidden/>
-              </w:rPr>
-            </w:r>
-            <w:r>
-              <w:rPr>
-                <w:noProof/>
-                <w:webHidden/>
-              </w:rPr>
-              <w:fldChar w:fldCharType="separate"/>
-            </w:r>
-            <w:r>
-              <w:rPr>
-                <w:noProof/>
-                <w:webHidden/>
-              </w:rPr>
-              <w:t>4</w:t>
-            </w:r>
-            <w:r>
-              <w:rPr>
-                <w:noProof/>
-                <w:webHidden/>
-              </w:rPr>
-              <w:fldChar w:fldCharType="end"/>
-            </w:r>
-          </w:hyperlink>
-        </w:p>
-        <w:p>
-          <w:pPr>
-            <w:pStyle w:val="T1"/>
-            <w:tabs>
-              <w:tab w:val="right" w:leader="dot" w:pos="9062"/>
-            </w:tabs>
-            <w:rPr>
-              <w:rFonts w:eastAsiaTheme="minorEastAsia"/>
-              <w:noProof/>
-              <w:lang w:eastAsia="tr-TR"/>
-            </w:rPr>
-          </w:pPr>
-          <w:hyperlink w:anchor="_Toc197167425" w:history="1">
-            <w:r>
-              <w:rPr>
-                <w:rStyle w:val="Kpr"/>
-                <w:noProof/>
-              </w:rPr>
-              <w:t>Zombiler</w:t>
-            </w:r>
-            <w:r>
-              <w:rPr>
-                <w:noProof/>
-                <w:webHidden/>
-              </w:rPr>
-              <w:tab/>
-            </w:r>
-            <w:r>
-              <w:rPr>
-                <w:noProof/>
-                <w:webHidden/>
-              </w:rPr>
-              <w:fldChar w:fldCharType="begin"/>
-            </w:r>
-            <w:r>
-              <w:rPr>
-                <w:noProof/>
-                <w:webHidden/>
-              </w:rPr>
-              <w:instrText xml:space="preserve"> PAGEREF _Toc197167425 \h </w:instrText>
-            </w:r>
-            <w:r>
-              <w:rPr>
-                <w:noProof/>
-                <w:webHidden/>
-              </w:rPr>
-            </w:r>
-            <w:r>
-              <w:rPr>
-                <w:noProof/>
-                <w:webHidden/>
-              </w:rPr>
-              <w:fldChar w:fldCharType="separate"/>
-            </w:r>
-            <w:r>
-              <w:rPr>
-                <w:noProof/>
-                <w:webHidden/>
-              </w:rPr>
-              <w:t>4</w:t>
-            </w:r>
-            <w:r>
-              <w:rPr>
-                <w:noProof/>
-                <w:webHidden/>
-              </w:rPr>
-              <w:fldChar w:fldCharType="end"/>
-            </w:r>
-          </w:hyperlink>
-        </w:p>
-        <w:p>
-          <w:pPr>
-            <w:pStyle w:val="T2"/>
-            <w:tabs>
-              <w:tab w:val="right" w:leader="dot" w:pos="9062"/>
-            </w:tabs>
-            <w:rPr>
-              <w:rFonts w:eastAsiaTheme="minorEastAsia"/>
-              <w:noProof/>
-              <w:lang w:eastAsia="tr-TR"/>
-            </w:rPr>
-          </w:pPr>
-          <w:hyperlink w:anchor="_Toc197167426" w:history="1">
-            <w:r>
-              <w:rPr>
-                <w:rStyle w:val="Kpr"/>
-                <w:noProof/>
-              </w:rPr>
-              <w:t>Düz Zombi</w:t>
-            </w:r>
-            <w:r>
-              <w:rPr>
-                <w:noProof/>
-                <w:webHidden/>
-              </w:rPr>
-              <w:tab/>
-            </w:r>
-            <w:r>
-              <w:rPr>
-                <w:noProof/>
-                <w:webHidden/>
-              </w:rPr>
-              <w:fldChar w:fldCharType="begin"/>
-            </w:r>
-            <w:r>
-              <w:rPr>
-                <w:noProof/>
-                <w:webHidden/>
-              </w:rPr>
-              <w:instrText xml:space="preserve"> PAGEREF _Toc197167426 \h </w:instrText>
-            </w:r>
-            <w:r>
-              <w:rPr>
-                <w:noProof/>
-                <w:webHidden/>
-              </w:rPr>
-            </w:r>
-            <w:r>
-              <w:rPr>
-                <w:noProof/>
-                <w:webHidden/>
-              </w:rPr>
-              <w:fldChar w:fldCharType="separate"/>
-            </w:r>
-            <w:r>
-              <w:rPr>
-                <w:noProof/>
-                <w:webHidden/>
-              </w:rPr>
-              <w:t>4</w:t>
-            </w:r>
-            <w:r>
-              <w:rPr>
-                <w:noProof/>
-                <w:webHidden/>
-              </w:rPr>
-              <w:fldChar w:fldCharType="end"/>
-            </w:r>
-          </w:hyperlink>
-        </w:p>
-        <w:p>
-          <w:pPr>
-            <w:pStyle w:val="T2"/>
-            <w:tabs>
-              <w:tab w:val="right" w:leader="dot" w:pos="9062"/>
-            </w:tabs>
-            <w:rPr>
-              <w:rFonts w:eastAsiaTheme="minorEastAsia"/>
-              <w:noProof/>
-              <w:lang w:eastAsia="tr-TR"/>
-            </w:rPr>
-          </w:pPr>
-          <w:hyperlink w:anchor="_Toc197167427" w:history="1">
-            <w:r>
-              <w:rPr>
-                <w:rStyle w:val="Kpr"/>
-                <w:noProof/>
-              </w:rPr>
-              <w:t>Et Topu Tüküren Zombi</w:t>
-            </w:r>
-            <w:r>
-              <w:rPr>
-                <w:noProof/>
-                <w:webHidden/>
-              </w:rPr>
-              <w:tab/>
-            </w:r>
-            <w:r>
-              <w:rPr>
-                <w:noProof/>
-                <w:webHidden/>
-              </w:rPr>
-              <w:fldChar w:fldCharType="begin"/>
-            </w:r>
-            <w:r>
-              <w:rPr>
-                <w:noProof/>
-                <w:webHidden/>
-              </w:rPr>
-              <w:instrText xml:space="preserve"> PAGEREF _Toc197167427 \h </w:instrText>
-            </w:r>
-            <w:r>
-              <w:rPr>
-                <w:noProof/>
-                <w:webHidden/>
-              </w:rPr>
-            </w:r>
-            <w:r>
-              <w:rPr>
-                <w:noProof/>
-                <w:webHidden/>
-              </w:rPr>
-              <w:fldChar w:fldCharType="separate"/>
-            </w:r>
-            <w:r>
-              <w:rPr>
-                <w:noProof/>
-                <w:webHidden/>
-              </w:rPr>
-              <w:t>4</w:t>
-            </w:r>
-            <w:r>
-              <w:rPr>
-                <w:noProof/>
-                <w:webHidden/>
-              </w:rPr>
-              <w:fldChar w:fldCharType="end"/>
-            </w:r>
-          </w:hyperlink>
-        </w:p>
-        <w:p>
-          <w:pPr>
-            <w:pStyle w:val="T2"/>
-            <w:tabs>
-              <w:tab w:val="right" w:leader="dot" w:pos="9062"/>
-            </w:tabs>
-            <w:rPr>
-              <w:rFonts w:eastAsiaTheme="minorEastAsia"/>
-              <w:noProof/>
-              <w:lang w:eastAsia="tr-TR"/>
-            </w:rPr>
-          </w:pPr>
-          <w:hyperlink w:anchor="_Toc197167428" w:history="1">
-            <w:r>
-              <w:rPr>
-                <w:rStyle w:val="Kpr"/>
-                <w:noProof/>
-              </w:rPr>
-              <w:t>Asit Tüküren Zombi</w:t>
-            </w:r>
-            <w:r>
-              <w:rPr>
-                <w:noProof/>
-                <w:webHidden/>
-              </w:rPr>
-              <w:tab/>
-            </w:r>
-            <w:r>
-              <w:rPr>
-                <w:noProof/>
-                <w:webHidden/>
-              </w:rPr>
-              <w:fldChar w:fldCharType="begin"/>
-            </w:r>
-            <w:r>
-              <w:rPr>
-                <w:noProof/>
-                <w:webHidden/>
-              </w:rPr>
-              <w:instrText xml:space="preserve"> PAGEREF _Toc197167428 \h </w:instrText>
-            </w:r>
-            <w:r>
-              <w:rPr>
-                <w:noProof/>
-                <w:webHidden/>
-              </w:rPr>
-            </w:r>
-            <w:r>
-              <w:rPr>
-                <w:noProof/>
-                <w:webHidden/>
-              </w:rPr>
-              <w:fldChar w:fldCharType="separate"/>
-            </w:r>
-            <w:r>
-              <w:rPr>
-                <w:noProof/>
-                <w:webHidden/>
-              </w:rPr>
-              <w:t>4</w:t>
-            </w:r>
-            <w:r>
-              <w:rPr>
-                <w:noProof/>
-                <w:webHidden/>
-              </w:rPr>
-              <w:fldChar w:fldCharType="end"/>
-            </w:r>
-          </w:hyperlink>
-        </w:p>
-        <w:p>
-          <w:pPr>
-            <w:pStyle w:val="T2"/>
-            <w:tabs>
-              <w:tab w:val="right" w:leader="dot" w:pos="9062"/>
-            </w:tabs>
-            <w:rPr>
-              <w:rFonts w:eastAsiaTheme="minorEastAsia"/>
-              <w:noProof/>
-              <w:lang w:eastAsia="tr-TR"/>
-            </w:rPr>
-          </w:pPr>
-          <w:hyperlink w:anchor="_Toc197167429" w:history="1">
-            <w:r>
-              <w:rPr>
-                <w:rStyle w:val="Kpr"/>
-                <w:noProof/>
-              </w:rPr>
-              <w:t>Patlayan Zombi</w:t>
-            </w:r>
-            <w:r>
-              <w:rPr>
-                <w:noProof/>
-                <w:webHidden/>
-              </w:rPr>
-              <w:tab/>
-            </w:r>
-            <w:r>
-              <w:rPr>
-                <w:noProof/>
-                <w:webHidden/>
-              </w:rPr>
-              <w:fldChar w:fldCharType="begin"/>
-            </w:r>
-            <w:r>
-              <w:rPr>
-                <w:noProof/>
-                <w:webHidden/>
-              </w:rPr>
-              <w:instrText xml:space="preserve"> PAGEREF _Toc197167429 \h </w:instrText>
-            </w:r>
-            <w:r>
-              <w:rPr>
-                <w:noProof/>
-                <w:webHidden/>
-              </w:rPr>
-            </w:r>
-            <w:r>
-              <w:rPr>
-                <w:noProof/>
-                <w:webHidden/>
-              </w:rPr>
-              <w:fldChar w:fldCharType="separate"/>
-            </w:r>
-            <w:r>
-              <w:rPr>
-                <w:noProof/>
-                <w:webHidden/>
-              </w:rPr>
-              <w:t>4</w:t>
-            </w:r>
-            <w:r>
-              <w:rPr>
-                <w:noProof/>
-                <w:webHidden/>
-              </w:rPr>
-              <w:fldChar w:fldCharType="end"/>
-            </w:r>
-          </w:hyperlink>
-        </w:p>
-        <w:p>
-          <w:r>
-            <w:rPr>
-              <w:b/>
-              <w:bCs/>
-            </w:rPr>
-            <w:fldChar w:fldCharType="end"/>
-          </w:r>
-        </w:p>
-      </w:sdtContent>
-    </w:sdt>
-    <w:p/>
     <w:p>
       <w:pPr>
         <w:pStyle w:val="Balk1"/>
       </w:pPr>
       <w:bookmarkStart w:id="4" w:name="_Toc197165778"/>
-      <w:bookmarkStart w:id="5" w:name="_Toc197167411"/>
+      <w:bookmarkStart w:id="5" w:name="_Toc197178008"/>
       <w:r>
         <w:t>Oyun Tanımı</w:t>
       </w:r>
@@ -1594,7 +78,427 @@
       <w:pPr>
         <w:pStyle w:val="Balk1"/>
       </w:pPr>
-      <w:bookmarkStart w:id="6" w:name="_Toc197167412"/>
+      <w:r>
+        <w:t>İçindekiler</w:t>
+      </w:r>
+    </w:p>
+    <w:p>
+      <w:pPr>
+        <w:pStyle w:val="AralkYok"/>
+        <w:numPr>
+          <w:ilvl w:val="0"/>
+          <w:numId w:val="8"/>
+        </w:numPr>
+        <w:spacing w:before="120"/>
+        <w:ind w:left="357" w:hanging="357"/>
+        <w:rPr>
+          <w:sz w:val="28"/>
+          <w:szCs w:val="28"/>
+        </w:rPr>
+      </w:pPr>
+      <w:hyperlink w:anchor="_Karakterler" w:history="1">
+        <w:r>
+          <w:rPr>
+            <w:rStyle w:val="Kpr"/>
+            <w:sz w:val="32"/>
+            <w:szCs w:val="32"/>
+          </w:rPr>
+          <w:t>Karakterler</w:t>
+        </w:r>
+      </w:hyperlink>
+    </w:p>
+    <w:p>
+      <w:pPr>
+        <w:pStyle w:val="AralkYok"/>
+        <w:numPr>
+          <w:ilvl w:val="1"/>
+          <w:numId w:val="8"/>
+        </w:numPr>
+        <w:rPr>
+          <w:sz w:val="28"/>
+          <w:szCs w:val="28"/>
+        </w:rPr>
+      </w:pPr>
+      <w:r>
+        <w:rPr>
+          <w:sz w:val="28"/>
+          <w:szCs w:val="28"/>
+        </w:rPr>
+        <w:t>Woods</w:t>
+      </w:r>
+    </w:p>
+    <w:p>
+      <w:pPr>
+        <w:pStyle w:val="AralkYok"/>
+        <w:numPr>
+          <w:ilvl w:val="1"/>
+          <w:numId w:val="8"/>
+        </w:numPr>
+        <w:rPr>
+          <w:sz w:val="28"/>
+          <w:szCs w:val="28"/>
+        </w:rPr>
+      </w:pPr>
+      <w:r>
+        <w:rPr>
+          <w:sz w:val="28"/>
+          <w:szCs w:val="28"/>
+        </w:rPr>
+        <w:t>Fletcher</w:t>
+      </w:r>
+    </w:p>
+    <w:p>
+      <w:pPr>
+        <w:pStyle w:val="AralkYok"/>
+        <w:numPr>
+          <w:ilvl w:val="0"/>
+          <w:numId w:val="8"/>
+        </w:numPr>
+        <w:spacing w:before="120"/>
+        <w:ind w:left="357" w:hanging="357"/>
+        <w:rPr>
+          <w:sz w:val="28"/>
+          <w:szCs w:val="28"/>
+        </w:rPr>
+      </w:pPr>
+      <w:hyperlink w:anchor="_Diğer_Karakterler" w:history="1">
+        <w:r>
+          <w:rPr>
+            <w:rStyle w:val="Kpr"/>
+            <w:sz w:val="32"/>
+            <w:szCs w:val="32"/>
+          </w:rPr>
+          <w:t>Diğer Karakterler</w:t>
+        </w:r>
+      </w:hyperlink>
+    </w:p>
+    <w:p>
+      <w:pPr>
+        <w:pStyle w:val="AralkYok"/>
+        <w:numPr>
+          <w:ilvl w:val="1"/>
+          <w:numId w:val="8"/>
+        </w:numPr>
+        <w:rPr>
+          <w:sz w:val="28"/>
+          <w:szCs w:val="28"/>
+        </w:rPr>
+      </w:pPr>
+      <w:r>
+        <w:rPr>
+          <w:sz w:val="28"/>
+          <w:szCs w:val="28"/>
+        </w:rPr>
+        <w:t>Derrick</w:t>
+      </w:r>
+    </w:p>
+    <w:p>
+      <w:pPr>
+        <w:pStyle w:val="AralkYok"/>
+        <w:numPr>
+          <w:ilvl w:val="1"/>
+          <w:numId w:val="8"/>
+        </w:numPr>
+        <w:rPr>
+          <w:sz w:val="28"/>
+          <w:szCs w:val="28"/>
+        </w:rPr>
+      </w:pPr>
+      <w:r>
+        <w:rPr>
+          <w:sz w:val="28"/>
+          <w:szCs w:val="28"/>
+        </w:rPr>
+        <w:t>Fao</w:t>
+      </w:r>
+    </w:p>
+    <w:p>
+      <w:pPr>
+        <w:pStyle w:val="AralkYok"/>
+        <w:numPr>
+          <w:ilvl w:val="0"/>
+          <w:numId w:val="8"/>
+        </w:numPr>
+        <w:spacing w:before="120"/>
+        <w:ind w:left="357" w:hanging="357"/>
+        <w:rPr>
+          <w:sz w:val="28"/>
+          <w:szCs w:val="28"/>
+        </w:rPr>
+      </w:pPr>
+      <w:hyperlink w:anchor="_Bölüm_Elemanları" w:history="1">
+        <w:r>
+          <w:rPr>
+            <w:rStyle w:val="Kpr"/>
+            <w:sz w:val="32"/>
+            <w:szCs w:val="32"/>
+          </w:rPr>
+          <w:t>Bölüm Elemanları</w:t>
+        </w:r>
+      </w:hyperlink>
+    </w:p>
+    <w:p>
+      <w:pPr>
+        <w:pStyle w:val="AralkYok"/>
+        <w:numPr>
+          <w:ilvl w:val="1"/>
+          <w:numId w:val="8"/>
+        </w:numPr>
+        <w:rPr>
+          <w:sz w:val="28"/>
+          <w:szCs w:val="28"/>
+        </w:rPr>
+      </w:pPr>
+      <w:r>
+        <w:rPr>
+          <w:sz w:val="28"/>
+          <w:szCs w:val="28"/>
+        </w:rPr>
+        <w:t>Medkit</w:t>
+      </w:r>
+    </w:p>
+    <w:p>
+      <w:pPr>
+        <w:pStyle w:val="AralkYok"/>
+        <w:numPr>
+          <w:ilvl w:val="1"/>
+          <w:numId w:val="8"/>
+        </w:numPr>
+        <w:rPr>
+          <w:sz w:val="28"/>
+          <w:szCs w:val="28"/>
+        </w:rPr>
+      </w:pPr>
+      <w:r>
+        <w:rPr>
+          <w:sz w:val="28"/>
+          <w:szCs w:val="28"/>
+        </w:rPr>
+        <w:t>Kutular</w:t>
+      </w:r>
+    </w:p>
+    <w:p>
+      <w:pPr>
+        <w:pStyle w:val="AralkYok"/>
+        <w:numPr>
+          <w:ilvl w:val="1"/>
+          <w:numId w:val="8"/>
+        </w:numPr>
+        <w:rPr>
+          <w:sz w:val="28"/>
+          <w:szCs w:val="28"/>
+        </w:rPr>
+      </w:pPr>
+      <w:r>
+        <w:rPr>
+          <w:sz w:val="28"/>
+          <w:szCs w:val="28"/>
+        </w:rPr>
+        <w:t>Barikatlar</w:t>
+      </w:r>
+    </w:p>
+    <w:p>
+      <w:pPr>
+        <w:pStyle w:val="AralkYok"/>
+        <w:numPr>
+          <w:ilvl w:val="0"/>
+          <w:numId w:val="8"/>
+        </w:numPr>
+        <w:spacing w:before="120"/>
+        <w:ind w:left="357" w:hanging="357"/>
+        <w:rPr>
+          <w:sz w:val="28"/>
+          <w:szCs w:val="28"/>
+        </w:rPr>
+      </w:pPr>
+      <w:hyperlink w:anchor="_Zombiler" w:history="1">
+        <w:r>
+          <w:rPr>
+            <w:rStyle w:val="Kpr"/>
+            <w:sz w:val="32"/>
+            <w:szCs w:val="32"/>
+          </w:rPr>
+          <w:t>Zom</w:t>
+        </w:r>
+        <w:r>
+          <w:rPr>
+            <w:rStyle w:val="Kpr"/>
+            <w:sz w:val="32"/>
+            <w:szCs w:val="32"/>
+          </w:rPr>
+          <w:t>b</w:t>
+        </w:r>
+        <w:r>
+          <w:rPr>
+            <w:rStyle w:val="Kpr"/>
+            <w:sz w:val="32"/>
+            <w:szCs w:val="32"/>
+          </w:rPr>
+          <w:t>iler</w:t>
+        </w:r>
+      </w:hyperlink>
+    </w:p>
+    <w:p>
+      <w:pPr>
+        <w:pStyle w:val="AralkYok"/>
+        <w:numPr>
+          <w:ilvl w:val="1"/>
+          <w:numId w:val="8"/>
+        </w:numPr>
+        <w:rPr>
+          <w:sz w:val="28"/>
+          <w:szCs w:val="28"/>
+        </w:rPr>
+      </w:pPr>
+      <w:r>
+        <w:rPr>
+          <w:sz w:val="28"/>
+          <w:szCs w:val="28"/>
+        </w:rPr>
+        <w:t>Düz Zombi</w:t>
+      </w:r>
+    </w:p>
+    <w:p>
+      <w:pPr>
+        <w:pStyle w:val="AralkYok"/>
+        <w:numPr>
+          <w:ilvl w:val="1"/>
+          <w:numId w:val="8"/>
+        </w:numPr>
+        <w:rPr>
+          <w:sz w:val="28"/>
+          <w:szCs w:val="28"/>
+        </w:rPr>
+      </w:pPr>
+      <w:r>
+        <w:rPr>
+          <w:sz w:val="28"/>
+          <w:szCs w:val="28"/>
+        </w:rPr>
+        <w:t>Et Topu Tüküren Zombi</w:t>
+      </w:r>
+    </w:p>
+    <w:p>
+      <w:pPr>
+        <w:pStyle w:val="AralkYok"/>
+        <w:numPr>
+          <w:ilvl w:val="1"/>
+          <w:numId w:val="8"/>
+        </w:numPr>
+        <w:rPr>
+          <w:sz w:val="28"/>
+          <w:szCs w:val="28"/>
+        </w:rPr>
+      </w:pPr>
+      <w:r>
+        <w:rPr>
+          <w:sz w:val="28"/>
+          <w:szCs w:val="28"/>
+        </w:rPr>
+        <w:t>Asit Tüküren Zombi</w:t>
+      </w:r>
+    </w:p>
+    <w:p>
+      <w:pPr>
+        <w:pStyle w:val="AralkYok"/>
+        <w:numPr>
+          <w:ilvl w:val="1"/>
+          <w:numId w:val="8"/>
+        </w:numPr>
+        <w:rPr>
+          <w:sz w:val="28"/>
+          <w:szCs w:val="28"/>
+        </w:rPr>
+      </w:pPr>
+      <w:r>
+        <w:rPr>
+          <w:sz w:val="28"/>
+          <w:szCs w:val="28"/>
+        </w:rPr>
+        <w:t>Patlayan Zombi</w:t>
+      </w:r>
+    </w:p>
+    <w:p>
+      <w:pPr>
+        <w:rPr>
+          <w:rFonts w:asciiTheme="majorHAnsi" w:eastAsiaTheme="majorEastAsia" w:hAnsiTheme="majorHAnsi" w:cstheme="majorBidi"/>
+          <w:color w:val="0F4761" w:themeColor="accent1" w:themeShade="BF"/>
+          <w:sz w:val="40"/>
+          <w:szCs w:val="40"/>
+        </w:rPr>
+      </w:pPr>
+      <w:bookmarkStart w:id="6" w:name="_Toc197178009"/>
+      <w:r>
+        <w:br w:type="page"/>
+      </w:r>
+    </w:p>
+    <w:p>
+      <w:pPr>
+        <w:pStyle w:val="Balk1"/>
+      </w:pPr>
+      <w:bookmarkStart w:id="7" w:name="_Karakterler"/>
+      <w:bookmarkEnd w:id="7"/>
+      <w:r>
+        <w:rPr>
+          <w:noProof/>
+        </w:rPr>
+        <w:lastRenderedPageBreak/>
+        <w:drawing>
+          <wp:anchor distT="0" distB="0" distL="114300" distR="114300" simplePos="0" relativeHeight="251658240" behindDoc="0" locked="0" layoutInCell="1" allowOverlap="1" wp14:anchorId="06CDA674" wp14:editId="1C15D6E1">
+            <wp:simplePos x="0" y="0"/>
+            <wp:positionH relativeFrom="column">
+              <wp:posOffset>4161155</wp:posOffset>
+            </wp:positionH>
+            <wp:positionV relativeFrom="paragraph">
+              <wp:posOffset>313055</wp:posOffset>
+            </wp:positionV>
+            <wp:extent cx="1828800" cy="1828800"/>
+            <wp:effectExtent l="0" t="0" r="0" b="0"/>
+            <wp:wrapSquare wrapText="bothSides"/>
+            <wp:docPr id="1464067466" name="Resim 1"/>
+            <wp:cNvGraphicFramePr>
+              <a:graphicFrameLocks xmlns:a="http://schemas.openxmlformats.org/drawingml/2006/main" noChangeAspect="1"/>
+            </wp:cNvGraphicFramePr>
+            <a:graphic xmlns:a="http://schemas.openxmlformats.org/drawingml/2006/main">
+              <a:graphicData uri="http://schemas.openxmlformats.org/drawingml/2006/picture">
+                <pic:pic xmlns:pic="http://schemas.openxmlformats.org/drawingml/2006/picture">
+                  <pic:nvPicPr>
+                    <pic:cNvPr id="1464067466" name="Resim 1"/>
+                    <pic:cNvPicPr>
+                      <a:picLocks noChangeAspect="1" noChangeArrowheads="1"/>
+                    </pic:cNvPicPr>
+                  </pic:nvPicPr>
+                  <pic:blipFill>
+                    <a:blip r:embed="rId6">
+                      <a:extLst>
+                        <a:ext uri="{28A0092B-C50C-407E-A947-70E740481C1C}">
+                          <a14:useLocalDpi xmlns:a14="http://schemas.microsoft.com/office/drawing/2010/main" val="0"/>
+                        </a:ext>
+                      </a:extLst>
+                    </a:blip>
+                    <a:stretch>
+                      <a:fillRect/>
+                    </a:stretch>
+                  </pic:blipFill>
+                  <pic:spPr bwMode="auto">
+                    <a:xfrm>
+                      <a:off x="0" y="0"/>
+                      <a:ext cx="1828800" cy="1828800"/>
+                    </a:xfrm>
+                    <a:prstGeom prst="rect">
+                      <a:avLst/>
+                    </a:prstGeom>
+                    <a:noFill/>
+                    <a:ln>
+                      <a:noFill/>
+                    </a:ln>
+                  </pic:spPr>
+                </pic:pic>
+              </a:graphicData>
+            </a:graphic>
+          </wp:anchor>
+        </w:drawing>
+      </w:r>
       <w:r>
         <w:t>Karakterler</w:t>
       </w:r>
@@ -1604,11 +508,13 @@
       <w:pPr>
         <w:pStyle w:val="Balk2"/>
       </w:pPr>
-      <w:bookmarkStart w:id="7" w:name="_Toc197167413"/>
+      <w:bookmarkStart w:id="8" w:name="_Toc197178010"/>
+      <w:bookmarkStart w:id="9" w:name="_Woods"/>
+      <w:bookmarkEnd w:id="9"/>
       <w:r>
         <w:t>Woods</w:t>
       </w:r>
-      <w:bookmarkEnd w:id="7"/>
+      <w:bookmarkEnd w:id="8"/>
     </w:p>
     <w:p>
       <w:r>
@@ -1619,14 +525,14 @@
       <w:pPr>
         <w:pStyle w:val="Balk3"/>
       </w:pPr>
-      <w:bookmarkStart w:id="8" w:name="_Toc197167414"/>
+      <w:bookmarkStart w:id="10" w:name="_Toc197178011"/>
       <w:r>
         <w:t>1.Yeteneği</w:t>
       </w:r>
       <w:r>
         <w:t xml:space="preserve"> “Balyoz Darbesi”</w:t>
       </w:r>
-      <w:bookmarkEnd w:id="8"/>
+      <w:bookmarkEnd w:id="10"/>
       <w:r>
         <w:t xml:space="preserve"> </w:t>
       </w:r>
@@ -1684,6 +590,66 @@
         </w:numPr>
       </w:pPr>
       <w:r>
+        <w:rPr>
+          <w:noProof/>
+        </w:rPr>
+        <w:drawing>
+          <wp:anchor distT="0" distB="0" distL="114300" distR="114300" simplePos="0" relativeHeight="251663360" behindDoc="0" locked="0" layoutInCell="1" allowOverlap="1" wp14:anchorId="1C9269F7" wp14:editId="4E9EF1BB">
+            <wp:simplePos x="0" y="0"/>
+            <wp:positionH relativeFrom="column">
+              <wp:posOffset>4345305</wp:posOffset>
+            </wp:positionH>
+            <wp:positionV relativeFrom="paragraph">
+              <wp:posOffset>276860</wp:posOffset>
+            </wp:positionV>
+            <wp:extent cx="876300" cy="876300"/>
+            <wp:effectExtent l="0" t="0" r="0" b="0"/>
+            <wp:wrapSquare wrapText="bothSides"/>
+            <wp:docPr id="1838579228" name="Resim 7"/>
+            <wp:cNvGraphicFramePr>
+              <a:graphicFrameLocks xmlns:a="http://schemas.openxmlformats.org/drawingml/2006/main" noChangeAspect="1"/>
+            </wp:cNvGraphicFramePr>
+            <a:graphic xmlns:a="http://schemas.openxmlformats.org/drawingml/2006/main">
+              <a:graphicData uri="http://schemas.openxmlformats.org/drawingml/2006/picture">
+                <pic:pic xmlns:pic="http://schemas.openxmlformats.org/drawingml/2006/picture">
+                  <pic:nvPicPr>
+                    <pic:cNvPr id="1838579228" name="Resim 7"/>
+                    <pic:cNvPicPr>
+                      <a:picLocks noChangeAspect="1" noChangeArrowheads="1"/>
+                    </pic:cNvPicPr>
+                  </pic:nvPicPr>
+                  <pic:blipFill>
+                    <a:blip r:embed="rId7">
+                      <a:extLst>
+                        <a:ext uri="{28A0092B-C50C-407E-A947-70E740481C1C}">
+                          <a14:useLocalDpi xmlns:a14="http://schemas.microsoft.com/office/drawing/2010/main" val="0"/>
+                        </a:ext>
+                      </a:extLst>
+                    </a:blip>
+                    <a:stretch>
+                      <a:fillRect/>
+                    </a:stretch>
+                  </pic:blipFill>
+                  <pic:spPr bwMode="auto">
+                    <a:xfrm>
+                      <a:off x="0" y="0"/>
+                      <a:ext cx="876300" cy="876300"/>
+                    </a:xfrm>
+                    <a:prstGeom prst="rect">
+                      <a:avLst/>
+                    </a:prstGeom>
+                    <a:noFill/>
+                    <a:ln>
+                      <a:noFill/>
+                    </a:ln>
+                  </pic:spPr>
+                </pic:pic>
+              </a:graphicData>
+            </a:graphic>
+          </wp:anchor>
+        </w:drawing>
+      </w:r>
+      <w:r>
         <w:t>Kutu</w:t>
       </w:r>
     </w:p>
@@ -1691,11 +657,11 @@
       <w:pPr>
         <w:pStyle w:val="Balk3"/>
       </w:pPr>
-      <w:bookmarkStart w:id="9" w:name="_Toc197167415"/>
+      <w:bookmarkStart w:id="11" w:name="_Toc197178012"/>
       <w:r>
         <w:t>2.Yeteneği “Dinamit”</w:t>
       </w:r>
-      <w:bookmarkEnd w:id="9"/>
+      <w:bookmarkEnd w:id="11"/>
     </w:p>
     <w:p>
       <w:r>
@@ -1730,13 +696,136 @@
       <w:pPr>
         <w:pStyle w:val="Balk2"/>
       </w:pPr>
-      <w:bookmarkStart w:id="10" w:name="_Toc197167416"/>
+      <w:bookmarkStart w:id="12" w:name="_Toc197178013"/>
+      <w:bookmarkStart w:id="13" w:name="_Fletcher"/>
+      <w:bookmarkEnd w:id="13"/>
+      <w:r>
+        <w:rPr>
+          <w:noProof/>
+        </w:rPr>
+        <w:drawing>
+          <wp:anchor distT="0" distB="0" distL="114300" distR="114300" simplePos="0" relativeHeight="251659264" behindDoc="1" locked="0" layoutInCell="1" allowOverlap="1" wp14:anchorId="4A8F125B" wp14:editId="0AADF6CE">
+            <wp:simplePos x="0" y="0"/>
+            <wp:positionH relativeFrom="column">
+              <wp:posOffset>4592955</wp:posOffset>
+            </wp:positionH>
+            <wp:positionV relativeFrom="paragraph">
+              <wp:posOffset>66675</wp:posOffset>
+            </wp:positionV>
+            <wp:extent cx="1828800" cy="1828800"/>
+            <wp:effectExtent l="0" t="0" r="0" b="0"/>
+            <wp:wrapSquare wrapText="bothSides"/>
+            <wp:docPr id="1531943838" name="Resim 2"/>
+            <wp:cNvGraphicFramePr>
+              <a:graphicFrameLocks xmlns:a="http://schemas.openxmlformats.org/drawingml/2006/main" noChangeAspect="1"/>
+            </wp:cNvGraphicFramePr>
+            <a:graphic xmlns:a="http://schemas.openxmlformats.org/drawingml/2006/main">
+              <a:graphicData uri="http://schemas.openxmlformats.org/drawingml/2006/picture">
+                <pic:pic xmlns:pic="http://schemas.openxmlformats.org/drawingml/2006/picture">
+                  <pic:nvPicPr>
+                    <pic:cNvPr id="1531943838" name="Resim 2"/>
+                    <pic:cNvPicPr>
+                      <a:picLocks noChangeAspect="1" noChangeArrowheads="1"/>
+                    </pic:cNvPicPr>
+                  </pic:nvPicPr>
+                  <pic:blipFill>
+                    <a:blip r:embed="rId8">
+                      <a:extLst>
+                        <a:ext uri="{28A0092B-C50C-407E-A947-70E740481C1C}">
+                          <a14:useLocalDpi xmlns:a14="http://schemas.microsoft.com/office/drawing/2010/main" val="0"/>
+                        </a:ext>
+                      </a:extLst>
+                    </a:blip>
+                    <a:stretch>
+                      <a:fillRect/>
+                    </a:stretch>
+                  </pic:blipFill>
+                  <pic:spPr bwMode="auto">
+                    <a:xfrm>
+                      <a:off x="0" y="0"/>
+                      <a:ext cx="1828800" cy="1828800"/>
+                    </a:xfrm>
+                    <a:prstGeom prst="rect">
+                      <a:avLst/>
+                    </a:prstGeom>
+                    <a:noFill/>
+                    <a:ln>
+                      <a:noFill/>
+                    </a:ln>
+                  </pic:spPr>
+                </pic:pic>
+              </a:graphicData>
+            </a:graphic>
+          </wp:anchor>
+        </w:drawing>
+      </w:r>
       <w:r>
         <w:t>Fletcher</w:t>
       </w:r>
-      <w:bookmarkEnd w:id="10"/>
-    </w:p>
-    <w:p>
+      <w:bookmarkEnd w:id="12"/>
+    </w:p>
+    <w:p>
+      <w:r>
+        <w:rPr>
+          <w:noProof/>
+        </w:rPr>
+        <w:drawing>
+          <wp:anchor distT="0" distB="0" distL="114300" distR="114300" simplePos="0" relativeHeight="251660288" behindDoc="0" locked="0" layoutInCell="1" allowOverlap="1" wp14:anchorId="0E045F96" wp14:editId="70ADE05E">
+            <wp:simplePos x="0" y="0"/>
+            <wp:positionH relativeFrom="column">
+              <wp:posOffset>3716655</wp:posOffset>
+            </wp:positionH>
+            <wp:positionV relativeFrom="paragraph">
+              <wp:posOffset>478155</wp:posOffset>
+            </wp:positionV>
+            <wp:extent cx="876300" cy="876300"/>
+            <wp:effectExtent l="0" t="0" r="0" b="0"/>
+            <wp:wrapSquare wrapText="bothSides"/>
+            <wp:docPr id="51287819" name="Resim 3"/>
+            <wp:cNvGraphicFramePr>
+              <a:graphicFrameLocks xmlns:a="http://schemas.openxmlformats.org/drawingml/2006/main" noChangeAspect="1"/>
+            </wp:cNvGraphicFramePr>
+            <a:graphic xmlns:a="http://schemas.openxmlformats.org/drawingml/2006/main">
+              <a:graphicData uri="http://schemas.openxmlformats.org/drawingml/2006/picture">
+                <pic:pic xmlns:pic="http://schemas.openxmlformats.org/drawingml/2006/picture">
+                  <pic:nvPicPr>
+                    <pic:cNvPr id="0" name="Picture 3"/>
+                    <pic:cNvPicPr>
+                      <a:picLocks noChangeAspect="1" noChangeArrowheads="1"/>
+                    </pic:cNvPicPr>
+                  </pic:nvPicPr>
+                  <pic:blipFill>
+                    <a:blip r:embed="rId9">
+                      <a:extLst>
+                        <a:ext uri="{28A0092B-C50C-407E-A947-70E740481C1C}">
+                          <a14:useLocalDpi xmlns:a14="http://schemas.microsoft.com/office/drawing/2010/main" val="0"/>
+                        </a:ext>
+                      </a:extLst>
+                    </a:blip>
+                    <a:srcRect/>
+                    <a:stretch>
+                      <a:fillRect/>
+                    </a:stretch>
+                  </pic:blipFill>
+                  <pic:spPr bwMode="auto">
+                    <a:xfrm>
+                      <a:off x="0" y="0"/>
+                      <a:ext cx="876300" cy="876300"/>
+                    </a:xfrm>
+                    <a:prstGeom prst="rect">
+                      <a:avLst/>
+                    </a:prstGeom>
+                    <a:noFill/>
+                    <a:ln>
+                      <a:noFill/>
+                    </a:ln>
+                  </pic:spPr>
+                </pic:pic>
+              </a:graphicData>
+            </a:graphic>
+          </wp:anchor>
+        </w:drawing>
+      </w:r>
       <w:r>
         <w:t>Fletcher pompalıya sahip, vuruş mesafesi orta uzunlukta olan bir karakterdir.</w:t>
       </w:r>
@@ -1745,11 +834,11 @@
       <w:pPr>
         <w:pStyle w:val="Balk3"/>
       </w:pPr>
-      <w:bookmarkStart w:id="11" w:name="_Toc197167417"/>
+      <w:bookmarkStart w:id="14" w:name="_Toc197178014"/>
       <w:r>
         <w:t>1.Yeteneği “Pompalı bam bam”</w:t>
       </w:r>
-      <w:bookmarkEnd w:id="11"/>
+      <w:bookmarkEnd w:id="14"/>
     </w:p>
     <w:p>
       <w:r>
@@ -1796,12 +885,11 @@
       <w:pPr>
         <w:pStyle w:val="Balk3"/>
       </w:pPr>
-      <w:bookmarkStart w:id="12" w:name="_Toc197167418"/>
-      <w:r>
-        <w:lastRenderedPageBreak/>
+      <w:bookmarkStart w:id="15" w:name="_Toc197178015"/>
+      <w:r>
         <w:t>2.Yeteneği “Kay”</w:t>
       </w:r>
-      <w:bookmarkEnd w:id="12"/>
+      <w:bookmarkEnd w:id="15"/>
     </w:p>
     <w:p>
       <w:r>
@@ -1846,13 +934,24 @@
     </w:p>
     <w:p>
       <w:pPr>
+        <w:pStyle w:val="Balk1"/>
+      </w:pPr>
+      <w:bookmarkStart w:id="16" w:name="_Toc197178016"/>
+      <w:bookmarkStart w:id="17" w:name="_Diğer_Karakterler"/>
+      <w:bookmarkEnd w:id="17"/>
+      <w:r>
+        <w:lastRenderedPageBreak/>
+        <w:t>Diğer Karakterler</w:t>
+      </w:r>
+    </w:p>
+    <w:p>
+      <w:pPr>
         <w:pStyle w:val="Balk2"/>
       </w:pPr>
-      <w:bookmarkStart w:id="13" w:name="_Toc197167419"/>
       <w:r>
         <w:t>Derrick</w:t>
       </w:r>
-      <w:bookmarkEnd w:id="13"/>
+      <w:bookmarkEnd w:id="16"/>
     </w:p>
     <w:p>
       <w:r>
@@ -1904,11 +1003,11 @@
       <w:pPr>
         <w:pStyle w:val="Balk2"/>
       </w:pPr>
-      <w:bookmarkStart w:id="14" w:name="_Toc197167420"/>
+      <w:bookmarkStart w:id="18" w:name="_Toc197178017"/>
       <w:r>
         <w:t>Fao</w:t>
       </w:r>
-      <w:bookmarkEnd w:id="14"/>
+      <w:bookmarkEnd w:id="18"/>
     </w:p>
     <w:p>
       <w:r>
@@ -1916,6 +1015,9 @@
       </w:r>
     </w:p>
     <w:p>
+      <w:pPr>
+        <w:pStyle w:val="AralkYok"/>
+      </w:pPr>
       <w:r>
         <w:t>1.Yeteneği “Rüzgârın Nefesi”</w:t>
       </w:r>
@@ -1929,6 +1031,9 @@
       </w:r>
     </w:p>
     <w:p>
+      <w:pPr>
+        <w:pStyle w:val="AralkYok"/>
+      </w:pPr>
       <w:r>
         <w:t>2.Yeteneği “Rüzgârın Konuşlandırması”</w:t>
       </w:r>
@@ -1942,6 +1047,9 @@
       </w:r>
     </w:p>
     <w:p>
+      <w:pPr>
+        <w:pStyle w:val="AralkYok"/>
+      </w:pPr>
       <w:r>
         <w:t>3.Yeteneği “</w:t>
       </w:r>
@@ -1955,34 +1063,181 @@
       </w:r>
     </w:p>
     <w:p>
+      <w:pPr>
+        <w:pStyle w:val="AralkYok"/>
+      </w:pPr>
       <w:r>
         <w:t>4.Yeteneği “Fırtına” (Yapılmadı)</w:t>
       </w:r>
     </w:p>
     <w:p>
       <w:r>
+        <w:rPr>
+          <w:noProof/>
+        </w:rPr>
+        <w:drawing>
+          <wp:anchor distT="0" distB="0" distL="114300" distR="114300" simplePos="0" relativeHeight="251665408" behindDoc="1" locked="0" layoutInCell="1" allowOverlap="1" wp14:anchorId="27A7D7CD" wp14:editId="27A653E2">
+            <wp:simplePos x="0" y="0"/>
+            <wp:positionH relativeFrom="column">
+              <wp:posOffset>2389505</wp:posOffset>
+            </wp:positionH>
+            <wp:positionV relativeFrom="paragraph">
+              <wp:posOffset>566420</wp:posOffset>
+            </wp:positionV>
+            <wp:extent cx="2451100" cy="2451100"/>
+            <wp:effectExtent l="0" t="0" r="0" b="6350"/>
+            <wp:wrapSquare wrapText="bothSides"/>
+            <wp:docPr id="1762482403" name="Resim 13" descr="Yasuo png by YuDelRey on DeviantArt"/>
+            <wp:cNvGraphicFramePr>
+              <a:graphicFrameLocks xmlns:a="http://schemas.openxmlformats.org/drawingml/2006/main" noChangeAspect="1"/>
+            </wp:cNvGraphicFramePr>
+            <a:graphic xmlns:a="http://schemas.openxmlformats.org/drawingml/2006/main">
+              <a:graphicData uri="http://schemas.openxmlformats.org/drawingml/2006/picture">
+                <pic:pic xmlns:pic="http://schemas.openxmlformats.org/drawingml/2006/picture">
+                  <pic:nvPicPr>
+                    <pic:cNvPr id="0" name="Picture 13" descr="Yasuo png by YuDelRey on DeviantArt"/>
+                    <pic:cNvPicPr>
+                      <a:picLocks noChangeAspect="1" noChangeArrowheads="1"/>
+                    </pic:cNvPicPr>
+                  </pic:nvPicPr>
+                  <pic:blipFill>
+                    <a:blip r:embed="rId10" cstate="print">
+                      <a:extLst>
+                        <a:ext uri="{28A0092B-C50C-407E-A947-70E740481C1C}">
+                          <a14:useLocalDpi xmlns:a14="http://schemas.microsoft.com/office/drawing/2010/main" val="0"/>
+                        </a:ext>
+                      </a:extLst>
+                    </a:blip>
+                    <a:srcRect/>
+                    <a:stretch>
+                      <a:fillRect/>
+                    </a:stretch>
+                  </pic:blipFill>
+                  <pic:spPr bwMode="auto">
+                    <a:xfrm>
+                      <a:off x="0" y="0"/>
+                      <a:ext cx="2451100" cy="2451100"/>
+                    </a:xfrm>
+                    <a:prstGeom prst="rect">
+                      <a:avLst/>
+                    </a:prstGeom>
+                    <a:noFill/>
+                    <a:ln>
+                      <a:noFill/>
+                    </a:ln>
+                  </pic:spPr>
+                </pic:pic>
+              </a:graphicData>
+            </a:graphic>
+            <wp14:sizeRelH relativeFrom="margin">
+              <wp14:pctWidth>0</wp14:pctWidth>
+            </wp14:sizeRelH>
+            <wp14:sizeRelV relativeFrom="margin">
+              <wp14:pctHeight>0</wp14:pctHeight>
+            </wp14:sizeRelV>
+          </wp:anchor>
+        </w:drawing>
+      </w:r>
+      <w:r>
         <w:t>Fao tüm gücünü kullanarak ekranda gözüken tüm zombileri belirli bir alana toplar ve büyük oranda hasar verir.</w:t>
       </w:r>
+      <w:bookmarkStart w:id="19" w:name="_Toc197178018"/>
+    </w:p>
+    <w:p/>
+    <w:p/>
+    <w:p>
+      <w:r>
+        <w:t xml:space="preserve">                                         Fao (temsîlî) </w:t>
+      </w:r>
+      <w:r>
+        <w:sym w:font="Wingdings" w:char="F0E0"/>
+      </w:r>
+      <w:r>
+        <w:br w:type="page"/>
+      </w:r>
     </w:p>
     <w:p>
       <w:pPr>
         <w:pStyle w:val="Balk1"/>
       </w:pPr>
-      <w:bookmarkStart w:id="15" w:name="_Toc197167421"/>
-      <w:r>
+      <w:bookmarkStart w:id="20" w:name="_Bölüm_Elemanları"/>
+      <w:bookmarkEnd w:id="20"/>
+      <w:r>
+        <w:lastRenderedPageBreak/>
         <w:t>Bölüm Elemanları</w:t>
       </w:r>
-      <w:bookmarkEnd w:id="15"/>
+      <w:bookmarkEnd w:id="19"/>
     </w:p>
     <w:p>
       <w:pPr>
         <w:pStyle w:val="Balk2"/>
       </w:pPr>
-      <w:bookmarkStart w:id="16" w:name="_Toc197167422"/>
+      <w:bookmarkStart w:id="21" w:name="_Toc197178019"/>
+      <w:r>
+        <w:rPr>
+          <w:noProof/>
+        </w:rPr>
+        <w:drawing>
+          <wp:anchor distT="0" distB="0" distL="114300" distR="114300" simplePos="0" relativeHeight="251661312" behindDoc="0" locked="0" layoutInCell="1" allowOverlap="1" wp14:anchorId="45F4A22E" wp14:editId="4884713A">
+            <wp:simplePos x="0" y="0"/>
+            <wp:positionH relativeFrom="column">
+              <wp:posOffset>4650105</wp:posOffset>
+            </wp:positionH>
+            <wp:positionV relativeFrom="paragraph">
+              <wp:posOffset>22860</wp:posOffset>
+            </wp:positionV>
+            <wp:extent cx="876300" cy="876300"/>
+            <wp:effectExtent l="0" t="0" r="0" b="0"/>
+            <wp:wrapSquare wrapText="bothSides"/>
+            <wp:docPr id="2030237294" name="Resim 5" descr="simge, sembol, ilk yardım çantası içeren bir resim&#10;&#10;Yapay zeka tarafından oluşturulan içerik yanlış olabilir."/>
+            <wp:cNvGraphicFramePr>
+              <a:graphicFrameLocks xmlns:a="http://schemas.openxmlformats.org/drawingml/2006/main" noChangeAspect="1"/>
+            </wp:cNvGraphicFramePr>
+            <a:graphic xmlns:a="http://schemas.openxmlformats.org/drawingml/2006/main">
+              <a:graphicData uri="http://schemas.openxmlformats.org/drawingml/2006/picture">
+                <pic:pic xmlns:pic="http://schemas.openxmlformats.org/drawingml/2006/picture">
+                  <pic:nvPicPr>
+                    <pic:cNvPr id="2030237294" name="Resim 5" descr="simge, sembol, ilk yardım çantası içeren bir resim&#10;&#10;Yapay zeka tarafından oluşturulan içerik yanlış olabilir."/>
+                    <pic:cNvPicPr>
+                      <a:picLocks noChangeAspect="1" noChangeArrowheads="1"/>
+                    </pic:cNvPicPr>
+                  </pic:nvPicPr>
+                  <pic:blipFill>
+                    <a:blip r:embed="rId11">
+                      <a:extLst>
+                        <a:ext uri="{28A0092B-C50C-407E-A947-70E740481C1C}">
+                          <a14:useLocalDpi xmlns:a14="http://schemas.microsoft.com/office/drawing/2010/main" val="0"/>
+                        </a:ext>
+                      </a:extLst>
+                    </a:blip>
+                    <a:srcRect/>
+                    <a:stretch>
+                      <a:fillRect/>
+                    </a:stretch>
+                  </pic:blipFill>
+                  <pic:spPr bwMode="auto">
+                    <a:xfrm>
+                      <a:off x="0" y="0"/>
+                      <a:ext cx="876300" cy="876300"/>
+                    </a:xfrm>
+                    <a:prstGeom prst="rect">
+                      <a:avLst/>
+                    </a:prstGeom>
+                    <a:noFill/>
+                    <a:ln>
+                      <a:noFill/>
+                    </a:ln>
+                  </pic:spPr>
+                </pic:pic>
+              </a:graphicData>
+            </a:graphic>
+          </wp:anchor>
+        </w:drawing>
+      </w:r>
       <w:r>
         <w:t>Medkit</w:t>
       </w:r>
-      <w:bookmarkEnd w:id="16"/>
+      <w:bookmarkEnd w:id="21"/>
     </w:p>
     <w:p>
       <w:r>
@@ -1993,16 +1248,21 @@
       <w:pPr>
         <w:pStyle w:val="Balk2"/>
       </w:pPr>
-      <w:bookmarkStart w:id="17" w:name="_Toc197167423"/>
-      <w:r>
-        <w:lastRenderedPageBreak/>
+      <w:bookmarkStart w:id="22" w:name="_Toc197178020"/>
+      <w:r>
         <w:t>Kutu</w:t>
       </w:r>
-      <w:bookmarkEnd w:id="17"/>
+      <w:bookmarkEnd w:id="22"/>
     </w:p>
     <w:p>
       <w:r>
         <w:t>Kutular oyuncuların kırabildiği içerisinden ne çıkacağı bilinmeyen eşyalardır. Kutulardan şunların çıkması planlanmakta:</w:t>
+      </w:r>
+      <w:r>
+        <w:rPr>
+          <w:noProof/>
+        </w:rPr>
+        <w:t xml:space="preserve"> </w:t>
       </w:r>
     </w:p>
     <w:p>
@@ -2054,14 +1314,175 @@
       </w:r>
     </w:p>
     <w:p>
+      <w:r>
+        <w:rPr>
+          <w:noProof/>
+        </w:rPr>
+        <w:drawing>
+          <wp:inline distT="0" distB="0" distL="0" distR="0" wp14:anchorId="294FFCE2" wp14:editId="1BF8AAA5">
+            <wp:extent cx="1219200" cy="914400"/>
+            <wp:effectExtent l="0" t="0" r="0" b="0"/>
+            <wp:docPr id="338522509" name="Resim 10"/>
+            <wp:cNvGraphicFramePr>
+              <a:graphicFrameLocks xmlns:a="http://schemas.openxmlformats.org/drawingml/2006/main" noChangeAspect="1"/>
+            </wp:cNvGraphicFramePr>
+            <a:graphic xmlns:a="http://schemas.openxmlformats.org/drawingml/2006/main">
+              <a:graphicData uri="http://schemas.openxmlformats.org/drawingml/2006/picture">
+                <pic:pic xmlns:pic="http://schemas.openxmlformats.org/drawingml/2006/picture">
+                  <pic:nvPicPr>
+                    <pic:cNvPr id="0" name="Picture 10"/>
+                    <pic:cNvPicPr>
+                      <a:picLocks noChangeAspect="1" noChangeArrowheads="1"/>
+                    </pic:cNvPicPr>
+                  </pic:nvPicPr>
+                  <pic:blipFill>
+                    <a:blip r:embed="rId12">
+                      <a:extLst>
+                        <a:ext uri="{28A0092B-C50C-407E-A947-70E740481C1C}">
+                          <a14:useLocalDpi xmlns:a14="http://schemas.microsoft.com/office/drawing/2010/main" val="0"/>
+                        </a:ext>
+                      </a:extLst>
+                    </a:blip>
+                    <a:srcRect/>
+                    <a:stretch>
+                      <a:fillRect/>
+                    </a:stretch>
+                  </pic:blipFill>
+                  <pic:spPr bwMode="auto">
+                    <a:xfrm>
+                      <a:off x="0" y="0"/>
+                      <a:ext cx="1219200" cy="914400"/>
+                    </a:xfrm>
+                    <a:prstGeom prst="rect">
+                      <a:avLst/>
+                    </a:prstGeom>
+                    <a:noFill/>
+                    <a:ln>
+                      <a:noFill/>
+                    </a:ln>
+                  </pic:spPr>
+                </pic:pic>
+              </a:graphicData>
+            </a:graphic>
+          </wp:inline>
+        </w:drawing>
+      </w:r>
+      <w:r>
+        <w:rPr>
+          <w:noProof/>
+        </w:rPr>
+        <w:drawing>
+          <wp:inline distT="0" distB="0" distL="0" distR="0" wp14:anchorId="79D305AE" wp14:editId="2DB736FD">
+            <wp:extent cx="1219200" cy="914400"/>
+            <wp:effectExtent l="0" t="0" r="0" b="0"/>
+            <wp:docPr id="1001845155" name="Resim 11"/>
+            <wp:cNvGraphicFramePr>
+              <a:graphicFrameLocks xmlns:a="http://schemas.openxmlformats.org/drawingml/2006/main" noChangeAspect="1"/>
+            </wp:cNvGraphicFramePr>
+            <a:graphic xmlns:a="http://schemas.openxmlformats.org/drawingml/2006/main">
+              <a:graphicData uri="http://schemas.openxmlformats.org/drawingml/2006/picture">
+                <pic:pic xmlns:pic="http://schemas.openxmlformats.org/drawingml/2006/picture">
+                  <pic:nvPicPr>
+                    <pic:cNvPr id="0" name="Picture 11"/>
+                    <pic:cNvPicPr>
+                      <a:picLocks noChangeAspect="1" noChangeArrowheads="1"/>
+                    </pic:cNvPicPr>
+                  </pic:nvPicPr>
+                  <pic:blipFill>
+                    <a:blip r:embed="rId13">
+                      <a:extLst>
+                        <a:ext uri="{28A0092B-C50C-407E-A947-70E740481C1C}">
+                          <a14:useLocalDpi xmlns:a14="http://schemas.microsoft.com/office/drawing/2010/main" val="0"/>
+                        </a:ext>
+                      </a:extLst>
+                    </a:blip>
+                    <a:srcRect/>
+                    <a:stretch>
+                      <a:fillRect/>
+                    </a:stretch>
+                  </pic:blipFill>
+                  <pic:spPr bwMode="auto">
+                    <a:xfrm>
+                      <a:off x="0" y="0"/>
+                      <a:ext cx="1219200" cy="914400"/>
+                    </a:xfrm>
+                    <a:prstGeom prst="rect">
+                      <a:avLst/>
+                    </a:prstGeom>
+                    <a:noFill/>
+                    <a:ln>
+                      <a:noFill/>
+                    </a:ln>
+                  </pic:spPr>
+                </pic:pic>
+              </a:graphicData>
+            </a:graphic>
+          </wp:inline>
+        </w:drawing>
+      </w:r>
+      <w:r>
+        <w:rPr>
+          <w:noProof/>
+        </w:rPr>
+        <w:drawing>
+          <wp:inline distT="0" distB="0" distL="0" distR="0" wp14:anchorId="28FFFDC0" wp14:editId="68C5407B">
+            <wp:extent cx="1219200" cy="914400"/>
+            <wp:effectExtent l="0" t="0" r="0" b="0"/>
+            <wp:docPr id="1740590385" name="Resim 12"/>
+            <wp:cNvGraphicFramePr>
+              <a:graphicFrameLocks xmlns:a="http://schemas.openxmlformats.org/drawingml/2006/main" noChangeAspect="1"/>
+            </wp:cNvGraphicFramePr>
+            <a:graphic xmlns:a="http://schemas.openxmlformats.org/drawingml/2006/main">
+              <a:graphicData uri="http://schemas.openxmlformats.org/drawingml/2006/picture">
+                <pic:pic xmlns:pic="http://schemas.openxmlformats.org/drawingml/2006/picture">
+                  <pic:nvPicPr>
+                    <pic:cNvPr id="0" name="Picture 12"/>
+                    <pic:cNvPicPr>
+                      <a:picLocks noChangeAspect="1" noChangeArrowheads="1"/>
+                    </pic:cNvPicPr>
+                  </pic:nvPicPr>
+                  <pic:blipFill>
+                    <a:blip r:embed="rId14">
+                      <a:extLst>
+                        <a:ext uri="{28A0092B-C50C-407E-A947-70E740481C1C}">
+                          <a14:useLocalDpi xmlns:a14="http://schemas.microsoft.com/office/drawing/2010/main" val="0"/>
+                        </a:ext>
+                      </a:extLst>
+                    </a:blip>
+                    <a:srcRect/>
+                    <a:stretch>
+                      <a:fillRect/>
+                    </a:stretch>
+                  </pic:blipFill>
+                  <pic:spPr bwMode="auto">
+                    <a:xfrm>
+                      <a:off x="0" y="0"/>
+                      <a:ext cx="1219200" cy="914400"/>
+                    </a:xfrm>
+                    <a:prstGeom prst="rect">
+                      <a:avLst/>
+                    </a:prstGeom>
+                    <a:noFill/>
+                    <a:ln>
+                      <a:noFill/>
+                    </a:ln>
+                  </pic:spPr>
+                </pic:pic>
+              </a:graphicData>
+            </a:graphic>
+          </wp:inline>
+        </w:drawing>
+      </w:r>
+    </w:p>
+    <w:p>
       <w:pPr>
         <w:pStyle w:val="Balk2"/>
       </w:pPr>
-      <w:bookmarkStart w:id="18" w:name="_Toc197167424"/>
+      <w:bookmarkStart w:id="23" w:name="_Toc197178021"/>
       <w:r>
         <w:t>Barikatlar</w:t>
       </w:r>
-      <w:bookmarkEnd w:id="18"/>
+      <w:bookmarkEnd w:id="23"/>
     </w:p>
     <w:p>
       <w:r>
@@ -2102,23 +1523,173 @@
     </w:p>
     <w:p>
       <w:pPr>
+        <w:rPr>
+          <w:rFonts w:asciiTheme="majorHAnsi" w:eastAsiaTheme="majorEastAsia" w:hAnsiTheme="majorHAnsi" w:cstheme="majorBidi"/>
+          <w:color w:val="0F4761" w:themeColor="accent1" w:themeShade="BF"/>
+          <w:sz w:val="40"/>
+          <w:szCs w:val="40"/>
+        </w:rPr>
+      </w:pPr>
+      <w:bookmarkStart w:id="24" w:name="_Toc197178022"/>
+      <w:r>
+        <w:rPr>
+          <w:noProof/>
+        </w:rPr>
+        <w:drawing>
+          <wp:anchor distT="0" distB="0" distL="114300" distR="114300" simplePos="0" relativeHeight="251664384" behindDoc="0" locked="0" layoutInCell="1" allowOverlap="1" wp14:anchorId="5C510364" wp14:editId="67E54882">
+            <wp:simplePos x="0" y="0"/>
+            <wp:positionH relativeFrom="column">
+              <wp:posOffset>1363980</wp:posOffset>
+            </wp:positionH>
+            <wp:positionV relativeFrom="paragraph">
+              <wp:posOffset>180340</wp:posOffset>
+            </wp:positionV>
+            <wp:extent cx="2079625" cy="2209800"/>
+            <wp:effectExtent l="0" t="0" r="0" b="0"/>
+            <wp:wrapSquare wrapText="bothSides"/>
+            <wp:docPr id="173971972" name="Resim 9"/>
+            <wp:cNvGraphicFramePr>
+              <a:graphicFrameLocks xmlns:a="http://schemas.openxmlformats.org/drawingml/2006/main" noChangeAspect="1"/>
+            </wp:cNvGraphicFramePr>
+            <a:graphic xmlns:a="http://schemas.openxmlformats.org/drawingml/2006/main">
+              <a:graphicData uri="http://schemas.openxmlformats.org/drawingml/2006/picture">
+                <pic:pic xmlns:pic="http://schemas.openxmlformats.org/drawingml/2006/picture">
+                  <pic:nvPicPr>
+                    <pic:cNvPr id="0" name="Picture 9"/>
+                    <pic:cNvPicPr>
+                      <a:picLocks noChangeAspect="1" noChangeArrowheads="1"/>
+                    </pic:cNvPicPr>
+                  </pic:nvPicPr>
+                  <pic:blipFill>
+                    <a:blip r:embed="rId15">
+                      <a:extLst>
+                        <a:ext uri="{28A0092B-C50C-407E-A947-70E740481C1C}">
+                          <a14:useLocalDpi xmlns:a14="http://schemas.microsoft.com/office/drawing/2010/main" val="0"/>
+                        </a:ext>
+                      </a:extLst>
+                    </a:blip>
+                    <a:srcRect/>
+                    <a:stretch>
+                      <a:fillRect/>
+                    </a:stretch>
+                  </pic:blipFill>
+                  <pic:spPr bwMode="auto">
+                    <a:xfrm>
+                      <a:off x="0" y="0"/>
+                      <a:ext cx="2079625" cy="2209800"/>
+                    </a:xfrm>
+                    <a:prstGeom prst="rect">
+                      <a:avLst/>
+                    </a:prstGeom>
+                    <a:noFill/>
+                    <a:ln>
+                      <a:noFill/>
+                    </a:ln>
+                  </pic:spPr>
+                </pic:pic>
+              </a:graphicData>
+            </a:graphic>
+            <wp14:sizeRelH relativeFrom="margin">
+              <wp14:pctWidth>0</wp14:pctWidth>
+            </wp14:sizeRelH>
+            <wp14:sizeRelV relativeFrom="margin">
+              <wp14:pctHeight>0</wp14:pctHeight>
+            </wp14:sizeRelV>
+          </wp:anchor>
+        </w:drawing>
+      </w:r>
+      <w:r>
+        <w:rPr>
+          <w:noProof/>
+        </w:rPr>
+        <w:drawing>
+          <wp:anchor distT="0" distB="0" distL="114300" distR="114300" simplePos="0" relativeHeight="251662336" behindDoc="0" locked="0" layoutInCell="1" allowOverlap="1" wp14:anchorId="26654DAC" wp14:editId="00C89C8F">
+            <wp:simplePos x="0" y="0"/>
+            <wp:positionH relativeFrom="column">
+              <wp:posOffset>-525145</wp:posOffset>
+            </wp:positionH>
+            <wp:positionV relativeFrom="paragraph">
+              <wp:posOffset>180340</wp:posOffset>
+            </wp:positionV>
+            <wp:extent cx="1943100" cy="1943100"/>
+            <wp:effectExtent l="0" t="0" r="0" b="0"/>
+            <wp:wrapSquare wrapText="bothSides"/>
+            <wp:docPr id="1327257210" name="Resim 6" descr="bayrak içeren bir resim&#10;&#10;Yapay zeka tarafından oluşturulan içerik yanlış olabilir."/>
+            <wp:cNvGraphicFramePr>
+              <a:graphicFrameLocks xmlns:a="http://schemas.openxmlformats.org/drawingml/2006/main" noChangeAspect="1"/>
+            </wp:cNvGraphicFramePr>
+            <a:graphic xmlns:a="http://schemas.openxmlformats.org/drawingml/2006/main">
+              <a:graphicData uri="http://schemas.openxmlformats.org/drawingml/2006/picture">
+                <pic:pic xmlns:pic="http://schemas.openxmlformats.org/drawingml/2006/picture">
+                  <pic:nvPicPr>
+                    <pic:cNvPr id="1327257210" name="Resim 6" descr="bayrak içeren bir resim&#10;&#10;Yapay zeka tarafından oluşturulan içerik yanlış olabilir."/>
+                    <pic:cNvPicPr>
+                      <a:picLocks noChangeAspect="1" noChangeArrowheads="1"/>
+                    </pic:cNvPicPr>
+                  </pic:nvPicPr>
+                  <pic:blipFill>
+                    <a:blip r:embed="rId16">
+                      <a:extLst>
+                        <a:ext uri="{28A0092B-C50C-407E-A947-70E740481C1C}">
+                          <a14:useLocalDpi xmlns:a14="http://schemas.microsoft.com/office/drawing/2010/main" val="0"/>
+                        </a:ext>
+                      </a:extLst>
+                    </a:blip>
+                    <a:srcRect/>
+                    <a:stretch>
+                      <a:fillRect/>
+                    </a:stretch>
+                  </pic:blipFill>
+                  <pic:spPr bwMode="auto">
+                    <a:xfrm>
+                      <a:off x="0" y="0"/>
+                      <a:ext cx="1943100" cy="1943100"/>
+                    </a:xfrm>
+                    <a:prstGeom prst="rect">
+                      <a:avLst/>
+                    </a:prstGeom>
+                    <a:noFill/>
+                    <a:ln>
+                      <a:noFill/>
+                    </a:ln>
+                  </pic:spPr>
+                </pic:pic>
+              </a:graphicData>
+            </a:graphic>
+            <wp14:sizeRelH relativeFrom="margin">
+              <wp14:pctWidth>0</wp14:pctWidth>
+            </wp14:sizeRelH>
+            <wp14:sizeRelV relativeFrom="margin">
+              <wp14:pctHeight>0</wp14:pctHeight>
+            </wp14:sizeRelV>
+          </wp:anchor>
+        </w:drawing>
+      </w:r>
+      <w:r>
+        <w:br w:type="page"/>
+      </w:r>
+    </w:p>
+    <w:p>
+      <w:pPr>
         <w:pStyle w:val="Balk1"/>
       </w:pPr>
-      <w:bookmarkStart w:id="19" w:name="_Toc197167425"/>
-      <w:r>
+      <w:bookmarkStart w:id="25" w:name="_Zombiler"/>
+      <w:bookmarkEnd w:id="25"/>
+      <w:r>
+        <w:lastRenderedPageBreak/>
         <w:t>Zombiler</w:t>
       </w:r>
-      <w:bookmarkEnd w:id="19"/>
+      <w:bookmarkEnd w:id="24"/>
     </w:p>
     <w:p>
       <w:pPr>
         <w:pStyle w:val="Balk2"/>
       </w:pPr>
-      <w:bookmarkStart w:id="20" w:name="_Toc197167426"/>
+      <w:bookmarkStart w:id="26" w:name="_Toc197178023"/>
       <w:r>
         <w:t>Düz Zombi</w:t>
       </w:r>
-      <w:bookmarkEnd w:id="20"/>
+      <w:bookmarkEnd w:id="26"/>
     </w:p>
     <w:p>
       <w:r>
@@ -2129,11 +1700,72 @@
       <w:pPr>
         <w:pStyle w:val="Balk2"/>
       </w:pPr>
-      <w:bookmarkStart w:id="21" w:name="_Toc197167427"/>
+      <w:bookmarkStart w:id="27" w:name="_Toc197178024"/>
+      <w:r>
+        <w:rPr>
+          <w:noProof/>
+        </w:rPr>
+        <w:drawing>
+          <wp:anchor distT="0" distB="0" distL="114300" distR="114300" simplePos="0" relativeHeight="251667456" behindDoc="0" locked="0" layoutInCell="1" allowOverlap="1" wp14:anchorId="405F3DDF" wp14:editId="38B92FE1">
+            <wp:simplePos x="0" y="0"/>
+            <wp:positionH relativeFrom="column">
+              <wp:posOffset>2287905</wp:posOffset>
+            </wp:positionH>
+            <wp:positionV relativeFrom="paragraph">
+              <wp:posOffset>41275</wp:posOffset>
+            </wp:positionV>
+            <wp:extent cx="609600" cy="457200"/>
+            <wp:effectExtent l="0" t="0" r="0" b="0"/>
+            <wp:wrapSquare wrapText="bothSides"/>
+            <wp:docPr id="149355071" name="Resim 15"/>
+            <wp:cNvGraphicFramePr>
+              <a:graphicFrameLocks xmlns:a="http://schemas.openxmlformats.org/drawingml/2006/main" noChangeAspect="1"/>
+            </wp:cNvGraphicFramePr>
+            <a:graphic xmlns:a="http://schemas.openxmlformats.org/drawingml/2006/main">
+              <a:graphicData uri="http://schemas.openxmlformats.org/drawingml/2006/picture">
+                <pic:pic xmlns:pic="http://schemas.openxmlformats.org/drawingml/2006/picture">
+                  <pic:nvPicPr>
+                    <pic:cNvPr id="0" name="Picture 16"/>
+                    <pic:cNvPicPr>
+                      <a:picLocks noChangeAspect="1" noChangeArrowheads="1"/>
+                    </pic:cNvPicPr>
+                  </pic:nvPicPr>
+                  <pic:blipFill>
+                    <a:blip r:embed="rId17">
+                      <a:extLst>
+                        <a:ext uri="{28A0092B-C50C-407E-A947-70E740481C1C}">
+                          <a14:useLocalDpi xmlns:a14="http://schemas.microsoft.com/office/drawing/2010/main" val="0"/>
+                        </a:ext>
+                      </a:extLst>
+                    </a:blip>
+                    <a:srcRect/>
+                    <a:stretch>
+                      <a:fillRect/>
+                    </a:stretch>
+                  </pic:blipFill>
+                  <pic:spPr bwMode="auto">
+                    <a:xfrm>
+                      <a:off x="0" y="0"/>
+                      <a:ext cx="609600" cy="457200"/>
+                    </a:xfrm>
+                    <a:prstGeom prst="rect">
+                      <a:avLst/>
+                    </a:prstGeom>
+                    <a:noFill/>
+                    <a:ln>
+                      <a:noFill/>
+                    </a:ln>
+                  </pic:spPr>
+                </pic:pic>
+              </a:graphicData>
+            </a:graphic>
+          </wp:anchor>
+        </w:drawing>
+      </w:r>
       <w:r>
         <w:t>Et Topu Tüküren Zombi</w:t>
       </w:r>
-      <w:bookmarkEnd w:id="21"/>
+      <w:bookmarkEnd w:id="27"/>
     </w:p>
     <w:p>
       <w:r>
@@ -2147,11 +1779,85 @@
       <w:pPr>
         <w:pStyle w:val="Balk2"/>
       </w:pPr>
-      <w:bookmarkStart w:id="22" w:name="_Toc197167428"/>
+      <w:bookmarkStart w:id="28" w:name="_Toc197178025"/>
+      <w:r>
+        <w:rPr>
+          <w:noProof/>
+        </w:rPr>
+        <w:drawing>
+          <wp:anchor distT="0" distB="0" distL="114300" distR="114300" simplePos="0" relativeHeight="251668480" behindDoc="0" locked="0" layoutInCell="1" allowOverlap="1" wp14:anchorId="65CAC447" wp14:editId="4C1C530E">
+            <wp:simplePos x="0" y="0"/>
+            <wp:positionH relativeFrom="column">
+              <wp:posOffset>1951355</wp:posOffset>
+            </wp:positionH>
+            <wp:positionV relativeFrom="paragraph">
+              <wp:posOffset>48260</wp:posOffset>
+            </wp:positionV>
+            <wp:extent cx="609600" cy="457200"/>
+            <wp:effectExtent l="0" t="0" r="0" b="0"/>
+            <wp:wrapThrough wrapText="bothSides">
+              <wp:wrapPolygon edited="0">
+                <wp:start x="10800" y="0"/>
+                <wp:lineTo x="0" y="1800"/>
+                <wp:lineTo x="0" y="17100"/>
+                <wp:lineTo x="6750" y="20700"/>
+                <wp:lineTo x="10800" y="20700"/>
+                <wp:lineTo x="18900" y="20700"/>
+                <wp:lineTo x="20925" y="20700"/>
+                <wp:lineTo x="20925" y="0"/>
+                <wp:lineTo x="18900" y="0"/>
+                <wp:lineTo x="10800" y="0"/>
+              </wp:wrapPolygon>
+            </wp:wrapThrough>
+            <wp:docPr id="1410449916" name="Resim 16"/>
+            <wp:cNvGraphicFramePr>
+              <a:graphicFrameLocks xmlns:a="http://schemas.openxmlformats.org/drawingml/2006/main" noChangeAspect="1"/>
+            </wp:cNvGraphicFramePr>
+            <a:graphic xmlns:a="http://schemas.openxmlformats.org/drawingml/2006/main">
+              <a:graphicData uri="http://schemas.openxmlformats.org/drawingml/2006/picture">
+                <pic:pic xmlns:pic="http://schemas.openxmlformats.org/drawingml/2006/picture">
+                  <pic:nvPicPr>
+                    <pic:cNvPr id="0" name="Picture 17"/>
+                    <pic:cNvPicPr>
+                      <a:picLocks noChangeAspect="1" noChangeArrowheads="1"/>
+                    </pic:cNvPicPr>
+                  </pic:nvPicPr>
+                  <pic:blipFill>
+                    <a:blip r:embed="rId18">
+                      <a:extLst>
+                        <a:ext uri="{28A0092B-C50C-407E-A947-70E740481C1C}">
+                          <a14:useLocalDpi xmlns:a14="http://schemas.microsoft.com/office/drawing/2010/main" val="0"/>
+                        </a:ext>
+                      </a:extLst>
+                    </a:blip>
+                    <a:srcRect/>
+                    <a:stretch>
+                      <a:fillRect/>
+                    </a:stretch>
+                  </pic:blipFill>
+                  <pic:spPr bwMode="auto">
+                    <a:xfrm>
+                      <a:off x="0" y="0"/>
+                      <a:ext cx="609600" cy="457200"/>
+                    </a:xfrm>
+                    <a:prstGeom prst="rect">
+                      <a:avLst/>
+                    </a:prstGeom>
+                    <a:noFill/>
+                    <a:ln>
+                      <a:noFill/>
+                    </a:ln>
+                  </pic:spPr>
+                </pic:pic>
+              </a:graphicData>
+            </a:graphic>
+          </wp:anchor>
+        </w:drawing>
+      </w:r>
       <w:r>
         <w:t>Asit Tüküren Zombi</w:t>
       </w:r>
-      <w:bookmarkEnd w:id="22"/>
+      <w:bookmarkEnd w:id="28"/>
     </w:p>
     <w:p>
       <w:r>
@@ -2162,13 +1868,82 @@
       <w:pPr>
         <w:pStyle w:val="Balk2"/>
       </w:pPr>
-      <w:bookmarkStart w:id="23" w:name="_Toc197167429"/>
+      <w:bookmarkStart w:id="29" w:name="_Toc197178026"/>
       <w:r>
         <w:t>Patlayan Zombi</w:t>
       </w:r>
-      <w:bookmarkEnd w:id="23"/>
-    </w:p>
-    <w:p>
+      <w:bookmarkEnd w:id="29"/>
+    </w:p>
+    <w:p>
+      <w:r>
+        <w:rPr>
+          <w:noProof/>
+        </w:rPr>
+        <w:drawing>
+          <wp:anchor distT="0" distB="0" distL="114300" distR="114300" simplePos="0" relativeHeight="251666432" behindDoc="1" locked="0" layoutInCell="1" allowOverlap="1" wp14:anchorId="14DB523B" wp14:editId="3271929B">
+            <wp:simplePos x="0" y="0"/>
+            <wp:positionH relativeFrom="column">
+              <wp:posOffset>122555</wp:posOffset>
+            </wp:positionH>
+            <wp:positionV relativeFrom="paragraph">
+              <wp:posOffset>469900</wp:posOffset>
+            </wp:positionV>
+            <wp:extent cx="1828800" cy="1828800"/>
+            <wp:effectExtent l="0" t="0" r="0" b="0"/>
+            <wp:wrapTight wrapText="bothSides">
+              <wp:wrapPolygon edited="0">
+                <wp:start x="6750" y="4950"/>
+                <wp:lineTo x="6750" y="21375"/>
+                <wp:lineTo x="14625" y="21375"/>
+                <wp:lineTo x="14625" y="4950"/>
+                <wp:lineTo x="6750" y="4950"/>
+              </wp:wrapPolygon>
+            </wp:wrapTight>
+            <wp:docPr id="1346438942" name="Resim 8"/>
+            <wp:cNvGraphicFramePr>
+              <a:graphicFrameLocks xmlns:a="http://schemas.openxmlformats.org/drawingml/2006/main" noChangeAspect="1"/>
+            </wp:cNvGraphicFramePr>
+            <a:graphic xmlns:a="http://schemas.openxmlformats.org/drawingml/2006/main">
+              <a:graphicData uri="http://schemas.openxmlformats.org/drawingml/2006/picture">
+                <pic:pic xmlns:pic="http://schemas.openxmlformats.org/drawingml/2006/picture">
+                  <pic:nvPicPr>
+                    <pic:cNvPr id="0" name="Picture 8"/>
+                    <pic:cNvPicPr>
+                      <a:picLocks noChangeAspect="1" noChangeArrowheads="1"/>
+                    </pic:cNvPicPr>
+                  </pic:nvPicPr>
+                  <pic:blipFill>
+                    <a:blip r:embed="rId19">
+                      <a:extLst>
+                        <a:ext uri="{28A0092B-C50C-407E-A947-70E740481C1C}">
+                          <a14:useLocalDpi xmlns:a14="http://schemas.microsoft.com/office/drawing/2010/main" val="0"/>
+                        </a:ext>
+                      </a:extLst>
+                    </a:blip>
+                    <a:srcRect/>
+                    <a:stretch>
+                      <a:fillRect/>
+                    </a:stretch>
+                  </pic:blipFill>
+                  <pic:spPr bwMode="auto">
+                    <a:xfrm>
+                      <a:off x="0" y="0"/>
+                      <a:ext cx="1828800" cy="1828800"/>
+                    </a:xfrm>
+                    <a:prstGeom prst="rect">
+                      <a:avLst/>
+                    </a:prstGeom>
+                    <a:noFill/>
+                    <a:ln>
+                      <a:noFill/>
+                    </a:ln>
+                  </pic:spPr>
+                </pic:pic>
+              </a:graphicData>
+            </a:graphic>
+          </wp:anchor>
+        </w:drawing>
+      </w:r>
       <w:r>
         <w:t>Patlayan zombi</w:t>
       </w:r>
@@ -2176,6 +1951,7 @@
         <w:t xml:space="preserve"> öldükten çok kısa bir süre sonra patlar. Patlama farklı katlara sıçramaz. Patlayan zombiye değen veya patlamasına değen oyuncu 1 medkit kaybeder.</w:t>
       </w:r>
     </w:p>
+    <w:p/>
     <w:sectPr>
       <w:pgSz w:w="11906" w:h="16838"/>
       <w:pgMar w:top="1417" w:right="1417" w:bottom="1417" w:left="1417" w:header="708" w:footer="708" w:gutter="0"/>
@@ -2952,6 +2728,92 @@
       <w:lvlJc w:val="right"/>
       <w:pPr>
         <w:ind w:left="6480" w:hanging="180"/>
+      </w:pPr>
+    </w:lvl>
+  </w:abstractNum>
+  <w:abstractNum w:abstractNumId="7" w15:restartNumberingAfterBreak="0">
+    <w:nsid w:val="7AD87B68"/>
+    <w:multiLevelType w:val="hybridMultilevel"/>
+    <w:tmpl w:val="54360EB4"/>
+    <w:lvl w:ilvl="0" w:tplc="041F000F">
+      <w:start w:val="1"/>
+      <w:numFmt w:val="decimal"/>
+      <w:lvlText w:val="%1."/>
+      <w:lvlJc w:val="left"/>
+      <w:pPr>
+        <w:ind w:left="360" w:hanging="360"/>
+      </w:pPr>
+    </w:lvl>
+    <w:lvl w:ilvl="1" w:tplc="041F0019">
+      <w:start w:val="1"/>
+      <w:numFmt w:val="lowerLetter"/>
+      <w:lvlText w:val="%2."/>
+      <w:lvlJc w:val="left"/>
+      <w:pPr>
+        <w:ind w:left="1080" w:hanging="360"/>
+      </w:pPr>
+    </w:lvl>
+    <w:lvl w:ilvl="2" w:tplc="041F001B" w:tentative="1">
+      <w:start w:val="1"/>
+      <w:numFmt w:val="lowerRoman"/>
+      <w:lvlText w:val="%3."/>
+      <w:lvlJc w:val="right"/>
+      <w:pPr>
+        <w:ind w:left="1800" w:hanging="180"/>
+      </w:pPr>
+    </w:lvl>
+    <w:lvl w:ilvl="3" w:tplc="041F000F" w:tentative="1">
+      <w:start w:val="1"/>
+      <w:numFmt w:val="decimal"/>
+      <w:lvlText w:val="%4."/>
+      <w:lvlJc w:val="left"/>
+      <w:pPr>
+        <w:ind w:left="2520" w:hanging="360"/>
+      </w:pPr>
+    </w:lvl>
+    <w:lvl w:ilvl="4" w:tplc="041F0019" w:tentative="1">
+      <w:start w:val="1"/>
+      <w:numFmt w:val="lowerLetter"/>
+      <w:lvlText w:val="%5."/>
+      <w:lvlJc w:val="left"/>
+      <w:pPr>
+        <w:ind w:left="3240" w:hanging="360"/>
+      </w:pPr>
+    </w:lvl>
+    <w:lvl w:ilvl="5" w:tplc="041F001B" w:tentative="1">
+      <w:start w:val="1"/>
+      <w:numFmt w:val="lowerRoman"/>
+      <w:lvlText w:val="%6."/>
+      <w:lvlJc w:val="right"/>
+      <w:pPr>
+        <w:ind w:left="3960" w:hanging="180"/>
+      </w:pPr>
+    </w:lvl>
+    <w:lvl w:ilvl="6" w:tplc="041F000F" w:tentative="1">
+      <w:start w:val="1"/>
+      <w:numFmt w:val="decimal"/>
+      <w:lvlText w:val="%7."/>
+      <w:lvlJc w:val="left"/>
+      <w:pPr>
+        <w:ind w:left="4680" w:hanging="360"/>
+      </w:pPr>
+    </w:lvl>
+    <w:lvl w:ilvl="7" w:tplc="041F0019" w:tentative="1">
+      <w:start w:val="1"/>
+      <w:numFmt w:val="lowerLetter"/>
+      <w:lvlText w:val="%8."/>
+      <w:lvlJc w:val="left"/>
+      <w:pPr>
+        <w:ind w:left="5400" w:hanging="360"/>
+      </w:pPr>
+    </w:lvl>
+    <w:lvl w:ilvl="8" w:tplc="041F001B" w:tentative="1">
+      <w:start w:val="1"/>
+      <w:numFmt w:val="lowerRoman"/>
+      <w:lvlText w:val="%9."/>
+      <w:lvlJc w:val="right"/>
+      <w:pPr>
+        <w:ind w:left="6120" w:hanging="180"/>
       </w:pPr>
     </w:lvl>
   </w:abstractNum>
@@ -2975,6 +2837,9 @@
   </w:num>
   <w:num w:numId="7" w16cid:durableId="10187017">
     <w:abstractNumId w:val="2"/>
+  </w:num>
+  <w:num w:numId="8" w16cid:durableId="358505524">
+    <w:abstractNumId w:val="7"/>
   </w:num>
 </w:numbering>
 </file>
@@ -3970,6 +3835,49 @@
       <w:ind w:left="480"/>
     </w:pPr>
   </w:style>
+  <w:style w:type="paragraph" w:styleId="ResimYazs">
+    <w:name w:val="caption"/>
+    <w:basedOn w:val="Normal"/>
+    <w:next w:val="Normal"/>
+    <w:uiPriority w:val="35"/>
+    <w:unhideWhenUsed/>
+    <w:qFormat/>
+    <w:rsid w:val="00A37C13"/>
+    <w:pPr>
+      <w:spacing w:after="200" w:line="240" w:lineRule="auto"/>
+    </w:pPr>
+    <w:rPr>
+      <w:i/>
+      <w:iCs/>
+      <w:color w:val="0E2841" w:themeColor="text2"/>
+      <w:sz w:val="18"/>
+      <w:szCs w:val="18"/>
+    </w:rPr>
+  </w:style>
+  <w:style w:type="character" w:styleId="zmlenmeyenBahsetme">
+    <w:name w:val="Unresolved Mention"/>
+    <w:basedOn w:val="VarsaylanParagrafYazTipi"/>
+    <w:uiPriority w:val="99"/>
+    <w:semiHidden/>
+    <w:unhideWhenUsed/>
+    <w:rsid w:val="002F2E16"/>
+    <w:rPr>
+      <w:color w:val="605E5C"/>
+      <w:shd w:val="clear" w:color="auto" w:fill="E1DFDD"/>
+    </w:rPr>
+  </w:style>
+  <w:style w:type="character" w:styleId="zlenenKpr">
+    <w:name w:val="FollowedHyperlink"/>
+    <w:basedOn w:val="VarsaylanParagrafYazTipi"/>
+    <w:uiPriority w:val="99"/>
+    <w:semiHidden/>
+    <w:unhideWhenUsed/>
+    <w:rsid w:val="002F2E16"/>
+    <w:rPr>
+      <w:color w:val="96607D" w:themeColor="followedHyperlink"/>
+      <w:u w:val="single"/>
+    </w:rPr>
+  </w:style>
 </w:styles>
 </file>
 

</xml_diff>

<commit_message>
v0.9.1.3 - Players Power Arrangements & Boss Added to GDD
</commit_message>
<xml_diff>
--- a/Dökümanlar/Zombi Slayers GDD.docx
+++ b/Dökümanlar/Zombi Slayers GDD.docx
@@ -318,23 +318,7 @@
             <w:sz w:val="32"/>
             <w:szCs w:val="32"/>
           </w:rPr>
-          <w:t>Zom</w:t>
-        </w:r>
-        <w:r>
-          <w:rPr>
-            <w:rStyle w:val="Kpr"/>
-            <w:sz w:val="32"/>
-            <w:szCs w:val="32"/>
-          </w:rPr>
-          <w:t>b</w:t>
-        </w:r>
-        <w:r>
-          <w:rPr>
-            <w:rStyle w:val="Kpr"/>
-            <w:sz w:val="32"/>
-            <w:szCs w:val="32"/>
-          </w:rPr>
-          <w:t>iler</w:t>
+          <w:t>Zombiler</w:t>
         </w:r>
       </w:hyperlink>
     </w:p>
@@ -508,13 +492,13 @@
       <w:pPr>
         <w:pStyle w:val="Balk2"/>
       </w:pPr>
-      <w:bookmarkStart w:id="8" w:name="_Toc197178010"/>
-      <w:bookmarkStart w:id="9" w:name="_Woods"/>
+      <w:bookmarkStart w:id="8" w:name="_Woods"/>
+      <w:bookmarkStart w:id="9" w:name="_Toc197178010"/>
+      <w:bookmarkEnd w:id="8"/>
+      <w:r>
+        <w:t>Woods</w:t>
+      </w:r>
       <w:bookmarkEnd w:id="9"/>
-      <w:r>
-        <w:t>Woods</w:t>
-      </w:r>
-      <w:bookmarkEnd w:id="8"/>
     </w:p>
     <w:p>
       <w:r>
@@ -696,9 +680,9 @@
       <w:pPr>
         <w:pStyle w:val="Balk2"/>
       </w:pPr>
-      <w:bookmarkStart w:id="12" w:name="_Toc197178013"/>
-      <w:bookmarkStart w:id="13" w:name="_Fletcher"/>
-      <w:bookmarkEnd w:id="13"/>
+      <w:bookmarkStart w:id="12" w:name="_Fletcher"/>
+      <w:bookmarkStart w:id="13" w:name="_Toc197178013"/>
+      <w:bookmarkEnd w:id="12"/>
       <w:r>
         <w:rPr>
           <w:noProof/>
@@ -762,7 +746,7 @@
       <w:r>
         <w:t>Fletcher</w:t>
       </w:r>
-      <w:bookmarkEnd w:id="12"/>
+      <w:bookmarkEnd w:id="13"/>
     </w:p>
     <w:p>
       <w:r>
@@ -936,9 +920,9 @@
       <w:pPr>
         <w:pStyle w:val="Balk1"/>
       </w:pPr>
-      <w:bookmarkStart w:id="16" w:name="_Toc197178016"/>
-      <w:bookmarkStart w:id="17" w:name="_Diğer_Karakterler"/>
-      <w:bookmarkEnd w:id="17"/>
+      <w:bookmarkStart w:id="16" w:name="_Diğer_Karakterler"/>
+      <w:bookmarkStart w:id="17" w:name="_Toc197178016"/>
+      <w:bookmarkEnd w:id="16"/>
       <w:r>
         <w:lastRenderedPageBreak/>
         <w:t>Diğer Karakterler</w:t>
@@ -951,7 +935,7 @@
       <w:r>
         <w:t>Derrick</w:t>
       </w:r>
-      <w:bookmarkEnd w:id="16"/>
+      <w:bookmarkEnd w:id="17"/>
     </w:p>
     <w:p>
       <w:r>
@@ -1001,178 +985,34 @@
     </w:p>
     <w:p>
       <w:pPr>
+        <w:pStyle w:val="Balk1"/>
+      </w:pPr>
+      <w:bookmarkStart w:id="18" w:name="_Toc197178018"/>
+      <w:bookmarkStart w:id="19" w:name="_Bölüm_Elemanları"/>
+      <w:bookmarkEnd w:id="19"/>
+      <w:r>
+        <w:t>Boss</w:t>
+      </w:r>
+    </w:p>
+    <w:p>
+      <w:r>
+        <w:t>2 kat kadar yer kaplayan, oyuncuların arkasından koşturan kocaman bir zombi. Ağzından asit tükürüğü atabiliyor. Asit tükürüğü deydiği barikatları asitleştirip barikatları yakıyor. Oyuncuların öldürmediği zombileri yakalayıp Zombi Topağı yapıp oyuncuya doğru yuvarlıyor. Asit tükürüğü üst kat, Zombi Topağı alt kat saldırısı. Barikatlar Boss’a çarpınca zarar veriyorlar. Boss ileri doğru bir zombi fırlatabiliyor. Boss zıplayarak kat değiştirebiliyor, kat değiştirdiğinde ekrandaki tüm objeler sarsılıyor ya kat ya yer değiştiriyor. Boss elini yere vurunca ileriye bir diken çıkarttırıyor. Oyuncu eğer bu dikene çarpmazsa boss çarpıp kendi canını azaltıyor. Bu boss’a özel Woods, dinamitini arkaya atabiliyor.</w:t>
+      </w:r>
+    </w:p>
+    <w:p>
+      <w:pPr>
+        <w:pStyle w:val="Balk1"/>
+      </w:pPr>
+      <w:r>
+        <w:t>Bölüm Elemanları</w:t>
+      </w:r>
+      <w:bookmarkEnd w:id="18"/>
+    </w:p>
+    <w:p>
+      <w:pPr>
         <w:pStyle w:val="Balk2"/>
       </w:pPr>
-      <w:bookmarkStart w:id="18" w:name="_Toc197178017"/>
-      <w:r>
-        <w:t>Fao</w:t>
-      </w:r>
-      <w:bookmarkEnd w:id="18"/>
-    </w:p>
-    <w:p>
-      <w:r>
-        <w:t xml:space="preserve">Unity Developer tarafından diğerlerinin rızası olmadan test amacıyla eklenen bir karakterdir. </w:t>
-      </w:r>
-    </w:p>
-    <w:p>
-      <w:pPr>
-        <w:pStyle w:val="AralkYok"/>
-      </w:pPr>
-      <w:r>
-        <w:t>1.Yeteneği “Rüzgârın Nefesi”</w:t>
-      </w:r>
-      <w:r>
-        <w:t xml:space="preserve"> (Yapıldı)</w:t>
-      </w:r>
-    </w:p>
-    <w:p>
-      <w:r>
-        <w:t>Fao elindeki kılıcı savurarak, zombileri geriye itekler. Zombi başına hasarı bölünür. (ne kadar çok zombi varsa o kadar az vurur.)</w:t>
-      </w:r>
-    </w:p>
-    <w:p>
-      <w:pPr>
-        <w:pStyle w:val="AralkYok"/>
-      </w:pPr>
-      <w:r>
-        <w:t>2.Yeteneği “Rüzgârın Konuşlandırması”</w:t>
-      </w:r>
-      <w:r>
-        <w:t xml:space="preserve"> (Yapıldı)</w:t>
-      </w:r>
-    </w:p>
-    <w:p>
-      <w:r>
-        <w:t>Fao rüzgâr gücünü kullanarak zombileri yukarı kata veya aşağı kata taşıyabilir.</w:t>
-      </w:r>
-    </w:p>
-    <w:p>
-      <w:pPr>
-        <w:pStyle w:val="AralkYok"/>
-      </w:pPr>
-      <w:r>
-        <w:t>3.Yeteneği “</w:t>
-      </w:r>
-      <w:r>
-        <w:t>Rüzgârın Öfkesi” (Yapılmadı)</w:t>
-      </w:r>
-    </w:p>
-    <w:p>
-      <w:r>
-        <w:t>Fao elindeki kılıcı arkasında tutup güç toplayarak ileri doğru savurur. Ne kadar güç topladıysa zombileri o kadar ileri itekler.</w:t>
-      </w:r>
-    </w:p>
-    <w:p>
-      <w:pPr>
-        <w:pStyle w:val="AralkYok"/>
-      </w:pPr>
-      <w:r>
-        <w:t>4.Yeteneği “Fırtına” (Yapılmadı)</w:t>
-      </w:r>
-    </w:p>
-    <w:p>
-      <w:r>
-        <w:rPr>
-          <w:noProof/>
-        </w:rPr>
-        <w:drawing>
-          <wp:anchor distT="0" distB="0" distL="114300" distR="114300" simplePos="0" relativeHeight="251665408" behindDoc="1" locked="0" layoutInCell="1" allowOverlap="1" wp14:anchorId="27A7D7CD" wp14:editId="27A653E2">
-            <wp:simplePos x="0" y="0"/>
-            <wp:positionH relativeFrom="column">
-              <wp:posOffset>2389505</wp:posOffset>
-            </wp:positionH>
-            <wp:positionV relativeFrom="paragraph">
-              <wp:posOffset>566420</wp:posOffset>
-            </wp:positionV>
-            <wp:extent cx="2451100" cy="2451100"/>
-            <wp:effectExtent l="0" t="0" r="0" b="6350"/>
-            <wp:wrapSquare wrapText="bothSides"/>
-            <wp:docPr id="1762482403" name="Resim 13" descr="Yasuo png by YuDelRey on DeviantArt"/>
-            <wp:cNvGraphicFramePr>
-              <a:graphicFrameLocks xmlns:a="http://schemas.openxmlformats.org/drawingml/2006/main" noChangeAspect="1"/>
-            </wp:cNvGraphicFramePr>
-            <a:graphic xmlns:a="http://schemas.openxmlformats.org/drawingml/2006/main">
-              <a:graphicData uri="http://schemas.openxmlformats.org/drawingml/2006/picture">
-                <pic:pic xmlns:pic="http://schemas.openxmlformats.org/drawingml/2006/picture">
-                  <pic:nvPicPr>
-                    <pic:cNvPr id="0" name="Picture 13" descr="Yasuo png by YuDelRey on DeviantArt"/>
-                    <pic:cNvPicPr>
-                      <a:picLocks noChangeAspect="1" noChangeArrowheads="1"/>
-                    </pic:cNvPicPr>
-                  </pic:nvPicPr>
-                  <pic:blipFill>
-                    <a:blip r:embed="rId10" cstate="print">
-                      <a:extLst>
-                        <a:ext uri="{28A0092B-C50C-407E-A947-70E740481C1C}">
-                          <a14:useLocalDpi xmlns:a14="http://schemas.microsoft.com/office/drawing/2010/main" val="0"/>
-                        </a:ext>
-                      </a:extLst>
-                    </a:blip>
-                    <a:srcRect/>
-                    <a:stretch>
-                      <a:fillRect/>
-                    </a:stretch>
-                  </pic:blipFill>
-                  <pic:spPr bwMode="auto">
-                    <a:xfrm>
-                      <a:off x="0" y="0"/>
-                      <a:ext cx="2451100" cy="2451100"/>
-                    </a:xfrm>
-                    <a:prstGeom prst="rect">
-                      <a:avLst/>
-                    </a:prstGeom>
-                    <a:noFill/>
-                    <a:ln>
-                      <a:noFill/>
-                    </a:ln>
-                  </pic:spPr>
-                </pic:pic>
-              </a:graphicData>
-            </a:graphic>
-            <wp14:sizeRelH relativeFrom="margin">
-              <wp14:pctWidth>0</wp14:pctWidth>
-            </wp14:sizeRelH>
-            <wp14:sizeRelV relativeFrom="margin">
-              <wp14:pctHeight>0</wp14:pctHeight>
-            </wp14:sizeRelV>
-          </wp:anchor>
-        </w:drawing>
-      </w:r>
-      <w:r>
-        <w:t>Fao tüm gücünü kullanarak ekranda gözüken tüm zombileri belirli bir alana toplar ve büyük oranda hasar verir.</w:t>
-      </w:r>
-      <w:bookmarkStart w:id="19" w:name="_Toc197178018"/>
-    </w:p>
-    <w:p/>
-    <w:p/>
-    <w:p>
-      <w:r>
-        <w:t xml:space="preserve">                                         Fao (temsîlî) </w:t>
-      </w:r>
-      <w:r>
-        <w:sym w:font="Wingdings" w:char="F0E0"/>
-      </w:r>
-      <w:r>
-        <w:br w:type="page"/>
-      </w:r>
-    </w:p>
-    <w:p>
-      <w:pPr>
-        <w:pStyle w:val="Balk1"/>
-      </w:pPr>
-      <w:bookmarkStart w:id="20" w:name="_Bölüm_Elemanları"/>
-      <w:bookmarkEnd w:id="20"/>
-      <w:r>
-        <w:lastRenderedPageBreak/>
-        <w:t>Bölüm Elemanları</w:t>
-      </w:r>
-      <w:bookmarkEnd w:id="19"/>
-    </w:p>
-    <w:p>
-      <w:pPr>
-        <w:pStyle w:val="Balk2"/>
-      </w:pPr>
-      <w:bookmarkStart w:id="21" w:name="_Toc197178019"/>
+      <w:bookmarkStart w:id="20" w:name="_Toc197178019"/>
       <w:r>
         <w:rPr>
           <w:noProof/>
@@ -1203,7 +1043,7 @@
                     </pic:cNvPicPr>
                   </pic:nvPicPr>
                   <pic:blipFill>
-                    <a:blip r:embed="rId11">
+                    <a:blip r:embed="rId10">
                       <a:extLst>
                         <a:ext uri="{28A0092B-C50C-407E-A947-70E740481C1C}">
                           <a14:useLocalDpi xmlns:a14="http://schemas.microsoft.com/office/drawing/2010/main" val="0"/>
@@ -1237,22 +1077,22 @@
       <w:r>
         <w:t>Medkit</w:t>
       </w:r>
+      <w:bookmarkEnd w:id="20"/>
+    </w:p>
+    <w:p>
+      <w:r>
+        <w:t>Her oyuncunun belli bir miktar Medkit’i vardır. Tüm Medkit’lerini kaybeden oyuncu ölmüş olur. Medkit koşu sırasında yerden alınabilir.</w:t>
+      </w:r>
+    </w:p>
+    <w:p>
+      <w:pPr>
+        <w:pStyle w:val="Balk2"/>
+      </w:pPr>
+      <w:bookmarkStart w:id="21" w:name="_Toc197178020"/>
+      <w:r>
+        <w:t>Kutu</w:t>
+      </w:r>
       <w:bookmarkEnd w:id="21"/>
-    </w:p>
-    <w:p>
-      <w:r>
-        <w:t>Her oyuncunun belli bir miktar Medkit’i vardır. Tüm Medkit’lerini kaybeden oyuncu ölmüş olur. Medkit koşu sırasında yerden alınabilir.</w:t>
-      </w:r>
-    </w:p>
-    <w:p>
-      <w:pPr>
-        <w:pStyle w:val="Balk2"/>
-      </w:pPr>
-      <w:bookmarkStart w:id="22" w:name="_Toc197178020"/>
-      <w:r>
-        <w:t>Kutu</w:t>
-      </w:r>
-      <w:bookmarkEnd w:id="22"/>
     </w:p>
     <w:p>
       <w:r>
@@ -1318,6 +1158,7 @@
         <w:rPr>
           <w:noProof/>
         </w:rPr>
+        <w:lastRenderedPageBreak/>
         <w:drawing>
           <wp:inline distT="0" distB="0" distL="0" distR="0" wp14:anchorId="294FFCE2" wp14:editId="1BF8AAA5">
             <wp:extent cx="1219200" cy="914400"/>
@@ -1331,6 +1172,59 @@
                 <pic:pic xmlns:pic="http://schemas.openxmlformats.org/drawingml/2006/picture">
                   <pic:nvPicPr>
                     <pic:cNvPr id="0" name="Picture 10"/>
+                    <pic:cNvPicPr>
+                      <a:picLocks noChangeAspect="1" noChangeArrowheads="1"/>
+                    </pic:cNvPicPr>
+                  </pic:nvPicPr>
+                  <pic:blipFill>
+                    <a:blip r:embed="rId11">
+                      <a:extLst>
+                        <a:ext uri="{28A0092B-C50C-407E-A947-70E740481C1C}">
+                          <a14:useLocalDpi xmlns:a14="http://schemas.microsoft.com/office/drawing/2010/main" val="0"/>
+                        </a:ext>
+                      </a:extLst>
+                    </a:blip>
+                    <a:srcRect/>
+                    <a:stretch>
+                      <a:fillRect/>
+                    </a:stretch>
+                  </pic:blipFill>
+                  <pic:spPr bwMode="auto">
+                    <a:xfrm>
+                      <a:off x="0" y="0"/>
+                      <a:ext cx="1219200" cy="914400"/>
+                    </a:xfrm>
+                    <a:prstGeom prst="rect">
+                      <a:avLst/>
+                    </a:prstGeom>
+                    <a:noFill/>
+                    <a:ln>
+                      <a:noFill/>
+                    </a:ln>
+                  </pic:spPr>
+                </pic:pic>
+              </a:graphicData>
+            </a:graphic>
+          </wp:inline>
+        </w:drawing>
+      </w:r>
+      <w:r>
+        <w:rPr>
+          <w:noProof/>
+        </w:rPr>
+        <w:drawing>
+          <wp:inline distT="0" distB="0" distL="0" distR="0" wp14:anchorId="79D305AE" wp14:editId="2DB736FD">
+            <wp:extent cx="1219200" cy="914400"/>
+            <wp:effectExtent l="0" t="0" r="0" b="0"/>
+            <wp:docPr id="1001845155" name="Resim 11"/>
+            <wp:cNvGraphicFramePr>
+              <a:graphicFrameLocks xmlns:a="http://schemas.openxmlformats.org/drawingml/2006/main" noChangeAspect="1"/>
+            </wp:cNvGraphicFramePr>
+            <a:graphic xmlns:a="http://schemas.openxmlformats.org/drawingml/2006/main">
+              <a:graphicData uri="http://schemas.openxmlformats.org/drawingml/2006/picture">
+                <pic:pic xmlns:pic="http://schemas.openxmlformats.org/drawingml/2006/picture">
+                  <pic:nvPicPr>
+                    <pic:cNvPr id="0" name="Picture 11"/>
                     <pic:cNvPicPr>
                       <a:picLocks noChangeAspect="1" noChangeArrowheads="1"/>
                     </pic:cNvPicPr>
@@ -1372,10 +1266,10 @@
           <w:noProof/>
         </w:rPr>
         <w:drawing>
-          <wp:inline distT="0" distB="0" distL="0" distR="0" wp14:anchorId="79D305AE" wp14:editId="2DB736FD">
+          <wp:inline distT="0" distB="0" distL="0" distR="0" wp14:anchorId="28FFFDC0" wp14:editId="68C5407B">
             <wp:extent cx="1219200" cy="914400"/>
             <wp:effectExtent l="0" t="0" r="0" b="0"/>
-            <wp:docPr id="1001845155" name="Resim 11"/>
+            <wp:docPr id="1740590385" name="Resim 12"/>
             <wp:cNvGraphicFramePr>
               <a:graphicFrameLocks xmlns:a="http://schemas.openxmlformats.org/drawingml/2006/main" noChangeAspect="1"/>
             </wp:cNvGraphicFramePr>
@@ -1383,7 +1277,7 @@
               <a:graphicData uri="http://schemas.openxmlformats.org/drawingml/2006/picture">
                 <pic:pic xmlns:pic="http://schemas.openxmlformats.org/drawingml/2006/picture">
                   <pic:nvPicPr>
-                    <pic:cNvPr id="0" name="Picture 11"/>
+                    <pic:cNvPr id="0" name="Picture 12"/>
                     <pic:cNvPicPr>
                       <a:picLocks noChangeAspect="1" noChangeArrowheads="1"/>
                     </pic:cNvPicPr>
@@ -1420,69 +1314,16 @@
           </wp:inline>
         </w:drawing>
       </w:r>
-      <w:r>
-        <w:rPr>
-          <w:noProof/>
-        </w:rPr>
-        <w:drawing>
-          <wp:inline distT="0" distB="0" distL="0" distR="0" wp14:anchorId="28FFFDC0" wp14:editId="68C5407B">
-            <wp:extent cx="1219200" cy="914400"/>
-            <wp:effectExtent l="0" t="0" r="0" b="0"/>
-            <wp:docPr id="1740590385" name="Resim 12"/>
-            <wp:cNvGraphicFramePr>
-              <a:graphicFrameLocks xmlns:a="http://schemas.openxmlformats.org/drawingml/2006/main" noChangeAspect="1"/>
-            </wp:cNvGraphicFramePr>
-            <a:graphic xmlns:a="http://schemas.openxmlformats.org/drawingml/2006/main">
-              <a:graphicData uri="http://schemas.openxmlformats.org/drawingml/2006/picture">
-                <pic:pic xmlns:pic="http://schemas.openxmlformats.org/drawingml/2006/picture">
-                  <pic:nvPicPr>
-                    <pic:cNvPr id="0" name="Picture 12"/>
-                    <pic:cNvPicPr>
-                      <a:picLocks noChangeAspect="1" noChangeArrowheads="1"/>
-                    </pic:cNvPicPr>
-                  </pic:nvPicPr>
-                  <pic:blipFill>
-                    <a:blip r:embed="rId14">
-                      <a:extLst>
-                        <a:ext uri="{28A0092B-C50C-407E-A947-70E740481C1C}">
-                          <a14:useLocalDpi xmlns:a14="http://schemas.microsoft.com/office/drawing/2010/main" val="0"/>
-                        </a:ext>
-                      </a:extLst>
-                    </a:blip>
-                    <a:srcRect/>
-                    <a:stretch>
-                      <a:fillRect/>
-                    </a:stretch>
-                  </pic:blipFill>
-                  <pic:spPr bwMode="auto">
-                    <a:xfrm>
-                      <a:off x="0" y="0"/>
-                      <a:ext cx="1219200" cy="914400"/>
-                    </a:xfrm>
-                    <a:prstGeom prst="rect">
-                      <a:avLst/>
-                    </a:prstGeom>
-                    <a:noFill/>
-                    <a:ln>
-                      <a:noFill/>
-                    </a:ln>
-                  </pic:spPr>
-                </pic:pic>
-              </a:graphicData>
-            </a:graphic>
-          </wp:inline>
-        </w:drawing>
-      </w:r>
     </w:p>
     <w:p>
       <w:pPr>
         <w:pStyle w:val="Balk2"/>
       </w:pPr>
-      <w:bookmarkStart w:id="23" w:name="_Toc197178021"/>
+      <w:bookmarkStart w:id="22" w:name="_Toc197178021"/>
       <w:r>
         <w:t>Barikatlar</w:t>
       </w:r>
-      <w:bookmarkEnd w:id="23"/>
+      <w:bookmarkEnd w:id="22"/>
     </w:p>
     <w:p>
       <w:r>
@@ -1530,7 +1371,7 @@
           <w:szCs w:val="40"/>
         </w:rPr>
       </w:pPr>
-      <w:bookmarkStart w:id="24" w:name="_Toc197178022"/>
+      <w:bookmarkStart w:id="23" w:name="_Toc197178022"/>
       <w:r>
         <w:rPr>
           <w:noProof/>
@@ -1561,7 +1402,7 @@
                     </pic:cNvPicPr>
                   </pic:nvPicPr>
                   <pic:blipFill>
-                    <a:blip r:embed="rId15">
+                    <a:blip r:embed="rId14">
                       <a:extLst>
                         <a:ext uri="{28A0092B-C50C-407E-A947-70E740481C1C}">
                           <a14:useLocalDpi xmlns:a14="http://schemas.microsoft.com/office/drawing/2010/main" val="0"/>
@@ -1628,7 +1469,7 @@
                     </pic:cNvPicPr>
                   </pic:nvPicPr>
                   <pic:blipFill>
-                    <a:blip r:embed="rId16">
+                    <a:blip r:embed="rId15">
                       <a:extLst>
                         <a:ext uri="{28A0092B-C50C-407E-A947-70E740481C1C}">
                           <a14:useLocalDpi xmlns:a14="http://schemas.microsoft.com/office/drawing/2010/main" val="0"/>
@@ -1673,23 +1514,23 @@
       <w:pPr>
         <w:pStyle w:val="Balk1"/>
       </w:pPr>
-      <w:bookmarkStart w:id="25" w:name="_Zombiler"/>
-      <w:bookmarkEnd w:id="25"/>
+      <w:bookmarkStart w:id="24" w:name="_Zombiler"/>
+      <w:bookmarkEnd w:id="24"/>
       <w:r>
         <w:lastRenderedPageBreak/>
         <w:t>Zombiler</w:t>
       </w:r>
-      <w:bookmarkEnd w:id="24"/>
+      <w:bookmarkEnd w:id="23"/>
     </w:p>
     <w:p>
       <w:pPr>
         <w:pStyle w:val="Balk2"/>
       </w:pPr>
-      <w:bookmarkStart w:id="26" w:name="_Toc197178023"/>
+      <w:bookmarkStart w:id="25" w:name="_Toc197178023"/>
       <w:r>
         <w:t>Düz Zombi</w:t>
       </w:r>
-      <w:bookmarkEnd w:id="26"/>
+      <w:bookmarkEnd w:id="25"/>
     </w:p>
     <w:p>
       <w:r>
@@ -1700,7 +1541,7 @@
       <w:pPr>
         <w:pStyle w:val="Balk2"/>
       </w:pPr>
-      <w:bookmarkStart w:id="27" w:name="_Toc197178024"/>
+      <w:bookmarkStart w:id="26" w:name="_Toc197178024"/>
       <w:r>
         <w:rPr>
           <w:noProof/>
@@ -1731,7 +1572,7 @@
                     </pic:cNvPicPr>
                   </pic:nvPicPr>
                   <pic:blipFill>
-                    <a:blip r:embed="rId17">
+                    <a:blip r:embed="rId16">
                       <a:extLst>
                         <a:ext uri="{28A0092B-C50C-407E-A947-70E740481C1C}">
                           <a14:useLocalDpi xmlns:a14="http://schemas.microsoft.com/office/drawing/2010/main" val="0"/>
@@ -1765,7 +1606,7 @@
       <w:r>
         <w:t>Et Topu Tüküren Zombi</w:t>
       </w:r>
-      <w:bookmarkEnd w:id="27"/>
+      <w:bookmarkEnd w:id="26"/>
     </w:p>
     <w:p>
       <w:r>
@@ -1779,7 +1620,7 @@
       <w:pPr>
         <w:pStyle w:val="Balk2"/>
       </w:pPr>
-      <w:bookmarkStart w:id="28" w:name="_Toc197178025"/>
+      <w:bookmarkStart w:id="27" w:name="_Toc197178025"/>
       <w:r>
         <w:rPr>
           <w:noProof/>
@@ -1823,7 +1664,7 @@
                     </pic:cNvPicPr>
                   </pic:nvPicPr>
                   <pic:blipFill>
-                    <a:blip r:embed="rId18">
+                    <a:blip r:embed="rId17">
                       <a:extLst>
                         <a:ext uri="{28A0092B-C50C-407E-A947-70E740481C1C}">
                           <a14:useLocalDpi xmlns:a14="http://schemas.microsoft.com/office/drawing/2010/main" val="0"/>
@@ -1857,22 +1698,22 @@
       <w:r>
         <w:t>Asit Tüküren Zombi</w:t>
       </w:r>
+      <w:bookmarkEnd w:id="27"/>
+    </w:p>
+    <w:p>
+      <w:r>
+        <w:t xml:space="preserve">Asit tüküren zombinin asidi hiçbir silahla kırılamaz. Fletcher altından kayabilir veya oyuncu kat değiştirmelidir. Asit tüküren zombi ekrana girince 1 defa asit tükürebilir. </w:t>
+      </w:r>
+    </w:p>
+    <w:p>
+      <w:pPr>
+        <w:pStyle w:val="Balk2"/>
+      </w:pPr>
+      <w:bookmarkStart w:id="28" w:name="_Toc197178026"/>
+      <w:r>
+        <w:t>Patlayan Zombi</w:t>
+      </w:r>
       <w:bookmarkEnd w:id="28"/>
-    </w:p>
-    <w:p>
-      <w:r>
-        <w:t xml:space="preserve">Asit tüküren zombinin asidi hiçbir silahla kırılamaz. Fletcher altından kayabilir veya oyuncu kat değiştirmelidir. Asit tüküren zombi ekrana girince 1 defa asit tükürebilir. </w:t>
-      </w:r>
-    </w:p>
-    <w:p>
-      <w:pPr>
-        <w:pStyle w:val="Balk2"/>
-      </w:pPr>
-      <w:bookmarkStart w:id="29" w:name="_Toc197178026"/>
-      <w:r>
-        <w:t>Patlayan Zombi</w:t>
-      </w:r>
-      <w:bookmarkEnd w:id="29"/>
     </w:p>
     <w:p>
       <w:r>
@@ -1913,7 +1754,7 @@
                     </pic:cNvPicPr>
                   </pic:nvPicPr>
                   <pic:blipFill>
-                    <a:blip r:embed="rId19">
+                    <a:blip r:embed="rId18">
                       <a:extLst>
                         <a:ext uri="{28A0092B-C50C-407E-A947-70E740481C1C}">
                           <a14:useLocalDpi xmlns:a14="http://schemas.microsoft.com/office/drawing/2010/main" val="0"/>

</xml_diff>

<commit_message>
Game Design Document renewed
</commit_message>
<xml_diff>
--- a/Dökümanlar/Zombi Slayers GDD.docx
+++ b/Dökümanlar/Zombi Slayers GDD.docx
@@ -146,31 +146,13 @@
         </w:rPr>
         <w:t>Fletcher</w:t>
       </w:r>
-    </w:p>
-    <w:p>
-      <w:pPr>
-        <w:pStyle w:val="AralkYok"/>
-        <w:numPr>
-          <w:ilvl w:val="0"/>
-          <w:numId w:val="8"/>
-        </w:numPr>
-        <w:spacing w:before="120"/>
-        <w:ind w:left="357" w:hanging="357"/>
+      <w:r>
         <w:rPr>
           <w:sz w:val="28"/>
           <w:szCs w:val="28"/>
         </w:rPr>
-      </w:pPr>
-      <w:hyperlink w:anchor="_Diğer_Karakterler" w:history="1">
-        <w:r>
-          <w:rPr>
-            <w:rStyle w:val="Kpr"/>
-            <w:sz w:val="32"/>
-            <w:szCs w:val="32"/>
-          </w:rPr>
-          <w:t>Diğer Karakterler</w:t>
-        </w:r>
-      </w:hyperlink>
+        <w:t xml:space="preserve"> </w:t>
+      </w:r>
     </w:p>
     <w:p>
       <w:pPr>
@@ -190,26 +172,6 @@
           <w:szCs w:val="28"/>
         </w:rPr>
         <w:t>Derrick</w:t>
-      </w:r>
-    </w:p>
-    <w:p>
-      <w:pPr>
-        <w:pStyle w:val="AralkYok"/>
-        <w:numPr>
-          <w:ilvl w:val="1"/>
-          <w:numId w:val="8"/>
-        </w:numPr>
-        <w:rPr>
-          <w:sz w:val="28"/>
-          <w:szCs w:val="28"/>
-        </w:rPr>
-      </w:pPr>
-      <w:r>
-        <w:rPr>
-          <w:sz w:val="28"/>
-          <w:szCs w:val="28"/>
-        </w:rPr>
-        <w:t>Fao</w:t>
       </w:r>
     </w:p>
     <w:p>
@@ -379,7 +341,7 @@
           <w:sz w:val="28"/>
           <w:szCs w:val="28"/>
         </w:rPr>
-        <w:t>Asit Tüküren Zombi</w:t>
+        <w:t>Patlayan Zombi</w:t>
       </w:r>
     </w:p>
     <w:p>
@@ -399,7 +361,7 @@
           <w:sz w:val="28"/>
           <w:szCs w:val="28"/>
         </w:rPr>
-        <w:t>Patlayan Zombi</w:t>
+        <w:t>Boss Zombi</w:t>
       </w:r>
     </w:p>
     <w:p>
@@ -423,21 +385,28 @@
       <w:bookmarkStart w:id="7" w:name="_Karakterler"/>
       <w:bookmarkEnd w:id="7"/>
       <w:r>
+        <w:lastRenderedPageBreak/>
+        <w:t>Karakterler</w:t>
+      </w:r>
+      <w:bookmarkStart w:id="8" w:name="_Woods"/>
+      <w:bookmarkStart w:id="9" w:name="_Toc197178010"/>
+      <w:bookmarkEnd w:id="6"/>
+      <w:bookmarkEnd w:id="8"/>
+      <w:r>
         <w:rPr>
           <w:noProof/>
         </w:rPr>
-        <w:lastRenderedPageBreak/>
         <w:drawing>
-          <wp:anchor distT="0" distB="0" distL="114300" distR="114300" simplePos="0" relativeHeight="251658240" behindDoc="0" locked="0" layoutInCell="1" allowOverlap="1" wp14:anchorId="06CDA674" wp14:editId="1C15D6E1">
+          <wp:anchor distT="0" distB="0" distL="114300" distR="114300" simplePos="0" relativeHeight="251658240" behindDoc="0" locked="0" layoutInCell="1" allowOverlap="1" wp14:anchorId="06CDA674" wp14:editId="4CE52190">
             <wp:simplePos x="0" y="0"/>
             <wp:positionH relativeFrom="column">
-              <wp:posOffset>4161155</wp:posOffset>
+              <wp:posOffset>4219575</wp:posOffset>
             </wp:positionH>
             <wp:positionV relativeFrom="paragraph">
-              <wp:posOffset>313055</wp:posOffset>
+              <wp:posOffset>381635</wp:posOffset>
             </wp:positionV>
-            <wp:extent cx="1828800" cy="1828800"/>
-            <wp:effectExtent l="0" t="0" r="0" b="0"/>
+            <wp:extent cx="2009140" cy="1918970"/>
+            <wp:effectExtent l="0" t="0" r="0" b="5080"/>
             <wp:wrapSquare wrapText="bothSides"/>
             <wp:docPr id="1464067466" name="Resim 1"/>
             <wp:cNvGraphicFramePr>
@@ -452,7 +421,7 @@
                       <a:picLocks noChangeAspect="1" noChangeArrowheads="1"/>
                     </pic:cNvPicPr>
                   </pic:nvPicPr>
-                  <pic:blipFill>
+                  <pic:blipFill rotWithShape="1">
                     <a:blip r:embed="rId6">
                       <a:extLst>
                         <a:ext uri="{28A0092B-C50C-407E-A947-70E740481C1C}">
@@ -460,6 +429,185 @@
                         </a:ext>
                       </a:extLst>
                     </a:blip>
+                    <a:srcRect l="11587" r="36013"/>
+                    <a:stretch/>
+                  </pic:blipFill>
+                  <pic:spPr bwMode="auto">
+                    <a:xfrm>
+                      <a:off x="0" y="0"/>
+                      <a:ext cx="2009140" cy="1918970"/>
+                    </a:xfrm>
+                    <a:prstGeom prst="rect">
+                      <a:avLst/>
+                    </a:prstGeom>
+                    <a:noFill/>
+                    <a:ln>
+                      <a:noFill/>
+                    </a:ln>
+                    <a:extLst>
+                      <a:ext uri="{53640926-AAD7-44D8-BBD7-CCE9431645EC}">
+                        <a14:shadowObscured xmlns:a14="http://schemas.microsoft.com/office/drawing/2010/main"/>
+                      </a:ext>
+                    </a:extLst>
+                  </pic:spPr>
+                </pic:pic>
+              </a:graphicData>
+            </a:graphic>
+            <wp14:sizeRelH relativeFrom="margin">
+              <wp14:pctWidth>0</wp14:pctWidth>
+            </wp14:sizeRelH>
+            <wp14:sizeRelV relativeFrom="margin">
+              <wp14:pctHeight>0</wp14:pctHeight>
+            </wp14:sizeRelV>
+          </wp:anchor>
+        </w:drawing>
+      </w:r>
+    </w:p>
+    <w:p>
+      <w:pPr>
+        <w:pStyle w:val="Balk2"/>
+      </w:pPr>
+      <w:r>
+        <w:t>Woods</w:t>
+      </w:r>
+      <w:bookmarkEnd w:id="9"/>
+    </w:p>
+    <w:p>
+      <w:r>
+        <w:t>Woods balyoz’a sahip vuruş mesafesi yakın, güçlü bir karakterdir.</w:t>
+      </w:r>
+    </w:p>
+    <w:p>
+      <w:pPr>
+        <w:pStyle w:val="Balk3"/>
+      </w:pPr>
+      <w:bookmarkStart w:id="10" w:name="_Toc197178011"/>
+      <w:r>
+        <w:t>1.Yeteneği</w:t>
+      </w:r>
+      <w:r>
+        <w:t xml:space="preserve"> “Balyoz Darbesi”</w:t>
+      </w:r>
+      <w:bookmarkEnd w:id="10"/>
+      <w:r>
+        <w:t xml:space="preserve"> </w:t>
+      </w:r>
+    </w:p>
+    <w:p>
+      <w:r>
+        <w:t xml:space="preserve">Woods balyozunu geriye çekip ardından güçlüce öne doğru savurur. Bu hamle temas eden şu elemanları </w:t>
+      </w:r>
+      <w:r>
+        <w:t>yok eder:</w:t>
+      </w:r>
+    </w:p>
+    <w:p>
+      <w:pPr>
+        <w:pStyle w:val="ListeParagraf"/>
+        <w:numPr>
+          <w:ilvl w:val="0"/>
+          <w:numId w:val="2"/>
+        </w:numPr>
+      </w:pPr>
+      <w:r>
+        <w:t>Zombi</w:t>
+      </w:r>
+    </w:p>
+    <w:p>
+      <w:pPr>
+        <w:pStyle w:val="ListeParagraf"/>
+        <w:numPr>
+          <w:ilvl w:val="0"/>
+          <w:numId w:val="2"/>
+        </w:numPr>
+      </w:pPr>
+      <w:r>
+        <w:t>Et Tükürüğü</w:t>
+      </w:r>
+    </w:p>
+    <w:p>
+      <w:pPr>
+        <w:pStyle w:val="ListeParagraf"/>
+        <w:numPr>
+          <w:ilvl w:val="0"/>
+          <w:numId w:val="2"/>
+        </w:numPr>
+      </w:pPr>
+      <w:r>
+        <w:t>Barikat (kırılabilir olanlar</w:t>
+      </w:r>
+      <w:r>
+        <w:t xml:space="preserve"> [sarı şeritli olanlar]</w:t>
+      </w:r>
+      <w:r>
+        <w:t>)</w:t>
+      </w:r>
+    </w:p>
+    <w:p>
+      <w:pPr>
+        <w:pStyle w:val="ListeParagraf"/>
+        <w:numPr>
+          <w:ilvl w:val="0"/>
+          <w:numId w:val="2"/>
+        </w:numPr>
+      </w:pPr>
+      <w:r>
+        <w:t>Kutu</w:t>
+      </w:r>
+    </w:p>
+    <w:p>
+      <w:pPr>
+        <w:pStyle w:val="Balk3"/>
+      </w:pPr>
+      <w:bookmarkStart w:id="11" w:name="_Toc197178012"/>
+      <w:r>
+        <w:rPr>
+          <w:noProof/>
+        </w:rPr>
+        <w:drawing>
+          <wp:anchor distT="0" distB="0" distL="114300" distR="114300" simplePos="0" relativeHeight="251671552" behindDoc="0" locked="0" layoutInCell="1" allowOverlap="1" wp14:anchorId="6EC898AB" wp14:editId="6DFA0FA3">
+            <wp:simplePos x="0" y="0"/>
+            <wp:positionH relativeFrom="column">
+              <wp:posOffset>4728067</wp:posOffset>
+            </wp:positionH>
+            <wp:positionV relativeFrom="paragraph">
+              <wp:posOffset>209732</wp:posOffset>
+            </wp:positionV>
+            <wp:extent cx="1066165" cy="302895"/>
+            <wp:effectExtent l="0" t="0" r="635" b="1905"/>
+            <wp:wrapThrough wrapText="bothSides">
+              <wp:wrapPolygon edited="0">
+                <wp:start x="4631" y="0"/>
+                <wp:lineTo x="0" y="2717"/>
+                <wp:lineTo x="0" y="14943"/>
+                <wp:lineTo x="4631" y="20377"/>
+                <wp:lineTo x="21227" y="20377"/>
+                <wp:lineTo x="21227" y="0"/>
+                <wp:lineTo x="4631" y="0"/>
+              </wp:wrapPolygon>
+            </wp:wrapThrough>
+            <wp:docPr id="1286261527" name="Resim 3"/>
+            <wp:cNvGraphicFramePr>
+              <a:graphicFrameLocks xmlns:a="http://schemas.openxmlformats.org/drawingml/2006/main" noChangeAspect="1"/>
+            </wp:cNvGraphicFramePr>
+            <a:graphic xmlns:a="http://schemas.openxmlformats.org/drawingml/2006/main">
+              <a:graphicData uri="http://schemas.openxmlformats.org/drawingml/2006/picture">
+                <pic:pic xmlns:pic="http://schemas.openxmlformats.org/drawingml/2006/picture">
+                  <pic:nvPicPr>
+                    <pic:cNvPr id="0" name="Picture 3"/>
+                    <pic:cNvPicPr>
+                      <a:picLocks noChangeAspect="1" noChangeArrowheads="1"/>
+                    </pic:cNvPicPr>
+                  </pic:nvPicPr>
+                  <pic:blipFill>
+                    <a:blip r:embed="rId7">
+                      <a:extLst>
+                        <a:ext uri="{28A0092B-C50C-407E-A947-70E740481C1C}">
+                          <a14:useLocalDpi xmlns:a14="http://schemas.microsoft.com/office/drawing/2010/main" val="0"/>
+                        </a:ext>
+                      </a:extLst>
+                    </a:blip>
+                    <a:srcRect/>
                     <a:stretch>
                       <a:fillRect/>
                     </a:stretch>
@@ -467,7 +615,7 @@
                   <pic:spPr bwMode="auto">
                     <a:xfrm>
                       <a:off x="0" y="0"/>
-                      <a:ext cx="1828800" cy="1828800"/>
+                      <a:ext cx="1066165" cy="302895"/>
                     </a:xfrm>
                     <a:prstGeom prst="rect">
                       <a:avLst/>
@@ -484,107 +632,122 @@
         </w:drawing>
       </w:r>
       <w:r>
-        <w:t>Karakterler</w:t>
-      </w:r>
-      <w:bookmarkEnd w:id="6"/>
-    </w:p>
-    <w:p>
-      <w:pPr>
-        <w:pStyle w:val="Balk2"/>
-      </w:pPr>
-      <w:bookmarkStart w:id="8" w:name="_Woods"/>
-      <w:bookmarkStart w:id="9" w:name="_Toc197178010"/>
-      <w:bookmarkEnd w:id="8"/>
-      <w:r>
-        <w:t>Woods</w:t>
-      </w:r>
-      <w:bookmarkEnd w:id="9"/>
-    </w:p>
-    <w:p>
-      <w:r>
-        <w:t>Woods balyoz’a sahip vuruş mesafesi yakın, güçlü bir karakterdir.</w:t>
-      </w:r>
-    </w:p>
-    <w:p>
-      <w:pPr>
-        <w:pStyle w:val="Balk3"/>
-      </w:pPr>
-      <w:bookmarkStart w:id="10" w:name="_Toc197178011"/>
-      <w:r>
-        <w:t>1.Yeteneği</w:t>
-      </w:r>
-      <w:r>
-        <w:t xml:space="preserve"> “Balyoz Darbesi”</w:t>
-      </w:r>
-      <w:bookmarkEnd w:id="10"/>
-      <w:r>
-        <w:t xml:space="preserve"> </w:t>
-      </w:r>
-    </w:p>
-    <w:p>
-      <w:r>
-        <w:t xml:space="preserve">Woods balyozunu geriye çekip ardından güçlüce öne doğru savurur. Bu hamle temas eden şu elemanları </w:t>
-      </w:r>
-      <w:r>
-        <w:t>yok eder:</w:t>
-      </w:r>
-    </w:p>
-    <w:p>
-      <w:pPr>
-        <w:pStyle w:val="ListeParagraf"/>
-        <w:numPr>
-          <w:ilvl w:val="0"/>
-          <w:numId w:val="2"/>
-        </w:numPr>
-      </w:pPr>
-      <w:r>
-        <w:t>Zombi</w:t>
-      </w:r>
-    </w:p>
-    <w:p>
-      <w:pPr>
-        <w:pStyle w:val="ListeParagraf"/>
-        <w:numPr>
-          <w:ilvl w:val="0"/>
-          <w:numId w:val="2"/>
-        </w:numPr>
-      </w:pPr>
-      <w:r>
-        <w:t>Et Tükürüğü</w:t>
-      </w:r>
-    </w:p>
-    <w:p>
-      <w:pPr>
-        <w:pStyle w:val="ListeParagraf"/>
-        <w:numPr>
-          <w:ilvl w:val="0"/>
-          <w:numId w:val="2"/>
-        </w:numPr>
-      </w:pPr>
-      <w:r>
-        <w:t>Barikat (kırılabilir olanlar)</w:t>
-      </w:r>
-    </w:p>
-    <w:p>
-      <w:pPr>
-        <w:pStyle w:val="ListeParagraf"/>
-        <w:numPr>
-          <w:ilvl w:val="0"/>
-          <w:numId w:val="2"/>
-        </w:numPr>
-      </w:pPr>
+        <w:t>2.Yeteneği “</w:t>
+      </w:r>
+      <w:r>
+        <w:t xml:space="preserve">Uçan </w:t>
+      </w:r>
+      <w:r>
+        <w:t>Dinamit”</w:t>
+      </w:r>
+      <w:bookmarkEnd w:id="11"/>
+    </w:p>
+    <w:p>
+      <w:r>
+        <w:t>Woods dinamiti</w:t>
+      </w:r>
+      <w:r>
+        <w:t>ni</w:t>
+      </w:r>
+      <w:r>
+        <w:t xml:space="preserve"> hızlıca ileri doğru savur</w:t>
+      </w:r>
+      <w:r>
+        <w:t>ur. Savrulan dinamit temas ettiği ilk şeyde infilak ederek belli bir alandaki her şeyi yok eder.</w:t>
+      </w:r>
+    </w:p>
+    <w:p>
       <w:r>
         <w:rPr>
           <w:noProof/>
         </w:rPr>
         <w:drawing>
-          <wp:anchor distT="0" distB="0" distL="114300" distR="114300" simplePos="0" relativeHeight="251663360" behindDoc="0" locked="0" layoutInCell="1" allowOverlap="1" wp14:anchorId="1C9269F7" wp14:editId="4E9EF1BB">
+          <wp:anchor distT="0" distB="0" distL="114300" distR="114300" simplePos="0" relativeHeight="251675648" behindDoc="0" locked="0" layoutInCell="1" allowOverlap="1" wp14:anchorId="60A3D637" wp14:editId="7A0EE548">
             <wp:simplePos x="0" y="0"/>
             <wp:positionH relativeFrom="column">
-              <wp:posOffset>4345305</wp:posOffset>
+              <wp:posOffset>991870</wp:posOffset>
             </wp:positionH>
             <wp:positionV relativeFrom="paragraph">
-              <wp:posOffset>276860</wp:posOffset>
+              <wp:posOffset>1527043</wp:posOffset>
+            </wp:positionV>
+            <wp:extent cx="3531235" cy="3923665"/>
+            <wp:effectExtent l="0" t="0" r="0" b="635"/>
+            <wp:wrapNone/>
+            <wp:docPr id="1108456076" name="Resim 7"/>
+            <wp:cNvGraphicFramePr>
+              <a:graphicFrameLocks xmlns:a="http://schemas.openxmlformats.org/drawingml/2006/main" noChangeAspect="1"/>
+            </wp:cNvGraphicFramePr>
+            <a:graphic xmlns:a="http://schemas.openxmlformats.org/drawingml/2006/main">
+              <a:graphicData uri="http://schemas.openxmlformats.org/drawingml/2006/picture">
+                <pic:pic xmlns:pic="http://schemas.openxmlformats.org/drawingml/2006/picture">
+                  <pic:nvPicPr>
+                    <pic:cNvPr id="0" name="Picture 7"/>
+                    <pic:cNvPicPr>
+                      <a:picLocks noChangeAspect="1" noChangeArrowheads="1"/>
+                    </pic:cNvPicPr>
+                  </pic:nvPicPr>
+                  <pic:blipFill rotWithShape="1">
+                    <a:blip r:embed="rId8" cstate="print">
+                      <a:extLst>
+                        <a:ext uri="{BEBA8EAE-BF5A-486C-A8C5-ECC9F3942E4B}">
+                          <a14:imgProps xmlns:a14="http://schemas.microsoft.com/office/drawing/2010/main">
+                            <a14:imgLayer r:embed="rId9">
+                              <a14:imgEffect>
+                                <a14:artisticPencilSketch/>
+                              </a14:imgEffect>
+                            </a14:imgLayer>
+                          </a14:imgProps>
+                        </a:ext>
+                        <a:ext uri="{28A0092B-C50C-407E-A947-70E740481C1C}">
+                          <a14:useLocalDpi xmlns:a14="http://schemas.microsoft.com/office/drawing/2010/main" val="0"/>
+                        </a:ext>
+                      </a:extLst>
+                    </a:blip>
+                    <a:srcRect l="32194" t="17059" r="33076" b="14314"/>
+                    <a:stretch/>
+                  </pic:blipFill>
+                  <pic:spPr bwMode="auto">
+                    <a:xfrm>
+                      <a:off x="0" y="0"/>
+                      <a:ext cx="3531235" cy="3923665"/>
+                    </a:xfrm>
+                    <a:prstGeom prst="rect">
+                      <a:avLst/>
+                    </a:prstGeom>
+                    <a:noFill/>
+                    <a:ln>
+                      <a:noFill/>
+                    </a:ln>
+                    <a:extLst>
+                      <a:ext uri="{53640926-AAD7-44D8-BBD7-CCE9431645EC}">
+                        <a14:shadowObscured xmlns:a14="http://schemas.microsoft.com/office/drawing/2010/main"/>
+                      </a:ext>
+                    </a:extLst>
+                  </pic:spPr>
+                </pic:pic>
+              </a:graphicData>
+            </a:graphic>
+            <wp14:sizeRelH relativeFrom="margin">
+              <wp14:pctWidth>0</wp14:pctWidth>
+            </wp14:sizeRelH>
+            <wp14:sizeRelV relativeFrom="margin">
+              <wp14:pctHeight>0</wp14:pctHeight>
+            </wp14:sizeRelV>
+          </wp:anchor>
+        </w:drawing>
+      </w:r>
+      <w:r>
+        <w:rPr>
+          <w:noProof/>
+        </w:rPr>
+        <w:drawing>
+          <wp:anchor distT="0" distB="0" distL="114300" distR="114300" simplePos="0" relativeHeight="251663360" behindDoc="0" locked="0" layoutInCell="1" allowOverlap="1" wp14:anchorId="1C9269F7" wp14:editId="6E9B5677">
+            <wp:simplePos x="0" y="0"/>
+            <wp:positionH relativeFrom="column">
+              <wp:posOffset>-45720</wp:posOffset>
+            </wp:positionH>
+            <wp:positionV relativeFrom="paragraph">
+              <wp:posOffset>313055</wp:posOffset>
             </wp:positionV>
             <wp:extent cx="876300" cy="876300"/>
             <wp:effectExtent l="0" t="0" r="0" b="0"/>
@@ -603,7 +766,7 @@
                     </pic:cNvPicPr>
                   </pic:nvPicPr>
                   <pic:blipFill>
-                    <a:blip r:embed="rId7">
+                    <a:blip r:embed="rId10">
                       <a:extLst>
                         <a:ext uri="{28A0092B-C50C-407E-A947-70E740481C1C}">
                           <a14:useLocalDpi xmlns:a14="http://schemas.microsoft.com/office/drawing/2010/main" val="0"/>
@@ -634,72 +797,54 @@
         </w:drawing>
       </w:r>
       <w:r>
-        <w:t>Kutu</w:t>
-      </w:r>
-    </w:p>
-    <w:p>
-      <w:pPr>
-        <w:pStyle w:val="Balk3"/>
-      </w:pPr>
-      <w:bookmarkStart w:id="11" w:name="_Toc197178012"/>
-      <w:r>
-        <w:t>2.Yeteneği “Dinamit”</w:t>
-      </w:r>
-      <w:bookmarkEnd w:id="11"/>
-    </w:p>
-    <w:p>
-      <w:r>
-        <w:t>Woods yerden alabildiği dinamiti hızlıca ileri doğru savurarak patlatır ve patlama şunları yok eder:</w:t>
-      </w:r>
-    </w:p>
-    <w:p>
-      <w:pPr>
-        <w:pStyle w:val="ListeParagraf"/>
-        <w:numPr>
-          <w:ilvl w:val="0"/>
-          <w:numId w:val="3"/>
-        </w:numPr>
-      </w:pPr>
-      <w:r>
-        <w:t>Zombi</w:t>
-      </w:r>
-    </w:p>
-    <w:p>
-      <w:pPr>
-        <w:pStyle w:val="ListeParagraf"/>
-        <w:numPr>
-          <w:ilvl w:val="0"/>
-          <w:numId w:val="3"/>
-        </w:numPr>
-      </w:pPr>
-      <w:r>
-        <w:t>Barikat (her türlü)</w:t>
-      </w:r>
-    </w:p>
-    <w:p>
-      <w:pPr>
-        <w:pStyle w:val="Balk2"/>
-      </w:pPr>
-      <w:bookmarkStart w:id="12" w:name="_Fletcher"/>
-      <w:bookmarkStart w:id="13" w:name="_Toc197178013"/>
-      <w:bookmarkEnd w:id="12"/>
+        <w:t>Yerden alınabilen dinamit görseli:</w:t>
+      </w:r>
+      <w:r>
+        <w:br w:type="page"/>
+      </w:r>
+    </w:p>
+    <w:p>
       <w:r>
         <w:rPr>
           <w:noProof/>
         </w:rPr>
+        <w:lastRenderedPageBreak/>
         <w:drawing>
-          <wp:anchor distT="0" distB="0" distL="114300" distR="114300" simplePos="0" relativeHeight="251659264" behindDoc="1" locked="0" layoutInCell="1" allowOverlap="1" wp14:anchorId="4A8F125B" wp14:editId="0AADF6CE">
+          <wp:anchor distT="0" distB="0" distL="114300" distR="114300" simplePos="0" relativeHeight="251669504" behindDoc="1" locked="0" layoutInCell="1" allowOverlap="1" wp14:anchorId="13960DBC" wp14:editId="5A799ED0">
             <wp:simplePos x="0" y="0"/>
             <wp:positionH relativeFrom="column">
-              <wp:posOffset>4592955</wp:posOffset>
+              <wp:posOffset>4255135</wp:posOffset>
             </wp:positionH>
             <wp:positionV relativeFrom="paragraph">
-              <wp:posOffset>66675</wp:posOffset>
+              <wp:posOffset>50800</wp:posOffset>
             </wp:positionV>
-            <wp:extent cx="1828800" cy="1828800"/>
+            <wp:extent cx="2331720" cy="1828800"/>
             <wp:effectExtent l="0" t="0" r="0" b="0"/>
-            <wp:wrapSquare wrapText="bothSides"/>
-            <wp:docPr id="1531943838" name="Resim 2"/>
+            <wp:wrapTight wrapText="bothSides">
+              <wp:wrapPolygon edited="0">
+                <wp:start x="3706" y="1125"/>
+                <wp:lineTo x="2647" y="2475"/>
+                <wp:lineTo x="1765" y="4275"/>
+                <wp:lineTo x="1765" y="5175"/>
+                <wp:lineTo x="2647" y="8775"/>
+                <wp:lineTo x="1941" y="9900"/>
+                <wp:lineTo x="1412" y="11475"/>
+                <wp:lineTo x="1059" y="21375"/>
+                <wp:lineTo x="10235" y="21375"/>
+                <wp:lineTo x="10412" y="21375"/>
+                <wp:lineTo x="9353" y="15975"/>
+                <wp:lineTo x="13059" y="12600"/>
+                <wp:lineTo x="18000" y="12375"/>
+                <wp:lineTo x="21353" y="11025"/>
+                <wp:lineTo x="21353" y="7650"/>
+                <wp:lineTo x="20294" y="7200"/>
+                <wp:lineTo x="10059" y="5175"/>
+                <wp:lineTo x="8294" y="2700"/>
+                <wp:lineTo x="7412" y="1125"/>
+                <wp:lineTo x="3706" y="1125"/>
+              </wp:wrapPolygon>
+            </wp:wrapTight>
+            <wp:docPr id="1891007271" name="Resim 1"/>
             <wp:cNvGraphicFramePr>
               <a:graphicFrameLocks xmlns:a="http://schemas.openxmlformats.org/drawingml/2006/main" noChangeAspect="1"/>
             </wp:cNvGraphicFramePr>
@@ -707,27 +852,26 @@
               <a:graphicData uri="http://schemas.openxmlformats.org/drawingml/2006/picture">
                 <pic:pic xmlns:pic="http://schemas.openxmlformats.org/drawingml/2006/picture">
                   <pic:nvPicPr>
-                    <pic:cNvPr id="1531943838" name="Resim 2"/>
+                    <pic:cNvPr id="0" name="Picture 1"/>
                     <pic:cNvPicPr>
                       <a:picLocks noChangeAspect="1" noChangeArrowheads="1"/>
                     </pic:cNvPicPr>
                   </pic:nvPicPr>
-                  <pic:blipFill>
-                    <a:blip r:embed="rId8">
+                  <pic:blipFill rotWithShape="1">
+                    <a:blip r:embed="rId11">
                       <a:extLst>
                         <a:ext uri="{28A0092B-C50C-407E-A947-70E740481C1C}">
                           <a14:useLocalDpi xmlns:a14="http://schemas.microsoft.com/office/drawing/2010/main" val="0"/>
                         </a:ext>
                       </a:extLst>
                     </a:blip>
-                    <a:stretch>
-                      <a:fillRect/>
-                    </a:stretch>
+                    <a:srcRect l="8824" r="27407"/>
+                    <a:stretch/>
                   </pic:blipFill>
                   <pic:spPr bwMode="auto">
                     <a:xfrm>
                       <a:off x="0" y="0"/>
-                      <a:ext cx="1828800" cy="1828800"/>
+                      <a:ext cx="2331720" cy="1828800"/>
                     </a:xfrm>
                     <a:prstGeom prst="rect">
                       <a:avLst/>
@@ -736,13 +880,29 @@
                     <a:ln>
                       <a:noFill/>
                     </a:ln>
+                    <a:extLst>
+                      <a:ext uri="{53640926-AAD7-44D8-BBD7-CCE9431645EC}">
+                        <a14:shadowObscured xmlns:a14="http://schemas.microsoft.com/office/drawing/2010/main"/>
+                      </a:ext>
+                    </a:extLst>
                   </pic:spPr>
                 </pic:pic>
               </a:graphicData>
             </a:graphic>
+            <wp14:sizeRelH relativeFrom="margin">
+              <wp14:pctWidth>0</wp14:pctWidth>
+            </wp14:sizeRelH>
           </wp:anchor>
         </w:drawing>
       </w:r>
+    </w:p>
+    <w:p>
+      <w:pPr>
+        <w:pStyle w:val="Balk2"/>
+      </w:pPr>
+      <w:bookmarkStart w:id="12" w:name="_Fletcher"/>
+      <w:bookmarkStart w:id="13" w:name="_Toc197178013"/>
+      <w:bookmarkEnd w:id="12"/>
       <w:r>
         <w:t>Fletcher</w:t>
       </w:r>
@@ -750,21 +910,210 @@
     </w:p>
     <w:p>
       <w:r>
+        <w:t>F</w:t>
+      </w:r>
+      <w:bookmarkStart w:id="14" w:name="_Hlk199583847"/>
+      <w:r>
+        <w:t>letcher pompalıya sahip, vuruş mesafesi orta uzunlukta olan bir karakterdir.</w:t>
+      </w:r>
+    </w:p>
+    <w:p>
+      <w:pPr>
+        <w:pStyle w:val="Balk3"/>
+      </w:pPr>
+      <w:bookmarkStart w:id="15" w:name="_Toc197178014"/>
+      <w:r>
+        <w:t>1.Yeteneği “Pompalı bam bam”</w:t>
+      </w:r>
+      <w:bookmarkEnd w:id="15"/>
+    </w:p>
+    <w:p>
+      <w:r>
+        <w:t xml:space="preserve">Fletcher elindeki pompalıyla ateş eder. Şarjörü kısıtlıdır ve yerden şarjör alması gerekir. Mermiler saçılır ve değen mermi sayısınca </w:t>
+      </w:r>
+      <w:r>
+        <w:t>zombiler hasar alır, kutular ise doğrudan kırılır.</w:t>
+      </w:r>
+    </w:p>
+    <w:p>
+      <w:pPr>
+        <w:pStyle w:val="Balk3"/>
+      </w:pPr>
+      <w:bookmarkStart w:id="16" w:name="_Toc197178015"/>
+      <w:r>
         <w:rPr>
           <w:noProof/>
         </w:rPr>
         <w:drawing>
-          <wp:anchor distT="0" distB="0" distL="114300" distR="114300" simplePos="0" relativeHeight="251660288" behindDoc="0" locked="0" layoutInCell="1" allowOverlap="1" wp14:anchorId="0E045F96" wp14:editId="70ADE05E">
+          <wp:anchor distT="0" distB="0" distL="114300" distR="114300" simplePos="0" relativeHeight="251670528" behindDoc="0" locked="0" layoutInCell="1" allowOverlap="1" wp14:anchorId="6F193484" wp14:editId="0DF76398">
             <wp:simplePos x="0" y="0"/>
             <wp:positionH relativeFrom="column">
-              <wp:posOffset>3716655</wp:posOffset>
+              <wp:posOffset>4048688</wp:posOffset>
             </wp:positionH>
             <wp:positionV relativeFrom="paragraph">
-              <wp:posOffset>478155</wp:posOffset>
+              <wp:posOffset>81782</wp:posOffset>
+            </wp:positionV>
+            <wp:extent cx="2351405" cy="1324610"/>
+            <wp:effectExtent l="0" t="0" r="0" b="8890"/>
+            <wp:wrapThrough wrapText="bothSides">
+              <wp:wrapPolygon edited="0">
+                <wp:start x="3500" y="0"/>
+                <wp:lineTo x="2625" y="1243"/>
+                <wp:lineTo x="1750" y="4038"/>
+                <wp:lineTo x="1750" y="5281"/>
+                <wp:lineTo x="2450" y="10251"/>
+                <wp:lineTo x="1925" y="11494"/>
+                <wp:lineTo x="1050" y="14911"/>
+                <wp:lineTo x="525" y="18328"/>
+                <wp:lineTo x="525" y="19881"/>
+                <wp:lineTo x="700" y="20813"/>
+                <wp:lineTo x="5950" y="21434"/>
+                <wp:lineTo x="15749" y="21434"/>
+                <wp:lineTo x="16099" y="16464"/>
+                <wp:lineTo x="16974" y="15221"/>
+                <wp:lineTo x="21349" y="12736"/>
+                <wp:lineTo x="21349" y="8698"/>
+                <wp:lineTo x="19949" y="8077"/>
+                <wp:lineTo x="9975" y="5281"/>
+                <wp:lineTo x="7350" y="0"/>
+                <wp:lineTo x="3500" y="0"/>
+              </wp:wrapPolygon>
+            </wp:wrapThrough>
+            <wp:docPr id="1318254406" name="Resim 2"/>
+            <wp:cNvGraphicFramePr>
+              <a:graphicFrameLocks xmlns:a="http://schemas.openxmlformats.org/drawingml/2006/main" noChangeAspect="1"/>
+            </wp:cNvGraphicFramePr>
+            <a:graphic xmlns:a="http://schemas.openxmlformats.org/drawingml/2006/main">
+              <a:graphicData uri="http://schemas.openxmlformats.org/drawingml/2006/picture">
+                <pic:pic xmlns:pic="http://schemas.openxmlformats.org/drawingml/2006/picture">
+                  <pic:nvPicPr>
+                    <pic:cNvPr id="0" name="Picture 2"/>
+                    <pic:cNvPicPr>
+                      <a:picLocks noChangeAspect="1" noChangeArrowheads="1"/>
+                    </pic:cNvPicPr>
+                  </pic:nvPicPr>
+                  <pic:blipFill rotWithShape="1">
+                    <a:blip r:embed="rId12">
+                      <a:extLst>
+                        <a:ext uri="{28A0092B-C50C-407E-A947-70E740481C1C}">
+                          <a14:useLocalDpi xmlns:a14="http://schemas.microsoft.com/office/drawing/2010/main" val="0"/>
+                        </a:ext>
+                      </a:extLst>
+                    </a:blip>
+                    <a:srcRect l="7086" t="27540" r="28609"/>
+                    <a:stretch/>
+                  </pic:blipFill>
+                  <pic:spPr bwMode="auto">
+                    <a:xfrm>
+                      <a:off x="0" y="0"/>
+                      <a:ext cx="2351405" cy="1324610"/>
+                    </a:xfrm>
+                    <a:prstGeom prst="rect">
+                      <a:avLst/>
+                    </a:prstGeom>
+                    <a:noFill/>
+                    <a:ln>
+                      <a:noFill/>
+                    </a:ln>
+                    <a:extLst>
+                      <a:ext uri="{53640926-AAD7-44D8-BBD7-CCE9431645EC}">
+                        <a14:shadowObscured xmlns:a14="http://schemas.microsoft.com/office/drawing/2010/main"/>
+                      </a:ext>
+                    </a:extLst>
+                  </pic:spPr>
+                </pic:pic>
+              </a:graphicData>
+            </a:graphic>
+            <wp14:sizeRelH relativeFrom="margin">
+              <wp14:pctWidth>0</wp14:pctWidth>
+            </wp14:sizeRelH>
+            <wp14:sizeRelV relativeFrom="margin">
+              <wp14:pctHeight>0</wp14:pctHeight>
+            </wp14:sizeRelV>
+          </wp:anchor>
+        </w:drawing>
+      </w:r>
+      <w:r>
+        <w:t>2.Yeteneği “Kay”</w:t>
+      </w:r>
+      <w:bookmarkEnd w:id="16"/>
+    </w:p>
+    <w:p>
+      <w:r>
+        <w:t>Fletcher koşarken kaymaya başlar ve gelen engellerden sıyrılmış olur. Fletcher bu yeteneği sırasında şunlardan hasar almaz:</w:t>
+      </w:r>
+    </w:p>
+    <w:p>
+      <w:pPr>
+        <w:pStyle w:val="ListeParagraf"/>
+        <w:numPr>
+          <w:ilvl w:val="0"/>
+          <w:numId w:val="5"/>
+        </w:numPr>
+      </w:pPr>
+      <w:r>
+        <w:t>Zombi</w:t>
+      </w:r>
+    </w:p>
+    <w:p>
+      <w:pPr>
+        <w:pStyle w:val="ListeParagraf"/>
+        <w:numPr>
+          <w:ilvl w:val="0"/>
+          <w:numId w:val="5"/>
+        </w:numPr>
+      </w:pPr>
+      <w:r>
+        <w:t>Her türlü Zombi tükürüğü</w:t>
+      </w:r>
+    </w:p>
+    <w:p>
+      <w:pPr>
+        <w:pStyle w:val="ListeParagraf"/>
+        <w:numPr>
+          <w:ilvl w:val="0"/>
+          <w:numId w:val="5"/>
+        </w:numPr>
+      </w:pPr>
+      <w:r>
+        <w:t>Barikat (altından kayılabilir olanlar)</w:t>
+      </w:r>
+    </w:p>
+    <w:bookmarkEnd w:id="14"/>
+    <w:p>
+      <w:pPr>
+        <w:pStyle w:val="ListeParagraf"/>
+      </w:pPr>
+    </w:p>
+    <w:p>
+      <w:r>
+        <w:rPr>
+          <w:noProof/>
+        </w:rPr>
+        <w:drawing>
+          <wp:anchor distT="0" distB="0" distL="114300" distR="114300" simplePos="0" relativeHeight="251660288" behindDoc="1" locked="0" layoutInCell="1" allowOverlap="1" wp14:anchorId="0E045F96" wp14:editId="684CD1F7">
+            <wp:simplePos x="0" y="0"/>
+            <wp:positionH relativeFrom="column">
+              <wp:posOffset>13335</wp:posOffset>
+            </wp:positionH>
+            <wp:positionV relativeFrom="paragraph">
+              <wp:posOffset>133350</wp:posOffset>
             </wp:positionV>
             <wp:extent cx="876300" cy="876300"/>
             <wp:effectExtent l="0" t="0" r="0" b="0"/>
-            <wp:wrapSquare wrapText="bothSides"/>
+            <wp:wrapTight wrapText="bothSides">
+              <wp:wrapPolygon edited="0">
+                <wp:start x="7043" y="8452"/>
+                <wp:lineTo x="2348" y="11739"/>
+                <wp:lineTo x="939" y="13617"/>
+                <wp:lineTo x="939" y="21130"/>
+                <wp:lineTo x="17374" y="21130"/>
+                <wp:lineTo x="18783" y="15496"/>
+                <wp:lineTo x="20661" y="10330"/>
+                <wp:lineTo x="20191" y="8452"/>
+                <wp:lineTo x="7043" y="8452"/>
+              </wp:wrapPolygon>
+            </wp:wrapTight>
             <wp:docPr id="51287819" name="Resim 3"/>
             <wp:cNvGraphicFramePr>
               <a:graphicFrameLocks xmlns:a="http://schemas.openxmlformats.org/drawingml/2006/main" noChangeAspect="1"/>
@@ -779,7 +1128,7 @@
                     </pic:cNvPicPr>
                   </pic:nvPicPr>
                   <pic:blipFill>
-                    <a:blip r:embed="rId9">
+                    <a:blip r:embed="rId13">
                       <a:extLst>
                         <a:ext uri="{28A0092B-C50C-407E-A947-70E740481C1C}">
                           <a14:useLocalDpi xmlns:a14="http://schemas.microsoft.com/office/drawing/2010/main" val="0"/>
@@ -811,31 +1160,257 @@
         </w:drawing>
       </w:r>
       <w:r>
-        <w:t>Fletcher pompalıya sahip, vuruş mesafesi orta uzunlukta olan bir karakterdir.</w:t>
-      </w:r>
-    </w:p>
-    <w:p>
-      <w:pPr>
-        <w:pStyle w:val="Balk3"/>
-      </w:pPr>
-      <w:bookmarkStart w:id="14" w:name="_Toc197178014"/>
-      <w:r>
-        <w:t>1.Yeteneği “Pompalı bam bam”</w:t>
-      </w:r>
-      <w:bookmarkEnd w:id="14"/>
-    </w:p>
-    <w:p>
-      <w:r>
-        <w:t>Fletcher elindeki pompalıyla ateş eder. Şarjörü kısıtlıdır ve yerden şarjör alması gerekir. Mermiler saçılır ve değen mermi sayısınca düşmanları hasar alır:</w:t>
-      </w:r>
-    </w:p>
-    <w:p>
-      <w:pPr>
-        <w:pStyle w:val="ListeParagraf"/>
+        <w:t xml:space="preserve">Yerden alınabilen </w:t>
+      </w:r>
+      <w:r>
+        <w:t xml:space="preserve">pompalı mermisinin </w:t>
+      </w:r>
+      <w:r>
+        <w:t>görseli:</w:t>
+      </w:r>
+    </w:p>
+    <w:p/>
+    <w:p>
+      <w:r>
+        <w:rPr>
+          <w:noProof/>
+        </w:rPr>
+        <w:drawing>
+          <wp:anchor distT="0" distB="0" distL="114300" distR="114300" simplePos="0" relativeHeight="251673600" behindDoc="1" locked="0" layoutInCell="1" allowOverlap="1" wp14:anchorId="597E360B" wp14:editId="1A95D756">
+            <wp:simplePos x="0" y="0"/>
+            <wp:positionH relativeFrom="column">
+              <wp:posOffset>1119505</wp:posOffset>
+            </wp:positionH>
+            <wp:positionV relativeFrom="paragraph">
+              <wp:posOffset>393821</wp:posOffset>
+            </wp:positionV>
+            <wp:extent cx="3482672" cy="3962656"/>
+            <wp:effectExtent l="0" t="0" r="3810" b="0"/>
+            <wp:wrapNone/>
+            <wp:docPr id="1508182390" name="Resim 5"/>
+            <wp:cNvGraphicFramePr>
+              <a:graphicFrameLocks xmlns:a="http://schemas.openxmlformats.org/drawingml/2006/main" noChangeAspect="1"/>
+            </wp:cNvGraphicFramePr>
+            <a:graphic xmlns:a="http://schemas.openxmlformats.org/drawingml/2006/main">
+              <a:graphicData uri="http://schemas.openxmlformats.org/drawingml/2006/picture">
+                <pic:pic xmlns:pic="http://schemas.openxmlformats.org/drawingml/2006/picture">
+                  <pic:nvPicPr>
+                    <pic:cNvPr id="0" name="Picture 5"/>
+                    <pic:cNvPicPr>
+                      <a:picLocks noChangeAspect="1" noChangeArrowheads="1"/>
+                    </pic:cNvPicPr>
+                  </pic:nvPicPr>
+                  <pic:blipFill rotWithShape="1">
+                    <a:blip r:embed="rId14" cstate="print">
+                      <a:extLst>
+                        <a:ext uri="{BEBA8EAE-BF5A-486C-A8C5-ECC9F3942E4B}">
+                          <a14:imgProps xmlns:a14="http://schemas.microsoft.com/office/drawing/2010/main">
+                            <a14:imgLayer r:embed="rId15">
+                              <a14:imgEffect>
+                                <a14:artisticMarker/>
+                              </a14:imgEffect>
+                            </a14:imgLayer>
+                          </a14:imgProps>
+                        </a:ext>
+                        <a:ext uri="{28A0092B-C50C-407E-A947-70E740481C1C}">
+                          <a14:useLocalDpi xmlns:a14="http://schemas.microsoft.com/office/drawing/2010/main" val="0"/>
+                        </a:ext>
+                      </a:extLst>
+                    </a:blip>
+                    <a:srcRect l="32414" t="17255" r="33187" b="13137"/>
+                    <a:stretch/>
+                  </pic:blipFill>
+                  <pic:spPr bwMode="auto">
+                    <a:xfrm>
+                      <a:off x="0" y="0"/>
+                      <a:ext cx="3482672" cy="3962656"/>
+                    </a:xfrm>
+                    <a:prstGeom prst="rect">
+                      <a:avLst/>
+                    </a:prstGeom>
+                    <a:noFill/>
+                    <a:ln>
+                      <a:noFill/>
+                    </a:ln>
+                    <a:extLst>
+                      <a:ext uri="{53640926-AAD7-44D8-BBD7-CCE9431645EC}">
+                        <a14:shadowObscured xmlns:a14="http://schemas.microsoft.com/office/drawing/2010/main"/>
+                      </a:ext>
+                    </a:extLst>
+                  </pic:spPr>
+                </pic:pic>
+              </a:graphicData>
+            </a:graphic>
+            <wp14:sizeRelH relativeFrom="margin">
+              <wp14:pctWidth>0</wp14:pctWidth>
+            </wp14:sizeRelH>
+            <wp14:sizeRelV relativeFrom="margin">
+              <wp14:pctHeight>0</wp14:pctHeight>
+            </wp14:sizeRelV>
+          </wp:anchor>
+        </w:drawing>
+      </w:r>
+      <w:r>
+        <w:br w:type="page"/>
+      </w:r>
+    </w:p>
+    <w:p>
+      <w:pPr>
+        <w:pStyle w:val="Balk2"/>
+      </w:pPr>
+      <w:bookmarkStart w:id="17" w:name="_Diğer_Karakterler"/>
+      <w:bookmarkStart w:id="18" w:name="_Toc197178016"/>
+      <w:bookmarkEnd w:id="17"/>
+      <w:r>
+        <w:rPr>
+          <w:noProof/>
+        </w:rPr>
+        <w:lastRenderedPageBreak/>
+        <w:drawing>
+          <wp:anchor distT="0" distB="0" distL="114300" distR="114300" simplePos="0" relativeHeight="251672576" behindDoc="1" locked="0" layoutInCell="1" allowOverlap="1" wp14:anchorId="0280C190" wp14:editId="12FAB12C">
+            <wp:simplePos x="0" y="0"/>
+            <wp:positionH relativeFrom="column">
+              <wp:posOffset>4053205</wp:posOffset>
+            </wp:positionH>
+            <wp:positionV relativeFrom="paragraph">
+              <wp:posOffset>64135</wp:posOffset>
+            </wp:positionV>
+            <wp:extent cx="2533650" cy="1828800"/>
+            <wp:effectExtent l="0" t="0" r="0" b="0"/>
+            <wp:wrapSquare wrapText="bothSides"/>
+            <wp:docPr id="1153879483" name="Resim 4"/>
+            <wp:cNvGraphicFramePr>
+              <a:graphicFrameLocks xmlns:a="http://schemas.openxmlformats.org/drawingml/2006/main" noChangeAspect="1"/>
+            </wp:cNvGraphicFramePr>
+            <a:graphic xmlns:a="http://schemas.openxmlformats.org/drawingml/2006/main">
+              <a:graphicData uri="http://schemas.openxmlformats.org/drawingml/2006/picture">
+                <pic:pic xmlns:pic="http://schemas.openxmlformats.org/drawingml/2006/picture">
+                  <pic:nvPicPr>
+                    <pic:cNvPr id="0" name="Picture 4"/>
+                    <pic:cNvPicPr>
+                      <a:picLocks noChangeAspect="1" noChangeArrowheads="1"/>
+                    </pic:cNvPicPr>
+                  </pic:nvPicPr>
+                  <pic:blipFill rotWithShape="1">
+                    <a:blip r:embed="rId16">
+                      <a:extLst>
+                        <a:ext uri="{28A0092B-C50C-407E-A947-70E740481C1C}">
+                          <a14:useLocalDpi xmlns:a14="http://schemas.microsoft.com/office/drawing/2010/main" val="0"/>
+                        </a:ext>
+                      </a:extLst>
+                    </a:blip>
+                    <a:srcRect l="10763" r="19965"/>
+                    <a:stretch/>
+                  </pic:blipFill>
+                  <pic:spPr bwMode="auto">
+                    <a:xfrm>
+                      <a:off x="0" y="0"/>
+                      <a:ext cx="2533650" cy="1828800"/>
+                    </a:xfrm>
+                    <a:prstGeom prst="rect">
+                      <a:avLst/>
+                    </a:prstGeom>
+                    <a:noFill/>
+                    <a:ln>
+                      <a:noFill/>
+                    </a:ln>
+                    <a:extLst>
+                      <a:ext uri="{53640926-AAD7-44D8-BBD7-CCE9431645EC}">
+                        <a14:shadowObscured xmlns:a14="http://schemas.microsoft.com/office/drawing/2010/main"/>
+                      </a:ext>
+                    </a:extLst>
+                  </pic:spPr>
+                </pic:pic>
+              </a:graphicData>
+            </a:graphic>
+            <wp14:sizeRelH relativeFrom="margin">
+              <wp14:pctWidth>0</wp14:pctWidth>
+            </wp14:sizeRelH>
+          </wp:anchor>
+        </w:drawing>
+      </w:r>
+      <w:r>
+        <w:t>Derrick</w:t>
+      </w:r>
+      <w:bookmarkStart w:id="19" w:name="_Toc197178018"/>
+      <w:bookmarkEnd w:id="18"/>
+    </w:p>
+    <w:p>
+      <w:r>
+        <w:t>Derrick</w:t>
+      </w:r>
+      <w:r>
+        <w:t xml:space="preserve"> </w:t>
+      </w:r>
+      <w:r>
+        <w:t xml:space="preserve">keskin nişancı tüfeğine </w:t>
+      </w:r>
+      <w:r>
+        <w:t xml:space="preserve">sahip, vuruş mesafesi </w:t>
+      </w:r>
+      <w:r>
+        <w:t xml:space="preserve">epey </w:t>
+      </w:r>
+      <w:r>
+        <w:t>uzunlukta olan bir karakterdir.</w:t>
+      </w:r>
+    </w:p>
+    <w:p>
+      <w:pPr>
+        <w:keepNext/>
+        <w:keepLines/>
+        <w:spacing w:before="160" w:after="80"/>
+        <w:outlineLvl w:val="2"/>
+        <w:rPr>
+          <w:rFonts w:eastAsiaTheme="majorEastAsia" w:cstheme="majorBidi"/>
+          <w:color w:val="0F4761" w:themeColor="accent1" w:themeShade="BF"/>
+          <w:sz w:val="28"/>
+          <w:szCs w:val="28"/>
+        </w:rPr>
+      </w:pPr>
+      <w:r>
+        <w:rPr>
+          <w:rFonts w:eastAsiaTheme="majorEastAsia" w:cstheme="majorBidi"/>
+          <w:color w:val="0F4761" w:themeColor="accent1" w:themeShade="BF"/>
+          <w:sz w:val="28"/>
+          <w:szCs w:val="28"/>
+        </w:rPr>
+        <w:t xml:space="preserve">1.Yeteneği </w:t>
+      </w:r>
+      <w:r>
+        <w:rPr>
+          <w:rFonts w:eastAsiaTheme="majorEastAsia" w:cstheme="majorBidi"/>
+          <w:color w:val="0F4761" w:themeColor="accent1" w:themeShade="BF"/>
+          <w:sz w:val="28"/>
+          <w:szCs w:val="28"/>
+        </w:rPr>
+        <w:t>“Dıkşinya”</w:t>
+      </w:r>
+    </w:p>
+    <w:p>
+      <w:r>
+        <w:t>Derrick</w:t>
+      </w:r>
+      <w:r>
+        <w:t xml:space="preserve"> elindeki </w:t>
+      </w:r>
+      <w:r>
+        <w:t xml:space="preserve">tüfekle </w:t>
+      </w:r>
+      <w:r>
+        <w:t xml:space="preserve">ateş eder. Şarjörü kısıtlıdır ve yerden şarjör alması gerekir. </w:t>
+      </w:r>
+      <w:r>
+        <w:t>Mermi her değdiği zombiyi öldürür ve belli bir miktar ilerler.</w:t>
+      </w:r>
+    </w:p>
+    <w:p>
+      <w:pPr>
         <w:numPr>
           <w:ilvl w:val="0"/>
           <w:numId w:val="4"/>
         </w:numPr>
+        <w:contextualSpacing/>
       </w:pPr>
       <w:r>
         <w:t>Zombi</w:t>
@@ -843,11 +1418,11 @@
     </w:p>
     <w:p>
       <w:pPr>
-        <w:pStyle w:val="ListeParagraf"/>
         <w:numPr>
           <w:ilvl w:val="0"/>
           <w:numId w:val="4"/>
         </w:numPr>
+        <w:contextualSpacing/>
       </w:pPr>
       <w:r>
         <w:t>Et Tükürüğü</w:t>
@@ -855,11 +1430,11 @@
     </w:p>
     <w:p>
       <w:pPr>
-        <w:pStyle w:val="ListeParagraf"/>
         <w:numPr>
           <w:ilvl w:val="0"/>
           <w:numId w:val="4"/>
         </w:numPr>
+        <w:contextualSpacing/>
       </w:pPr>
       <w:r>
         <w:t>Kutu</w:t>
@@ -867,26 +1442,60 @@
     </w:p>
     <w:p>
       <w:pPr>
-        <w:pStyle w:val="Balk3"/>
-      </w:pPr>
-      <w:bookmarkStart w:id="15" w:name="_Toc197178015"/>
-      <w:r>
-        <w:t>2.Yeteneği “Kay”</w:t>
-      </w:r>
-      <w:bookmarkEnd w:id="15"/>
-    </w:p>
-    <w:p>
-      <w:r>
-        <w:t>Fletcher koşarken kaymaya başlar ve gelen engellerden sıyrılmış olur. Fletcher bu yeteneği sırasında şunlardan hasar almaz:</w:t>
-      </w:r>
-    </w:p>
-    <w:p>
-      <w:pPr>
-        <w:pStyle w:val="ListeParagraf"/>
+        <w:keepNext/>
+        <w:keepLines/>
+        <w:spacing w:before="160" w:after="80"/>
+        <w:outlineLvl w:val="2"/>
+        <w:rPr>
+          <w:rFonts w:eastAsiaTheme="majorEastAsia" w:cstheme="majorBidi"/>
+          <w:color w:val="0F4761" w:themeColor="accent1" w:themeShade="BF"/>
+          <w:sz w:val="28"/>
+          <w:szCs w:val="28"/>
+        </w:rPr>
+      </w:pPr>
+      <w:r>
+        <w:rPr>
+          <w:rFonts w:eastAsiaTheme="majorEastAsia" w:cstheme="majorBidi"/>
+          <w:color w:val="0F4761" w:themeColor="accent1" w:themeShade="BF"/>
+          <w:sz w:val="28"/>
+          <w:szCs w:val="28"/>
+        </w:rPr>
+        <w:t>2.Yeteneği “</w:t>
+      </w:r>
+      <w:r>
+        <w:rPr>
+          <w:rFonts w:eastAsiaTheme="majorEastAsia" w:cstheme="majorBidi"/>
+          <w:color w:val="0F4761" w:themeColor="accent1" w:themeShade="BF"/>
+          <w:sz w:val="28"/>
+          <w:szCs w:val="28"/>
+        </w:rPr>
+        <w:t>Derrick’ten tepik</w:t>
+      </w:r>
+      <w:r>
+        <w:rPr>
+          <w:rFonts w:eastAsiaTheme="majorEastAsia" w:cstheme="majorBidi"/>
+          <w:color w:val="0F4761" w:themeColor="accent1" w:themeShade="BF"/>
+          <w:sz w:val="28"/>
+          <w:szCs w:val="28"/>
+        </w:rPr>
+        <w:t>”</w:t>
+      </w:r>
+    </w:p>
+    <w:p>
+      <w:r>
+        <w:t>Derrick koşarken uçan tekme atar ve şunları itekler:</w:t>
+      </w:r>
+      <w:r>
+        <w:t xml:space="preserve"> </w:t>
+      </w:r>
+    </w:p>
+    <w:p>
+      <w:pPr>
         <w:numPr>
           <w:ilvl w:val="0"/>
           <w:numId w:val="5"/>
         </w:numPr>
+        <w:contextualSpacing/>
       </w:pPr>
       <w:r>
         <w:t>Zombi</w:t>
@@ -894,14 +1503,33 @@
     </w:p>
     <w:p>
       <w:pPr>
-        <w:pStyle w:val="ListeParagraf"/>
         <w:numPr>
           <w:ilvl w:val="0"/>
           <w:numId w:val="5"/>
         </w:numPr>
-      </w:pPr>
-      <w:r>
-        <w:t>Her türlü Zombi tükürüğü</w:t>
+        <w:contextualSpacing/>
+      </w:pPr>
+      <w:r>
+        <w:t>Barikat (</w:t>
+      </w:r>
+      <w:r>
+        <w:t>Woods’un kıramadığı [kırmızı şeritli barikatlar]</w:t>
+      </w:r>
+      <w:r>
+        <w:t>)</w:t>
+      </w:r>
+    </w:p>
+    <w:p>
+      <w:pPr>
+        <w:contextualSpacing/>
+      </w:pPr>
+    </w:p>
+    <w:p>
+      <w:pPr>
+        <w:contextualSpacing/>
+      </w:pPr>
+      <w:r>
+        <w:t>Şunları ise kırar:</w:t>
       </w:r>
     </w:p>
     <w:p>
@@ -909,42 +1537,11 @@
         <w:pStyle w:val="ListeParagraf"/>
         <w:numPr>
           <w:ilvl w:val="0"/>
-          <w:numId w:val="5"/>
+          <w:numId w:val="9"/>
         </w:numPr>
       </w:pPr>
       <w:r>
-        <w:t>Barikat (altından kayılabilir olanlar)</w:t>
-      </w:r>
-    </w:p>
-    <w:p>
-      <w:pPr>
-        <w:pStyle w:val="Balk1"/>
-      </w:pPr>
-      <w:bookmarkStart w:id="16" w:name="_Diğer_Karakterler"/>
-      <w:bookmarkStart w:id="17" w:name="_Toc197178016"/>
-      <w:bookmarkEnd w:id="16"/>
-      <w:r>
-        <w:lastRenderedPageBreak/>
-        <w:t>Diğer Karakterler</w:t>
-      </w:r>
-    </w:p>
-    <w:p>
-      <w:pPr>
-        <w:pStyle w:val="Balk2"/>
-      </w:pPr>
-      <w:r>
-        <w:t>Derrick</w:t>
-      </w:r>
-      <w:bookmarkEnd w:id="17"/>
-    </w:p>
-    <w:p>
-      <w:r>
-        <w:t>Eklenmesini düşündüğümüz 3. karakter. Henüz yeteneklerine tam karar vermedik.</w:t>
-      </w:r>
-    </w:p>
-    <w:p>
-      <w:r>
-        <w:t>Olası yetenekleri:</w:t>
+        <w:t>Kutu</w:t>
       </w:r>
     </w:p>
     <w:p>
@@ -952,61 +1549,109 @@
         <w:pStyle w:val="ListeParagraf"/>
         <w:numPr>
           <w:ilvl w:val="0"/>
-          <w:numId w:val="6"/>
+          <w:numId w:val="9"/>
         </w:numPr>
       </w:pPr>
       <w:r>
-        <w:t>Zombileri bir şekilde geriye savurma</w:t>
-      </w:r>
-    </w:p>
-    <w:p>
-      <w:pPr>
-        <w:pStyle w:val="ListeParagraf"/>
-        <w:numPr>
-          <w:ilvl w:val="0"/>
-          <w:numId w:val="6"/>
-        </w:numPr>
-      </w:pPr>
-      <w:r>
-        <w:t>Zombilere bir şekilde kat değiştirtme</w:t>
-      </w:r>
-    </w:p>
-    <w:p>
-      <w:pPr>
-        <w:pStyle w:val="ListeParagraf"/>
-        <w:numPr>
-          <w:ilvl w:val="0"/>
-          <w:numId w:val="6"/>
-        </w:numPr>
-      </w:pPr>
-      <w:r>
-        <w:t>Tek atan ancak tekrar doldurması uzun süren bir sniper</w:t>
-      </w:r>
-    </w:p>
+        <w:t>Et Tükürüğü</w:t>
+      </w:r>
+    </w:p>
+    <w:p/>
+    <w:p>
+      <w:r>
+        <w:rPr>
+          <w:noProof/>
+        </w:rPr>
+        <w:drawing>
+          <wp:anchor distT="0" distB="0" distL="114300" distR="114300" simplePos="0" relativeHeight="251676672" behindDoc="1" locked="0" layoutInCell="1" allowOverlap="1" wp14:anchorId="440EA246" wp14:editId="37DB3A26">
+            <wp:simplePos x="0" y="0"/>
+            <wp:positionH relativeFrom="column">
+              <wp:posOffset>1079500</wp:posOffset>
+            </wp:positionH>
+            <wp:positionV relativeFrom="paragraph">
+              <wp:posOffset>286708</wp:posOffset>
+            </wp:positionV>
+            <wp:extent cx="3458817" cy="3999609"/>
+            <wp:effectExtent l="0" t="0" r="8890" b="1270"/>
+            <wp:wrapNone/>
+            <wp:docPr id="126470997" name="Resim 8"/>
+            <wp:cNvGraphicFramePr>
+              <a:graphicFrameLocks xmlns:a="http://schemas.openxmlformats.org/drawingml/2006/main" noChangeAspect="1"/>
+            </wp:cNvGraphicFramePr>
+            <a:graphic xmlns:a="http://schemas.openxmlformats.org/drawingml/2006/main">
+              <a:graphicData uri="http://schemas.openxmlformats.org/drawingml/2006/picture">
+                <pic:pic xmlns:pic="http://schemas.openxmlformats.org/drawingml/2006/picture">
+                  <pic:nvPicPr>
+                    <pic:cNvPr id="0" name="Picture 8"/>
+                    <pic:cNvPicPr>
+                      <a:picLocks noChangeAspect="1" noChangeArrowheads="1"/>
+                    </pic:cNvPicPr>
+                  </pic:nvPicPr>
+                  <pic:blipFill rotWithShape="1">
+                    <a:blip r:embed="rId17" cstate="print">
+                      <a:extLst>
+                        <a:ext uri="{BEBA8EAE-BF5A-486C-A8C5-ECC9F3942E4B}">
+                          <a14:imgProps xmlns:a14="http://schemas.microsoft.com/office/drawing/2010/main">
+                            <a14:imgLayer r:embed="rId18">
+                              <a14:imgEffect>
+                                <a14:artisticPencilGrayscale/>
+                              </a14:imgEffect>
+                            </a14:imgLayer>
+                          </a14:imgProps>
+                        </a:ext>
+                        <a:ext uri="{28A0092B-C50C-407E-A947-70E740481C1C}">
+                          <a14:useLocalDpi xmlns:a14="http://schemas.microsoft.com/office/drawing/2010/main" val="0"/>
+                        </a:ext>
+                      </a:extLst>
+                    </a:blip>
+                    <a:srcRect l="32084" t="15491" r="34069" b="14902"/>
+                    <a:stretch/>
+                  </pic:blipFill>
+                  <pic:spPr bwMode="auto">
+                    <a:xfrm>
+                      <a:off x="0" y="0"/>
+                      <a:ext cx="3458817" cy="3999609"/>
+                    </a:xfrm>
+                    <a:prstGeom prst="rect">
+                      <a:avLst/>
+                    </a:prstGeom>
+                    <a:noFill/>
+                    <a:ln>
+                      <a:noFill/>
+                    </a:ln>
+                    <a:extLst>
+                      <a:ext uri="{53640926-AAD7-44D8-BBD7-CCE9431645EC}">
+                        <a14:shadowObscured xmlns:a14="http://schemas.microsoft.com/office/drawing/2010/main"/>
+                      </a:ext>
+                    </a:extLst>
+                  </pic:spPr>
+                </pic:pic>
+              </a:graphicData>
+            </a:graphic>
+            <wp14:sizeRelH relativeFrom="margin">
+              <wp14:pctWidth>0</wp14:pctWidth>
+            </wp14:sizeRelH>
+            <wp14:sizeRelV relativeFrom="margin">
+              <wp14:pctHeight>0</wp14:pctHeight>
+            </wp14:sizeRelV>
+          </wp:anchor>
+        </w:drawing>
+      </w:r>
+    </w:p>
+    <w:p>
+      <w:r>
+        <w:br w:type="page"/>
+      </w:r>
+    </w:p>
+    <w:p/>
     <w:p>
       <w:pPr>
         <w:pStyle w:val="Balk1"/>
       </w:pPr>
-      <w:bookmarkStart w:id="18" w:name="_Toc197178018"/>
-      <w:bookmarkStart w:id="19" w:name="_Bölüm_Elemanları"/>
+      <w:r>
+        <w:t>Bölüm Elemanları</w:t>
+      </w:r>
       <w:bookmarkEnd w:id="19"/>
-      <w:r>
-        <w:t>Boss</w:t>
-      </w:r>
-    </w:p>
-    <w:p>
-      <w:r>
-        <w:t>2 kat kadar yer kaplayan, oyuncuların arkasından koşturan kocaman bir zombi. Ağzından asit tükürüğü atabiliyor. Asit tükürüğü deydiği barikatları asitleştirip barikatları yakıyor. Oyuncuların öldürmediği zombileri yakalayıp Zombi Topağı yapıp oyuncuya doğru yuvarlıyor. Asit tükürüğü üst kat, Zombi Topağı alt kat saldırısı. Barikatlar Boss’a çarpınca zarar veriyorlar. Boss ileri doğru bir zombi fırlatabiliyor. Boss zıplayarak kat değiştirebiliyor, kat değiştirdiğinde ekrandaki tüm objeler sarsılıyor ya kat ya yer değiştiriyor. Boss elini yere vurunca ileriye bir diken çıkarttırıyor. Oyuncu eğer bu dikene çarpmazsa boss çarpıp kendi canını azaltıyor. Bu boss’a özel Woods, dinamitini arkaya atabiliyor.</w:t>
-      </w:r>
-    </w:p>
-    <w:p>
-      <w:pPr>
-        <w:pStyle w:val="Balk1"/>
-      </w:pPr>
-      <w:r>
-        <w:t>Bölüm Elemanları</w:t>
-      </w:r>
-      <w:bookmarkEnd w:id="18"/>
     </w:p>
     <w:p>
       <w:pPr>
@@ -1043,7 +1688,7 @@
                     </pic:cNvPicPr>
                   </pic:nvPicPr>
                   <pic:blipFill>
-                    <a:blip r:embed="rId10">
+                    <a:blip r:embed="rId19">
                       <a:extLst>
                         <a:ext uri="{28A0092B-C50C-407E-A947-70E740481C1C}">
                           <a14:useLocalDpi xmlns:a14="http://schemas.microsoft.com/office/drawing/2010/main" val="0"/>
@@ -1158,9 +1803,8 @@
         <w:rPr>
           <w:noProof/>
         </w:rPr>
-        <w:lastRenderedPageBreak/>
         <w:drawing>
-          <wp:inline distT="0" distB="0" distL="0" distR="0" wp14:anchorId="294FFCE2" wp14:editId="1BF8AAA5">
+          <wp:inline distT="0" distB="0" distL="0" distR="0" wp14:anchorId="294FFCE2" wp14:editId="0DB01480">
             <wp:extent cx="1219200" cy="914400"/>
             <wp:effectExtent l="0" t="0" r="0" b="0"/>
             <wp:docPr id="338522509" name="Resim 10"/>
@@ -1177,7 +1821,7 @@
                     </pic:cNvPicPr>
                   </pic:nvPicPr>
                   <pic:blipFill>
-                    <a:blip r:embed="rId11">
+                    <a:blip r:embed="rId20">
                       <a:extLst>
                         <a:ext uri="{28A0092B-C50C-407E-A947-70E740481C1C}">
                           <a14:useLocalDpi xmlns:a14="http://schemas.microsoft.com/office/drawing/2010/main" val="0"/>
@@ -1213,7 +1857,7 @@
           <w:noProof/>
         </w:rPr>
         <w:drawing>
-          <wp:inline distT="0" distB="0" distL="0" distR="0" wp14:anchorId="79D305AE" wp14:editId="2DB736FD">
+          <wp:inline distT="0" distB="0" distL="0" distR="0" wp14:anchorId="79D305AE" wp14:editId="0597EB33">
             <wp:extent cx="1219200" cy="914400"/>
             <wp:effectExtent l="0" t="0" r="0" b="0"/>
             <wp:docPr id="1001845155" name="Resim 11"/>
@@ -1230,7 +1874,7 @@
                     </pic:cNvPicPr>
                   </pic:nvPicPr>
                   <pic:blipFill>
-                    <a:blip r:embed="rId12">
+                    <a:blip r:embed="rId21">
                       <a:extLst>
                         <a:ext uri="{28A0092B-C50C-407E-A947-70E740481C1C}">
                           <a14:useLocalDpi xmlns:a14="http://schemas.microsoft.com/office/drawing/2010/main" val="0"/>
@@ -1261,15 +1905,25 @@
           </wp:inline>
         </w:drawing>
       </w:r>
+    </w:p>
+    <w:p>
       <w:r>
         <w:rPr>
           <w:noProof/>
         </w:rPr>
         <w:drawing>
-          <wp:inline distT="0" distB="0" distL="0" distR="0" wp14:anchorId="28FFFDC0" wp14:editId="68C5407B">
-            <wp:extent cx="1219200" cy="914400"/>
-            <wp:effectExtent l="0" t="0" r="0" b="0"/>
-            <wp:docPr id="1740590385" name="Resim 12"/>
+          <wp:anchor distT="0" distB="0" distL="114300" distR="114300" simplePos="0" relativeHeight="251677696" behindDoc="0" locked="0" layoutInCell="1" allowOverlap="1" wp14:anchorId="0D68849C" wp14:editId="0FAF5136">
+            <wp:simplePos x="0" y="0"/>
+            <wp:positionH relativeFrom="column">
+              <wp:posOffset>780149</wp:posOffset>
+            </wp:positionH>
+            <wp:positionV relativeFrom="paragraph">
+              <wp:posOffset>358613</wp:posOffset>
+            </wp:positionV>
+            <wp:extent cx="3955312" cy="4214879"/>
+            <wp:effectExtent l="0" t="0" r="7620" b="0"/>
+            <wp:wrapNone/>
+            <wp:docPr id="236666485" name="Resim 9"/>
             <wp:cNvGraphicFramePr>
               <a:graphicFrameLocks xmlns:a="http://schemas.openxmlformats.org/drawingml/2006/main" noChangeAspect="1"/>
             </wp:cNvGraphicFramePr>
@@ -1277,28 +1931,35 @@
               <a:graphicData uri="http://schemas.openxmlformats.org/drawingml/2006/picture">
                 <pic:pic xmlns:pic="http://schemas.openxmlformats.org/drawingml/2006/picture">
                   <pic:nvPicPr>
-                    <pic:cNvPr id="0" name="Picture 12"/>
+                    <pic:cNvPr id="0" name="Picture 9"/>
                     <pic:cNvPicPr>
                       <a:picLocks noChangeAspect="1" noChangeArrowheads="1"/>
                     </pic:cNvPicPr>
                   </pic:nvPicPr>
-                  <pic:blipFill>
-                    <a:blip r:embed="rId13">
+                  <pic:blipFill rotWithShape="1">
+                    <a:blip r:embed="rId22" cstate="print">
                       <a:extLst>
+                        <a:ext uri="{BEBA8EAE-BF5A-486C-A8C5-ECC9F3942E4B}">
+                          <a14:imgProps xmlns:a14="http://schemas.microsoft.com/office/drawing/2010/main">
+                            <a14:imgLayer r:embed="rId23">
+                              <a14:imgEffect>
+                                <a14:artisticPencilGrayscale/>
+                              </a14:imgEffect>
+                            </a14:imgLayer>
+                          </a14:imgProps>
+                        </a:ext>
                         <a:ext uri="{28A0092B-C50C-407E-A947-70E740481C1C}">
                           <a14:useLocalDpi xmlns:a14="http://schemas.microsoft.com/office/drawing/2010/main" val="0"/>
                         </a:ext>
                       </a:extLst>
                     </a:blip>
-                    <a:srcRect/>
-                    <a:stretch>
-                      <a:fillRect/>
-                    </a:stretch>
+                    <a:srcRect l="32635" t="17647" r="32084" b="15490"/>
+                    <a:stretch/>
                   </pic:blipFill>
                   <pic:spPr bwMode="auto">
                     <a:xfrm>
                       <a:off x="0" y="0"/>
-                      <a:ext cx="1219200" cy="914400"/>
+                      <a:ext cx="3962628" cy="4222675"/>
                     </a:xfrm>
                     <a:prstGeom prst="rect">
                       <a:avLst/>
@@ -1307,13 +1968,27 @@
                     <a:ln>
                       <a:noFill/>
                     </a:ln>
+                    <a:extLst>
+                      <a:ext uri="{53640926-AAD7-44D8-BBD7-CCE9431645EC}">
+                        <a14:shadowObscured xmlns:a14="http://schemas.microsoft.com/office/drawing/2010/main"/>
+                      </a:ext>
+                    </a:extLst>
                   </pic:spPr>
                 </pic:pic>
               </a:graphicData>
             </a:graphic>
-          </wp:inline>
+            <wp14:sizeRelH relativeFrom="margin">
+              <wp14:pctWidth>0</wp14:pctWidth>
+            </wp14:sizeRelH>
+            <wp14:sizeRelV relativeFrom="margin">
+              <wp14:pctHeight>0</wp14:pctHeight>
+            </wp14:sizeRelV>
+          </wp:anchor>
         </w:drawing>
       </w:r>
+      <w:r>
+        <w:br w:type="page"/>
+      </w:r>
     </w:p>
     <w:p>
       <w:pPr>
@@ -1321,71 +1996,288 @@
       </w:pPr>
       <w:bookmarkStart w:id="22" w:name="_Toc197178021"/>
       <w:r>
+        <w:lastRenderedPageBreak/>
         <w:t>Barikatlar</w:t>
       </w:r>
       <w:bookmarkEnd w:id="22"/>
     </w:p>
     <w:p>
       <w:r>
-        <w:t>4 türlü barikat vardır bunlar (Woods tarafından) kırılabilen veya (Fletcher’ın tarafından altından) kayılabilen barikatların kombinasyonlarıdır.</w:t>
-      </w:r>
-    </w:p>
-    <w:p>
-      <w:pPr>
-        <w:pStyle w:val="AralkYok"/>
-      </w:pPr>
-      <w:r>
-        <w:t>Kayılabilen ve kırılabilen barikat</w:t>
-      </w:r>
-    </w:p>
-    <w:p>
-      <w:pPr>
-        <w:pStyle w:val="AralkYok"/>
-      </w:pPr>
-      <w:r>
-        <w:t>Kayılabilen ve kırılmayan barikat</w:t>
-      </w:r>
-    </w:p>
-    <w:p>
-      <w:pPr>
-        <w:pStyle w:val="AralkYok"/>
-      </w:pPr>
-      <w:r>
-        <w:t>Kayılmayan ve kırılabilen barikat</w:t>
-      </w:r>
-    </w:p>
-    <w:p>
-      <w:pPr>
-        <w:pStyle w:val="AralkYok"/>
-      </w:pPr>
-      <w:r>
-        <w:t>Kayılmayan ve kırılmayan barikat</w:t>
-      </w:r>
-    </w:p>
-    <w:p>
-      <w:pPr>
-        <w:rPr>
-          <w:rFonts w:asciiTheme="majorHAnsi" w:eastAsiaTheme="majorEastAsia" w:hAnsiTheme="majorHAnsi" w:cstheme="majorBidi"/>
-          <w:color w:val="0F4761" w:themeColor="accent1" w:themeShade="BF"/>
-          <w:sz w:val="40"/>
-          <w:szCs w:val="40"/>
-        </w:rPr>
-      </w:pPr>
-      <w:bookmarkStart w:id="23" w:name="_Toc197178022"/>
+        <w:t>4 türlü barikat vardır bunlar (Woods tarafından) kırılabilen veya (Fletcher’ın tarafından altından) kayılabilen barikatların kombinasyonlarıdır</w:t>
+      </w:r>
+      <w:r>
+        <w:t>.</w:t>
+      </w:r>
+    </w:p>
+    <w:p/>
+    <w:p>
+      <w:pPr>
+        <w:pStyle w:val="Balk3"/>
+      </w:pPr>
       <w:r>
         <w:rPr>
           <w:noProof/>
         </w:rPr>
         <w:drawing>
-          <wp:anchor distT="0" distB="0" distL="114300" distR="114300" simplePos="0" relativeHeight="251664384" behindDoc="0" locked="0" layoutInCell="1" allowOverlap="1" wp14:anchorId="5C510364" wp14:editId="67E54882">
+          <wp:anchor distT="0" distB="0" distL="114300" distR="114300" simplePos="0" relativeHeight="251678720" behindDoc="0" locked="0" layoutInCell="1" allowOverlap="1" wp14:anchorId="58E5508F" wp14:editId="33226676">
             <wp:simplePos x="0" y="0"/>
             <wp:positionH relativeFrom="column">
-              <wp:posOffset>1363980</wp:posOffset>
+              <wp:posOffset>2582898</wp:posOffset>
             </wp:positionH>
             <wp:positionV relativeFrom="paragraph">
-              <wp:posOffset>180340</wp:posOffset>
+              <wp:posOffset>62865</wp:posOffset>
             </wp:positionV>
-            <wp:extent cx="2079625" cy="2209800"/>
+            <wp:extent cx="1058861" cy="1109966"/>
+            <wp:effectExtent l="0" t="0" r="8255" b="0"/>
+            <wp:wrapNone/>
+            <wp:docPr id="1910786541" name="Resim 10"/>
+            <wp:cNvGraphicFramePr>
+              <a:graphicFrameLocks xmlns:a="http://schemas.openxmlformats.org/drawingml/2006/main" noChangeAspect="1"/>
+            </wp:cNvGraphicFramePr>
+            <a:graphic xmlns:a="http://schemas.openxmlformats.org/drawingml/2006/main">
+              <a:graphicData uri="http://schemas.openxmlformats.org/drawingml/2006/picture">
+                <pic:pic xmlns:pic="http://schemas.openxmlformats.org/drawingml/2006/picture">
+                  <pic:nvPicPr>
+                    <pic:cNvPr id="0" name="Picture 10"/>
+                    <pic:cNvPicPr>
+                      <a:picLocks noChangeAspect="1" noChangeArrowheads="1"/>
+                    </pic:cNvPicPr>
+                  </pic:nvPicPr>
+                  <pic:blipFill rotWithShape="1">
+                    <a:blip r:embed="rId24">
+                      <a:extLst>
+                        <a:ext uri="{28A0092B-C50C-407E-A947-70E740481C1C}">
+                          <a14:useLocalDpi xmlns:a14="http://schemas.microsoft.com/office/drawing/2010/main" val="0"/>
+                        </a:ext>
+                      </a:extLst>
+                    </a:blip>
+                    <a:srcRect t="21437"/>
+                    <a:stretch/>
+                  </pic:blipFill>
+                  <pic:spPr bwMode="auto">
+                    <a:xfrm>
+                      <a:off x="0" y="0"/>
+                      <a:ext cx="1058861" cy="1109966"/>
+                    </a:xfrm>
+                    <a:prstGeom prst="rect">
+                      <a:avLst/>
+                    </a:prstGeom>
+                    <a:noFill/>
+                    <a:ln>
+                      <a:noFill/>
+                    </a:ln>
+                    <a:extLst>
+                      <a:ext uri="{53640926-AAD7-44D8-BBD7-CCE9431645EC}">
+                        <a14:shadowObscured xmlns:a14="http://schemas.microsoft.com/office/drawing/2010/main"/>
+                      </a:ext>
+                    </a:extLst>
+                  </pic:spPr>
+                </pic:pic>
+              </a:graphicData>
+            </a:graphic>
+            <wp14:sizeRelH relativeFrom="margin">
+              <wp14:pctWidth>0</wp14:pctWidth>
+            </wp14:sizeRelH>
+            <wp14:sizeRelV relativeFrom="margin">
+              <wp14:pctHeight>0</wp14:pctHeight>
+            </wp14:sizeRelV>
+          </wp:anchor>
+        </w:drawing>
+      </w:r>
+      <w:r>
+        <w:t>1.Barikat</w:t>
+      </w:r>
+    </w:p>
+    <w:p>
+      <w:pPr>
+        <w:pStyle w:val="AralkYok"/>
+      </w:pPr>
+      <w:r>
+        <w:t>Woods tarafından kırılabilir</w:t>
+      </w:r>
+    </w:p>
+    <w:p>
+      <w:pPr>
+        <w:pStyle w:val="AralkYok"/>
+      </w:pPr>
+      <w:r>
+        <w:t>Fletcher altından kayabilir</w:t>
+      </w:r>
+    </w:p>
+    <w:p>
+      <w:pPr>
+        <w:pStyle w:val="AralkYok"/>
+      </w:pPr>
+      <w:r>
+        <w:t>Derrick tekmeleyemez</w:t>
+      </w:r>
+    </w:p>
+    <w:p>
+      <w:pPr>
+        <w:pStyle w:val="AralkYok"/>
+      </w:pPr>
+    </w:p>
+    <w:p>
+      <w:pPr>
+        <w:pStyle w:val="AralkYok"/>
+      </w:pPr>
+    </w:p>
+    <w:p>
+      <w:pPr>
+        <w:pStyle w:val="AralkYok"/>
+      </w:pPr>
+    </w:p>
+    <w:p>
+      <w:pPr>
+        <w:pStyle w:val="AralkYok"/>
+      </w:pPr>
+      <w:r>
+        <w:rPr>
+          <w:noProof/>
+        </w:rPr>
+        <w:drawing>
+          <wp:anchor distT="0" distB="0" distL="114300" distR="114300" simplePos="0" relativeHeight="251679744" behindDoc="0" locked="0" layoutInCell="1" allowOverlap="1" wp14:anchorId="1ACCD29A" wp14:editId="614488B6">
+            <wp:simplePos x="0" y="0"/>
+            <wp:positionH relativeFrom="column">
+              <wp:posOffset>2662665</wp:posOffset>
+            </wp:positionH>
+            <wp:positionV relativeFrom="paragraph">
+              <wp:posOffset>166723</wp:posOffset>
+            </wp:positionV>
+            <wp:extent cx="1040765" cy="1532255"/>
+            <wp:effectExtent l="0" t="0" r="0" b="0"/>
+            <wp:wrapNone/>
+            <wp:docPr id="1338144533" name="Resim 11"/>
+            <wp:cNvGraphicFramePr>
+              <a:graphicFrameLocks xmlns:a="http://schemas.openxmlformats.org/drawingml/2006/main" noChangeAspect="1"/>
+            </wp:cNvGraphicFramePr>
+            <a:graphic xmlns:a="http://schemas.openxmlformats.org/drawingml/2006/main">
+              <a:graphicData uri="http://schemas.openxmlformats.org/drawingml/2006/picture">
+                <pic:pic xmlns:pic="http://schemas.openxmlformats.org/drawingml/2006/picture">
+                  <pic:nvPicPr>
+                    <pic:cNvPr id="0" name="Picture 11"/>
+                    <pic:cNvPicPr>
+                      <a:picLocks noChangeAspect="1" noChangeArrowheads="1"/>
+                    </pic:cNvPicPr>
+                  </pic:nvPicPr>
+                  <pic:blipFill rotWithShape="1">
+                    <a:blip r:embed="rId25">
+                      <a:extLst>
+                        <a:ext uri="{28A0092B-C50C-407E-A947-70E740481C1C}">
+                          <a14:useLocalDpi xmlns:a14="http://schemas.microsoft.com/office/drawing/2010/main" val="0"/>
+                        </a:ext>
+                      </a:extLst>
+                    </a:blip>
+                    <a:srcRect t="8027"/>
+                    <a:stretch/>
+                  </pic:blipFill>
+                  <pic:spPr bwMode="auto">
+                    <a:xfrm>
+                      <a:off x="0" y="0"/>
+                      <a:ext cx="1040765" cy="1532255"/>
+                    </a:xfrm>
+                    <a:prstGeom prst="rect">
+                      <a:avLst/>
+                    </a:prstGeom>
+                    <a:noFill/>
+                    <a:ln>
+                      <a:noFill/>
+                    </a:ln>
+                    <a:extLst>
+                      <a:ext uri="{53640926-AAD7-44D8-BBD7-CCE9431645EC}">
+                        <a14:shadowObscured xmlns:a14="http://schemas.microsoft.com/office/drawing/2010/main"/>
+                      </a:ext>
+                    </a:extLst>
+                  </pic:spPr>
+                </pic:pic>
+              </a:graphicData>
+            </a:graphic>
+            <wp14:sizeRelH relativeFrom="margin">
+              <wp14:pctWidth>0</wp14:pctWidth>
+            </wp14:sizeRelH>
+            <wp14:sizeRelV relativeFrom="margin">
+              <wp14:pctHeight>0</wp14:pctHeight>
+            </wp14:sizeRelV>
+          </wp:anchor>
+        </w:drawing>
+      </w:r>
+    </w:p>
+    <w:p>
+      <w:pPr>
+        <w:pStyle w:val="Balk3"/>
+      </w:pPr>
+      <w:r>
+        <w:t>2.Barikat</w:t>
+      </w:r>
+    </w:p>
+    <w:p>
+      <w:pPr>
+        <w:pStyle w:val="AralkYok"/>
+      </w:pPr>
+      <w:r>
+        <w:t xml:space="preserve">Woods tarafından </w:t>
+      </w:r>
+      <w:r>
+        <w:t>kırılamaz</w:t>
+      </w:r>
+    </w:p>
+    <w:p>
+      <w:pPr>
+        <w:pStyle w:val="AralkYok"/>
+      </w:pPr>
+      <w:r>
+        <w:t>Fletcher altından kayabilir</w:t>
+      </w:r>
+    </w:p>
+    <w:p>
+      <w:pPr>
+        <w:pStyle w:val="AralkYok"/>
+      </w:pPr>
+      <w:r>
+        <w:t xml:space="preserve">Derrick </w:t>
+      </w:r>
+      <w:r>
+        <w:t>tekmeleyebilir</w:t>
+      </w:r>
+    </w:p>
+    <w:p>
+      <w:pPr>
+        <w:pStyle w:val="AralkYok"/>
+      </w:pPr>
+    </w:p>
+    <w:p>
+      <w:pPr>
+        <w:pStyle w:val="AralkYok"/>
+      </w:pPr>
+    </w:p>
+    <w:p>
+      <w:pPr>
+        <w:pStyle w:val="AralkYok"/>
+      </w:pPr>
+    </w:p>
+    <w:p>
+      <w:pPr>
+        <w:pStyle w:val="AralkYok"/>
+      </w:pPr>
+    </w:p>
+    <w:p>
+      <w:pPr>
+        <w:pStyle w:val="Balk3"/>
+      </w:pPr>
+      <w:r>
+        <w:rPr>
+          <w:noProof/>
+        </w:rPr>
+        <w:drawing>
+          <wp:anchor distT="0" distB="0" distL="114300" distR="114300" simplePos="0" relativeHeight="251664384" behindDoc="0" locked="0" layoutInCell="1" allowOverlap="1" wp14:anchorId="5C510364" wp14:editId="5821D07A">
+            <wp:simplePos x="0" y="0"/>
+            <wp:positionH relativeFrom="column">
+              <wp:posOffset>2424174</wp:posOffset>
+            </wp:positionH>
+            <wp:positionV relativeFrom="paragraph">
+              <wp:posOffset>47570</wp:posOffset>
+            </wp:positionV>
+            <wp:extent cx="1474470" cy="1566545"/>
             <wp:effectExtent l="0" t="0" r="0" b="0"/>
             <wp:wrapSquare wrapText="bothSides"/>
             <wp:docPr id="173971972" name="Resim 9"/>
@@ -1402,7 +2294,7 @@
                     </pic:cNvPicPr>
                   </pic:nvPicPr>
                   <pic:blipFill>
-                    <a:blip r:embed="rId14">
+                    <a:blip r:embed="rId26">
                       <a:extLst>
                         <a:ext uri="{28A0092B-C50C-407E-A947-70E740481C1C}">
                           <a14:useLocalDpi xmlns:a14="http://schemas.microsoft.com/office/drawing/2010/main" val="0"/>
@@ -1417,7 +2309,7 @@
                   <pic:spPr bwMode="auto">
                     <a:xfrm>
                       <a:off x="0" y="0"/>
-                      <a:ext cx="2079625" cy="2209800"/>
+                      <a:ext cx="1474470" cy="1566545"/>
                     </a:xfrm>
                     <a:prstGeom prst="rect">
                       <a:avLst/>
@@ -1440,19 +2332,74 @@
         </w:drawing>
       </w:r>
       <w:r>
+        <w:t>3.Barikat</w:t>
+      </w:r>
+    </w:p>
+    <w:p>
+      <w:pPr>
+        <w:pStyle w:val="AralkYok"/>
+      </w:pPr>
+      <w:r>
+        <w:t>Woods tarafından kırılabilir</w:t>
+      </w:r>
+    </w:p>
+    <w:p>
+      <w:pPr>
+        <w:pStyle w:val="AralkYok"/>
+      </w:pPr>
+      <w:r>
+        <w:t xml:space="preserve">Fletcher altından </w:t>
+      </w:r>
+      <w:r>
+        <w:t>kayılamaz</w:t>
+      </w:r>
+    </w:p>
+    <w:p>
+      <w:pPr>
+        <w:pStyle w:val="AralkYok"/>
+      </w:pPr>
+      <w:r>
+        <w:t>Derrick tekmeleyemez</w:t>
+      </w:r>
+    </w:p>
+    <w:p>
+      <w:pPr>
+        <w:pStyle w:val="AralkYok"/>
+      </w:pPr>
+    </w:p>
+    <w:p>
+      <w:pPr>
+        <w:pStyle w:val="AralkYok"/>
+      </w:pPr>
+    </w:p>
+    <w:p>
+      <w:pPr>
+        <w:pStyle w:val="AralkYok"/>
+      </w:pPr>
+    </w:p>
+    <w:p>
+      <w:pPr>
+        <w:pStyle w:val="AralkYok"/>
+      </w:pPr>
+    </w:p>
+    <w:p>
+      <w:pPr>
+        <w:pStyle w:val="Balk3"/>
+      </w:pPr>
+      <w:r>
         <w:rPr>
           <w:noProof/>
         </w:rPr>
         <w:drawing>
-          <wp:anchor distT="0" distB="0" distL="114300" distR="114300" simplePos="0" relativeHeight="251662336" behindDoc="0" locked="0" layoutInCell="1" allowOverlap="1" wp14:anchorId="26654DAC" wp14:editId="00C89C8F">
+          <wp:anchor distT="0" distB="0" distL="114300" distR="114300" simplePos="0" relativeHeight="251662336" behindDoc="0" locked="0" layoutInCell="1" allowOverlap="1" wp14:anchorId="26654DAC" wp14:editId="35943F1F">
             <wp:simplePos x="0" y="0"/>
             <wp:positionH relativeFrom="column">
-              <wp:posOffset>-525145</wp:posOffset>
+              <wp:posOffset>2387710</wp:posOffset>
             </wp:positionH>
             <wp:positionV relativeFrom="paragraph">
-              <wp:posOffset>180340</wp:posOffset>
+              <wp:posOffset>178284</wp:posOffset>
             </wp:positionV>
-            <wp:extent cx="1943100" cy="1943100"/>
+            <wp:extent cx="1342390" cy="1342390"/>
             <wp:effectExtent l="0" t="0" r="0" b="0"/>
             <wp:wrapSquare wrapText="bothSides"/>
             <wp:docPr id="1327257210" name="Resim 6" descr="bayrak içeren bir resim&#10;&#10;Yapay zeka tarafından oluşturulan içerik yanlış olabilir."/>
@@ -1469,7 +2416,7 @@
                     </pic:cNvPicPr>
                   </pic:nvPicPr>
                   <pic:blipFill>
-                    <a:blip r:embed="rId15">
+                    <a:blip r:embed="rId27">
                       <a:extLst>
                         <a:ext uri="{28A0092B-C50C-407E-A947-70E740481C1C}">
                           <a14:useLocalDpi xmlns:a14="http://schemas.microsoft.com/office/drawing/2010/main" val="0"/>
@@ -1484,7 +2431,7 @@
                   <pic:spPr bwMode="auto">
                     <a:xfrm>
                       <a:off x="0" y="0"/>
-                      <a:ext cx="1943100" cy="1943100"/>
+                      <a:ext cx="1342390" cy="1342390"/>
                     </a:xfrm>
                     <a:prstGeom prst="rect">
                       <a:avLst/>
@@ -1507,6 +2454,71 @@
         </w:drawing>
       </w:r>
       <w:r>
+        <w:t>4.Barikat</w:t>
+      </w:r>
+    </w:p>
+    <w:p>
+      <w:pPr>
+        <w:pStyle w:val="AralkYok"/>
+      </w:pPr>
+      <w:bookmarkStart w:id="23" w:name="_Toc197178022"/>
+      <w:r>
+        <w:t xml:space="preserve">Woods tarafından </w:t>
+      </w:r>
+      <w:r>
+        <w:t>kırılamaz</w:t>
+      </w:r>
+    </w:p>
+    <w:p>
+      <w:pPr>
+        <w:pStyle w:val="AralkYok"/>
+      </w:pPr>
+      <w:r>
+        <w:t xml:space="preserve">Fletcher altından </w:t>
+      </w:r>
+      <w:r>
+        <w:t>kayılamaz</w:t>
+      </w:r>
+    </w:p>
+    <w:p>
+      <w:pPr>
+        <w:pStyle w:val="AralkYok"/>
+        <w:sectPr>
+          <w:type w:val="continuous"/>
+          <w:pgSz w:w="11906" w:h="16838"/>
+          <w:pgMar w:top="1417" w:right="1417" w:bottom="1417" w:left="1417" w:header="708" w:footer="708" w:gutter="0"/>
+          <w:cols w:space="708"/>
+          <w:docGrid w:linePitch="360"/>
+        </w:sectPr>
+      </w:pPr>
+      <w:r>
+        <w:t>Derrick tekmeley</w:t>
+      </w:r>
+      <w:r>
+        <w:t>ebilir</w:t>
+      </w:r>
+    </w:p>
+    <w:p>
+      <w:pPr>
+        <w:sectPr>
+          <w:type w:val="continuous"/>
+          <w:pgSz w:w="11906" w:h="16838"/>
+          <w:pgMar w:top="1417" w:right="1417" w:bottom="1417" w:left="1417" w:header="708" w:footer="708" w:gutter="0"/>
+          <w:cols w:space="708"/>
+          <w:docGrid w:linePitch="360"/>
+        </w:sectPr>
+      </w:pPr>
+    </w:p>
+    <w:p>
+      <w:pPr>
+        <w:rPr>
+          <w:rFonts w:asciiTheme="majorHAnsi" w:eastAsiaTheme="majorEastAsia" w:hAnsiTheme="majorHAnsi" w:cstheme="majorBidi"/>
+          <w:color w:val="0F4761" w:themeColor="accent1" w:themeShade="BF"/>
+          <w:sz w:val="40"/>
+          <w:szCs w:val="40"/>
+        </w:rPr>
+      </w:pPr>
+      <w:r>
         <w:br w:type="page"/>
       </w:r>
     </w:p>
@@ -1517,7 +2529,93 @@
       <w:bookmarkStart w:id="24" w:name="_Zombiler"/>
       <w:bookmarkEnd w:id="24"/>
       <w:r>
+        <w:rPr>
+          <w:noProof/>
+        </w:rPr>
         <w:lastRenderedPageBreak/>
+        <w:drawing>
+          <wp:anchor distT="0" distB="0" distL="114300" distR="114300" simplePos="0" relativeHeight="251674624" behindDoc="1" locked="0" layoutInCell="1" allowOverlap="1" wp14:anchorId="77B85AB1" wp14:editId="76CE0417">
+            <wp:simplePos x="0" y="0"/>
+            <wp:positionH relativeFrom="column">
+              <wp:posOffset>4504055</wp:posOffset>
+            </wp:positionH>
+            <wp:positionV relativeFrom="paragraph">
+              <wp:posOffset>140970</wp:posOffset>
+            </wp:positionV>
+            <wp:extent cx="1035050" cy="1600200"/>
+            <wp:effectExtent l="0" t="0" r="0" b="0"/>
+            <wp:wrapTight wrapText="bothSides">
+              <wp:wrapPolygon edited="0">
+                <wp:start x="9939" y="257"/>
+                <wp:lineTo x="7951" y="2057"/>
+                <wp:lineTo x="6758" y="9000"/>
+                <wp:lineTo x="3578" y="13114"/>
+                <wp:lineTo x="1590" y="14657"/>
+                <wp:lineTo x="1988" y="16971"/>
+                <wp:lineTo x="5963" y="17229"/>
+                <wp:lineTo x="5168" y="21343"/>
+                <wp:lineTo x="21070" y="21343"/>
+                <wp:lineTo x="21070" y="13114"/>
+                <wp:lineTo x="19877" y="2314"/>
+                <wp:lineTo x="17890" y="257"/>
+                <wp:lineTo x="9939" y="257"/>
+              </wp:wrapPolygon>
+            </wp:wrapTight>
+            <wp:docPr id="1089276711" name="Resim 6"/>
+            <wp:cNvGraphicFramePr>
+              <a:graphicFrameLocks xmlns:a="http://schemas.openxmlformats.org/drawingml/2006/main" noChangeAspect="1"/>
+            </wp:cNvGraphicFramePr>
+            <a:graphic xmlns:a="http://schemas.openxmlformats.org/drawingml/2006/main">
+              <a:graphicData uri="http://schemas.openxmlformats.org/drawingml/2006/picture">
+                <pic:pic xmlns:pic="http://schemas.openxmlformats.org/drawingml/2006/picture">
+                  <pic:nvPicPr>
+                    <pic:cNvPr id="0" name="Picture 6"/>
+                    <pic:cNvPicPr>
+                      <a:picLocks noChangeAspect="1" noChangeArrowheads="1"/>
+                    </pic:cNvPicPr>
+                  </pic:nvPicPr>
+                  <pic:blipFill rotWithShape="1">
+                    <a:blip r:embed="rId28">
+                      <a:extLst>
+                        <a:ext uri="{28A0092B-C50C-407E-A947-70E740481C1C}">
+                          <a14:useLocalDpi xmlns:a14="http://schemas.microsoft.com/office/drawing/2010/main" val="0"/>
+                        </a:ext>
+                      </a:extLst>
+                    </a:blip>
+                    <a:srcRect l="34896" t="34375" r="22656"/>
+                    <a:stretch/>
+                  </pic:blipFill>
+                  <pic:spPr bwMode="auto">
+                    <a:xfrm>
+                      <a:off x="0" y="0"/>
+                      <a:ext cx="1035050" cy="1600200"/>
+                    </a:xfrm>
+                    <a:prstGeom prst="rect">
+                      <a:avLst/>
+                    </a:prstGeom>
+                    <a:noFill/>
+                    <a:ln>
+                      <a:noFill/>
+                    </a:ln>
+                    <a:extLst>
+                      <a:ext uri="{53640926-AAD7-44D8-BBD7-CCE9431645EC}">
+                        <a14:shadowObscured xmlns:a14="http://schemas.microsoft.com/office/drawing/2010/main"/>
+                      </a:ext>
+                    </a:extLst>
+                  </pic:spPr>
+                </pic:pic>
+              </a:graphicData>
+            </a:graphic>
+            <wp14:sizeRelH relativeFrom="margin">
+              <wp14:pctWidth>0</wp14:pctWidth>
+            </wp14:sizeRelH>
+            <wp14:sizeRelV relativeFrom="margin">
+              <wp14:pctHeight>0</wp14:pctHeight>
+            </wp14:sizeRelV>
+          </wp:anchor>
+        </w:drawing>
+      </w:r>
+      <w:r>
         <w:t>Zombiler</w:t>
       </w:r>
       <w:bookmarkEnd w:id="23"/>
@@ -1537,6 +2635,7 @@
         <w:t>Düz zombi olduğu yerde durur. Zombiye değen oyuncu bir medkit kaybeder. Her türlü saldırıdan tek yer.</w:t>
       </w:r>
     </w:p>
+    <w:p/>
     <w:p>
       <w:pPr>
         <w:pStyle w:val="Balk2"/>
@@ -1547,7 +2646,7 @@
           <w:noProof/>
         </w:rPr>
         <w:drawing>
-          <wp:anchor distT="0" distB="0" distL="114300" distR="114300" simplePos="0" relativeHeight="251667456" behindDoc="0" locked="0" layoutInCell="1" allowOverlap="1" wp14:anchorId="405F3DDF" wp14:editId="38B92FE1">
+          <wp:anchor distT="0" distB="0" distL="114300" distR="114300" simplePos="0" relativeHeight="251667456" behindDoc="0" locked="0" layoutInCell="1" allowOverlap="1" wp14:anchorId="405F3DDF" wp14:editId="48A04573">
             <wp:simplePos x="0" y="0"/>
             <wp:positionH relativeFrom="column">
               <wp:posOffset>2287905</wp:posOffset>
@@ -1572,7 +2671,7 @@
                     </pic:cNvPicPr>
                   </pic:nvPicPr>
                   <pic:blipFill>
-                    <a:blip r:embed="rId16">
+                    <a:blip r:embed="rId29">
                       <a:extLst>
                         <a:ext uri="{28A0092B-C50C-407E-A947-70E740481C1C}">
                           <a14:useLocalDpi xmlns:a14="http://schemas.microsoft.com/office/drawing/2010/main" val="0"/>
@@ -1610,190 +2709,111 @@
     </w:p>
     <w:p>
       <w:r>
-        <w:t xml:space="preserve">Belli bir mesafeye gelince et topu tükürmeye başlar. Et topu Fletcher’ın pompalısı veya Woods’un balyozu tarafından parçalanabilir. </w:t>
+        <w:t>Belli bir mesafeye gelince et topu tükürmeye başlar. Et topu Woods’un balyozu</w:t>
+      </w:r>
+      <w:r>
+        <w:t xml:space="preserve"> ve Derrick’in tekmesiyle</w:t>
+      </w:r>
+      <w:r>
+        <w:t xml:space="preserve"> parçalanabilir. </w:t>
       </w:r>
       <w:r>
         <w:t>Oyuncu et topuna değerse 1 medkit kaybeder.</w:t>
       </w:r>
-    </w:p>
+      <w:r>
+        <w:t xml:space="preserve"> </w:t>
+      </w:r>
+    </w:p>
+    <w:p/>
     <w:p>
       <w:pPr>
         <w:pStyle w:val="Balk2"/>
       </w:pPr>
-      <w:bookmarkStart w:id="27" w:name="_Toc197178025"/>
-      <w:r>
-        <w:rPr>
-          <w:noProof/>
-        </w:rPr>
-        <w:drawing>
-          <wp:anchor distT="0" distB="0" distL="114300" distR="114300" simplePos="0" relativeHeight="251668480" behindDoc="0" locked="0" layoutInCell="1" allowOverlap="1" wp14:anchorId="65CAC447" wp14:editId="4C1C530E">
-            <wp:simplePos x="0" y="0"/>
-            <wp:positionH relativeFrom="column">
-              <wp:posOffset>1951355</wp:posOffset>
-            </wp:positionH>
-            <wp:positionV relativeFrom="paragraph">
-              <wp:posOffset>48260</wp:posOffset>
-            </wp:positionV>
-            <wp:extent cx="609600" cy="457200"/>
-            <wp:effectExtent l="0" t="0" r="0" b="0"/>
-            <wp:wrapThrough wrapText="bothSides">
-              <wp:wrapPolygon edited="0">
-                <wp:start x="10800" y="0"/>
-                <wp:lineTo x="0" y="1800"/>
-                <wp:lineTo x="0" y="17100"/>
-                <wp:lineTo x="6750" y="20700"/>
-                <wp:lineTo x="10800" y="20700"/>
-                <wp:lineTo x="18900" y="20700"/>
-                <wp:lineTo x="20925" y="20700"/>
-                <wp:lineTo x="20925" y="0"/>
-                <wp:lineTo x="18900" y="0"/>
-                <wp:lineTo x="10800" y="0"/>
-              </wp:wrapPolygon>
-            </wp:wrapThrough>
-            <wp:docPr id="1410449916" name="Resim 16"/>
-            <wp:cNvGraphicFramePr>
-              <a:graphicFrameLocks xmlns:a="http://schemas.openxmlformats.org/drawingml/2006/main" noChangeAspect="1"/>
-            </wp:cNvGraphicFramePr>
-            <a:graphic xmlns:a="http://schemas.openxmlformats.org/drawingml/2006/main">
-              <a:graphicData uri="http://schemas.openxmlformats.org/drawingml/2006/picture">
-                <pic:pic xmlns:pic="http://schemas.openxmlformats.org/drawingml/2006/picture">
-                  <pic:nvPicPr>
-                    <pic:cNvPr id="0" name="Picture 17"/>
-                    <pic:cNvPicPr>
-                      <a:picLocks noChangeAspect="1" noChangeArrowheads="1"/>
-                    </pic:cNvPicPr>
-                  </pic:nvPicPr>
-                  <pic:blipFill>
-                    <a:blip r:embed="rId17">
-                      <a:extLst>
-                        <a:ext uri="{28A0092B-C50C-407E-A947-70E740481C1C}">
-                          <a14:useLocalDpi xmlns:a14="http://schemas.microsoft.com/office/drawing/2010/main" val="0"/>
-                        </a:ext>
-                      </a:extLst>
-                    </a:blip>
-                    <a:srcRect/>
-                    <a:stretch>
-                      <a:fillRect/>
-                    </a:stretch>
-                  </pic:blipFill>
-                  <pic:spPr bwMode="auto">
-                    <a:xfrm>
-                      <a:off x="0" y="0"/>
-                      <a:ext cx="609600" cy="457200"/>
-                    </a:xfrm>
-                    <a:prstGeom prst="rect">
-                      <a:avLst/>
-                    </a:prstGeom>
-                    <a:noFill/>
-                    <a:ln>
-                      <a:noFill/>
-                    </a:ln>
-                  </pic:spPr>
-                </pic:pic>
-              </a:graphicData>
-            </a:graphic>
-          </wp:anchor>
-        </w:drawing>
-      </w:r>
-      <w:r>
-        <w:t>Asit Tüküren Zombi</w:t>
+      <w:bookmarkStart w:id="27" w:name="_Toc197178026"/>
+      <w:r>
+        <w:t>Patlayan Zombi</w:t>
       </w:r>
       <w:bookmarkEnd w:id="27"/>
     </w:p>
     <w:p>
       <w:r>
-        <w:t xml:space="preserve">Asit tüküren zombinin asidi hiçbir silahla kırılamaz. Fletcher altından kayabilir veya oyuncu kat değiştirmelidir. Asit tüküren zombi ekrana girince 1 defa asit tükürebilir. </w:t>
-      </w:r>
-    </w:p>
-    <w:p>
-      <w:pPr>
-        <w:pStyle w:val="Balk2"/>
-      </w:pPr>
-      <w:bookmarkStart w:id="28" w:name="_Toc197178026"/>
-      <w:r>
-        <w:t>Patlayan Zombi</w:t>
-      </w:r>
-      <w:bookmarkEnd w:id="28"/>
-    </w:p>
-    <w:p>
-      <w:r>
-        <w:rPr>
-          <w:noProof/>
-        </w:rPr>
-        <w:drawing>
-          <wp:anchor distT="0" distB="0" distL="114300" distR="114300" simplePos="0" relativeHeight="251666432" behindDoc="1" locked="0" layoutInCell="1" allowOverlap="1" wp14:anchorId="14DB523B" wp14:editId="3271929B">
-            <wp:simplePos x="0" y="0"/>
-            <wp:positionH relativeFrom="column">
-              <wp:posOffset>122555</wp:posOffset>
-            </wp:positionH>
-            <wp:positionV relativeFrom="paragraph">
-              <wp:posOffset>469900</wp:posOffset>
-            </wp:positionV>
-            <wp:extent cx="1828800" cy="1828800"/>
-            <wp:effectExtent l="0" t="0" r="0" b="0"/>
-            <wp:wrapTight wrapText="bothSides">
-              <wp:wrapPolygon edited="0">
-                <wp:start x="6750" y="4950"/>
-                <wp:lineTo x="6750" y="21375"/>
-                <wp:lineTo x="14625" y="21375"/>
-                <wp:lineTo x="14625" y="4950"/>
-                <wp:lineTo x="6750" y="4950"/>
-              </wp:wrapPolygon>
-            </wp:wrapTight>
-            <wp:docPr id="1346438942" name="Resim 8"/>
-            <wp:cNvGraphicFramePr>
-              <a:graphicFrameLocks xmlns:a="http://schemas.openxmlformats.org/drawingml/2006/main" noChangeAspect="1"/>
-            </wp:cNvGraphicFramePr>
-            <a:graphic xmlns:a="http://schemas.openxmlformats.org/drawingml/2006/main">
-              <a:graphicData uri="http://schemas.openxmlformats.org/drawingml/2006/picture">
-                <pic:pic xmlns:pic="http://schemas.openxmlformats.org/drawingml/2006/picture">
-                  <pic:nvPicPr>
-                    <pic:cNvPr id="0" name="Picture 8"/>
-                    <pic:cNvPicPr>
-                      <a:picLocks noChangeAspect="1" noChangeArrowheads="1"/>
-                    </pic:cNvPicPr>
-                  </pic:nvPicPr>
-                  <pic:blipFill>
-                    <a:blip r:embed="rId18">
-                      <a:extLst>
-                        <a:ext uri="{28A0092B-C50C-407E-A947-70E740481C1C}">
-                          <a14:useLocalDpi xmlns:a14="http://schemas.microsoft.com/office/drawing/2010/main" val="0"/>
-                        </a:ext>
-                      </a:extLst>
-                    </a:blip>
-                    <a:srcRect/>
-                    <a:stretch>
-                      <a:fillRect/>
-                    </a:stretch>
-                  </pic:blipFill>
-                  <pic:spPr bwMode="auto">
-                    <a:xfrm>
-                      <a:off x="0" y="0"/>
-                      <a:ext cx="1828800" cy="1828800"/>
-                    </a:xfrm>
-                    <a:prstGeom prst="rect">
-                      <a:avLst/>
-                    </a:prstGeom>
-                    <a:noFill/>
-                    <a:ln>
-                      <a:noFill/>
-                    </a:ln>
-                  </pic:spPr>
-                </pic:pic>
-              </a:graphicData>
-            </a:graphic>
-          </wp:anchor>
-        </w:drawing>
-      </w:r>
-      <w:r>
         <w:t>Patlayan zombi</w:t>
       </w:r>
       <w:r>
         <w:t xml:space="preserve"> öldükten çok kısa bir süre sonra patlar. Patlama farklı katlara sıçramaz. Patlayan zombiye değen veya patlamasına değen oyuncu 1 medkit kaybeder.</w:t>
+      </w:r>
+    </w:p>
+    <w:p/>
+    <w:p>
+      <w:pPr>
+        <w:keepNext/>
+        <w:keepLines/>
+        <w:spacing w:before="360" w:after="80"/>
+        <w:outlineLvl w:val="0"/>
+        <w:rPr>
+          <w:rFonts w:asciiTheme="majorHAnsi" w:eastAsiaTheme="majorEastAsia" w:hAnsiTheme="majorHAnsi" w:cstheme="majorBidi"/>
+          <w:color w:val="0F4761" w:themeColor="accent1" w:themeShade="BF"/>
+          <w:sz w:val="40"/>
+          <w:szCs w:val="40"/>
+        </w:rPr>
+      </w:pPr>
+      <w:r>
+        <w:rPr>
+          <w:rFonts w:asciiTheme="majorHAnsi" w:eastAsiaTheme="majorEastAsia" w:hAnsiTheme="majorHAnsi" w:cstheme="majorBidi"/>
+          <w:color w:val="0F4761" w:themeColor="accent1" w:themeShade="BF"/>
+          <w:sz w:val="40"/>
+          <w:szCs w:val="40"/>
+        </w:rPr>
+        <w:t>Boss</w:t>
+      </w:r>
+    </w:p>
+    <w:p>
+      <w:r>
+        <w:t>Boss Zombi 2 kat büyüklüğünde son bölümde arkada biriken zombilerin yerine gelen final bosstur. Boss’a hasar verme mekaniği yoktur, bölümün sonuna kadar koşabilen oyuncular boss’u yenmiş sayılır.</w:t>
+      </w:r>
+    </w:p>
+    <w:p>
+      <w:pPr>
+        <w:pStyle w:val="Balk3"/>
+      </w:pPr>
+      <w:r>
+        <w:t>1. yeteneği “Asit tükürüğü”</w:t>
+      </w:r>
+    </w:p>
+    <w:p>
+      <w:r>
+        <w:t>Asit tükürüğü deydiği her şeyi eritip yok eder. Oyuncuya değince 1 hasar verir.</w:t>
+      </w:r>
+    </w:p>
+    <w:p>
+      <w:pPr>
+        <w:pStyle w:val="Balk3"/>
+      </w:pPr>
+      <w:r>
+        <w:t>2. yeteneği “Zombi Topağı”</w:t>
+      </w:r>
+    </w:p>
+    <w:p>
+      <w:r>
+        <w:t>Boss zombi arkada kalan zombileri topak haline getirip atıverir. Zombi Topağı değdiği kırılabilen barikatları, zombilerin et tükürüklerini, medkit, şarjör kutusu gibi şeyleri kırar; kırılmayan barikaları ve zombileri ise geriye itekler. Oyuncuya değince 1 hasar verir.</w:t>
+      </w:r>
+    </w:p>
+    <w:p>
+      <w:pPr>
+        <w:pStyle w:val="Balk3"/>
+      </w:pPr>
+      <w:r>
+        <w:t>3. yeteneği “Hoppala”</w:t>
+      </w:r>
+    </w:p>
+    <w:p>
+      <w:r>
+        <w:t>Zombi boss kat değiştirir. Zemine indiğinde her şey havada uçuşur ve yeniden konuşlanır. Mermiler, şarjörler, zombiler kargaşa içerisinde havada süzülür ve ardından yere iniş yaparlar.</w:t>
       </w:r>
     </w:p>
     <w:p/>
     <w:sectPr>
+      <w:type w:val="continuous"/>
       <w:pgSz w:w="11906" w:h="16838"/>
       <w:pgMar w:top="1417" w:right="1417" w:bottom="1417" w:left="1417" w:header="708" w:footer="708" w:gutter="0"/>
       <w:cols w:space="708"/>
@@ -2371,6 +3391,119 @@
     </w:lvl>
   </w:abstractNum>
   <w:abstractNum w:abstractNumId="5" w15:restartNumberingAfterBreak="0">
+    <w:nsid w:val="5B9D5125"/>
+    <w:multiLevelType w:val="hybridMultilevel"/>
+    <w:tmpl w:val="7152F24E"/>
+    <w:lvl w:ilvl="0" w:tplc="041F0001">
+      <w:start w:val="1"/>
+      <w:numFmt w:val="bullet"/>
+      <w:lvlText w:val=""/>
+      <w:lvlJc w:val="left"/>
+      <w:pPr>
+        <w:ind w:left="720" w:hanging="360"/>
+      </w:pPr>
+      <w:rPr>
+        <w:rFonts w:ascii="Symbol" w:hAnsi="Symbol" w:hint="default"/>
+      </w:rPr>
+    </w:lvl>
+    <w:lvl w:ilvl="1" w:tplc="041F0003" w:tentative="1">
+      <w:start w:val="1"/>
+      <w:numFmt w:val="bullet"/>
+      <w:lvlText w:val="o"/>
+      <w:lvlJc w:val="left"/>
+      <w:pPr>
+        <w:ind w:left="1440" w:hanging="360"/>
+      </w:pPr>
+      <w:rPr>
+        <w:rFonts w:ascii="Courier New" w:hAnsi="Courier New" w:cs="Courier New" w:hint="default"/>
+      </w:rPr>
+    </w:lvl>
+    <w:lvl w:ilvl="2" w:tplc="041F0005" w:tentative="1">
+      <w:start w:val="1"/>
+      <w:numFmt w:val="bullet"/>
+      <w:lvlText w:val=""/>
+      <w:lvlJc w:val="left"/>
+      <w:pPr>
+        <w:ind w:left="2160" w:hanging="360"/>
+      </w:pPr>
+      <w:rPr>
+        <w:rFonts w:ascii="Wingdings" w:hAnsi="Wingdings" w:hint="default"/>
+      </w:rPr>
+    </w:lvl>
+    <w:lvl w:ilvl="3" w:tplc="041F0001" w:tentative="1">
+      <w:start w:val="1"/>
+      <w:numFmt w:val="bullet"/>
+      <w:lvlText w:val=""/>
+      <w:lvlJc w:val="left"/>
+      <w:pPr>
+        <w:ind w:left="2880" w:hanging="360"/>
+      </w:pPr>
+      <w:rPr>
+        <w:rFonts w:ascii="Symbol" w:hAnsi="Symbol" w:hint="default"/>
+      </w:rPr>
+    </w:lvl>
+    <w:lvl w:ilvl="4" w:tplc="041F0003" w:tentative="1">
+      <w:start w:val="1"/>
+      <w:numFmt w:val="bullet"/>
+      <w:lvlText w:val="o"/>
+      <w:lvlJc w:val="left"/>
+      <w:pPr>
+        <w:ind w:left="3600" w:hanging="360"/>
+      </w:pPr>
+      <w:rPr>
+        <w:rFonts w:ascii="Courier New" w:hAnsi="Courier New" w:cs="Courier New" w:hint="default"/>
+      </w:rPr>
+    </w:lvl>
+    <w:lvl w:ilvl="5" w:tplc="041F0005" w:tentative="1">
+      <w:start w:val="1"/>
+      <w:numFmt w:val="bullet"/>
+      <w:lvlText w:val=""/>
+      <w:lvlJc w:val="left"/>
+      <w:pPr>
+        <w:ind w:left="4320" w:hanging="360"/>
+      </w:pPr>
+      <w:rPr>
+        <w:rFonts w:ascii="Wingdings" w:hAnsi="Wingdings" w:hint="default"/>
+      </w:rPr>
+    </w:lvl>
+    <w:lvl w:ilvl="6" w:tplc="041F0001" w:tentative="1">
+      <w:start w:val="1"/>
+      <w:numFmt w:val="bullet"/>
+      <w:lvlText w:val=""/>
+      <w:lvlJc w:val="left"/>
+      <w:pPr>
+        <w:ind w:left="5040" w:hanging="360"/>
+      </w:pPr>
+      <w:rPr>
+        <w:rFonts w:ascii="Symbol" w:hAnsi="Symbol" w:hint="default"/>
+      </w:rPr>
+    </w:lvl>
+    <w:lvl w:ilvl="7" w:tplc="041F0003" w:tentative="1">
+      <w:start w:val="1"/>
+      <w:numFmt w:val="bullet"/>
+      <w:lvlText w:val="o"/>
+      <w:lvlJc w:val="left"/>
+      <w:pPr>
+        <w:ind w:left="5760" w:hanging="360"/>
+      </w:pPr>
+      <w:rPr>
+        <w:rFonts w:ascii="Courier New" w:hAnsi="Courier New" w:cs="Courier New" w:hint="default"/>
+      </w:rPr>
+    </w:lvl>
+    <w:lvl w:ilvl="8" w:tplc="041F0005" w:tentative="1">
+      <w:start w:val="1"/>
+      <w:numFmt w:val="bullet"/>
+      <w:lvlText w:val=""/>
+      <w:lvlJc w:val="left"/>
+      <w:pPr>
+        <w:ind w:left="6480" w:hanging="360"/>
+      </w:pPr>
+      <w:rPr>
+        <w:rFonts w:ascii="Wingdings" w:hAnsi="Wingdings" w:hint="default"/>
+      </w:rPr>
+    </w:lvl>
+  </w:abstractNum>
+  <w:abstractNum w:abstractNumId="6" w15:restartNumberingAfterBreak="0">
     <w:nsid w:val="5E9C51BB"/>
     <w:multiLevelType w:val="hybridMultilevel"/>
     <w:tmpl w:val="79B4860E"/>
@@ -2483,7 +3616,7 @@
       </w:rPr>
     </w:lvl>
   </w:abstractNum>
-  <w:abstractNum w:abstractNumId="6" w15:restartNumberingAfterBreak="0">
+  <w:abstractNum w:abstractNumId="7" w15:restartNumberingAfterBreak="0">
     <w:nsid w:val="759E6DD9"/>
     <w:multiLevelType w:val="hybridMultilevel"/>
     <w:tmpl w:val="C3DE92BA"/>
@@ -2572,7 +3705,7 @@
       </w:pPr>
     </w:lvl>
   </w:abstractNum>
-  <w:abstractNum w:abstractNumId="7" w15:restartNumberingAfterBreak="0">
+  <w:abstractNum w:abstractNumId="8" w15:restartNumberingAfterBreak="0">
     <w:nsid w:val="7AD87B68"/>
     <w:multiLevelType w:val="hybridMultilevel"/>
     <w:tmpl w:val="54360EB4"/>
@@ -2659,7 +3792,7 @@
     </w:lvl>
   </w:abstractNum>
   <w:num w:numId="1" w16cid:durableId="913125494">
-    <w:abstractNumId w:val="6"/>
+    <w:abstractNumId w:val="7"/>
   </w:num>
   <w:num w:numId="2" w16cid:durableId="560555011">
     <w:abstractNumId w:val="1"/>
@@ -2668,7 +3801,7 @@
     <w:abstractNumId w:val="3"/>
   </w:num>
   <w:num w:numId="4" w16cid:durableId="860780040">
-    <w:abstractNumId w:val="5"/>
+    <w:abstractNumId w:val="6"/>
   </w:num>
   <w:num w:numId="5" w16cid:durableId="79571073">
     <w:abstractNumId w:val="0"/>
@@ -2680,7 +3813,10 @@
     <w:abstractNumId w:val="2"/>
   </w:num>
   <w:num w:numId="8" w16cid:durableId="358505524">
-    <w:abstractNumId w:val="7"/>
+    <w:abstractNumId w:val="8"/>
+  </w:num>
+  <w:num w:numId="9" w16cid:durableId="1825317945">
+    <w:abstractNumId w:val="5"/>
   </w:num>
 </w:numbering>
 </file>
@@ -3085,6 +4221,7 @@
   <w:style w:type="paragraph" w:default="1" w:styleId="Normal">
     <w:name w:val="Normal"/>
     <w:qFormat/>
+    <w:rsid w:val="0060775D"/>
   </w:style>
   <w:style w:type="paragraph" w:styleId="Balk1">
     <w:name w:val="heading 1"/>
@@ -3286,7 +4423,6 @@
   <w:style w:type="character" w:default="1" w:styleId="VarsaylanParagrafYazTipi">
     <w:name w:val="Default Paragraph Font"/>
     <w:uiPriority w:val="1"/>
-    <w:semiHidden/>
     <w:unhideWhenUsed/>
   </w:style>
   <w:style w:type="table" w:default="1" w:styleId="NormalTablo">

</xml_diff>